<commit_message>
Added more detail on the file size function
</commit_message>
<xml_diff>
--- a/various/documentation/TomTomWatchInterface.docx
+++ b/various/documentation/TomTomWatchInterface.docx
@@ -197,15 +197,7 @@
     </w:p>
     <w:p>
       <w:r>
-        <w:t xml:space="preserve">The TomTom Watch family (Multisport, Spark, Runner, </w:t>
-      </w:r>
-      <w:proofErr w:type="gramStart"/>
-      <w:r>
-        <w:t>Adventurer</w:t>
-      </w:r>
-      <w:proofErr w:type="gramEnd"/>
-      <w:r>
-        <w:t xml:space="preserve">) are GPS watches with a </w:t>
+        <w:t xml:space="preserve">The TomTom Watch family (Multisport, Spark, Runner, Adventurer) are GPS watches with a </w:t>
       </w:r>
       <w:r>
         <w:t>m</w:t>
@@ -214,58 +206,21 @@
         <w:t>ultitude of fitness tracking functions. TomTom still adds new functions</w:t>
       </w:r>
       <w:r>
-        <w:t xml:space="preserve">, though (07-2017) it appears that TomTom will move out of </w:t>
-      </w:r>
-      <w:proofErr w:type="spellStart"/>
-      <w:r>
-        <w:t>wearables</w:t>
-      </w:r>
-      <w:proofErr w:type="spellEnd"/>
-      <w:r>
-        <w:t xml:space="preserve">. The watches are used in combination with the TomTom </w:t>
-      </w:r>
-      <w:proofErr w:type="spellStart"/>
-      <w:r>
-        <w:t>Mysports</w:t>
-      </w:r>
-      <w:proofErr w:type="spellEnd"/>
-      <w:r>
-        <w:t xml:space="preserve"> cloud account. A local application on PC or Mobile/Tablet is used to communicate to the watch and sync between the watch and the cloud.</w:t>
+        <w:t>, though (07-2017) it appears that TomTom will move out of wearables</w:t>
+      </w:r>
+      <w:r>
+        <w:t>. The watches are used in combination with the TomTom Mysports cloud account. A local application on PC or Mobile/Tablet is used to communicate to the watch and sync between the watch and the cloud.</w:t>
       </w:r>
     </w:p>
     <w:p>
       <w:r>
-        <w:t xml:space="preserve">In order to create a PC application I continued reverse engineering the watch. The start of this was formed by the excellent application </w:t>
-      </w:r>
-      <w:proofErr w:type="spellStart"/>
-      <w:r>
-        <w:t>ttwatch</w:t>
-      </w:r>
-      <w:proofErr w:type="spellEnd"/>
-      <w:r>
-        <w:t xml:space="preserve"> of Ryan </w:t>
-      </w:r>
-      <w:proofErr w:type="spellStart"/>
-      <w:r>
-        <w:t>Binns</w:t>
-      </w:r>
-      <w:proofErr w:type="spellEnd"/>
-      <w:r>
-        <w:t>.</w:t>
+        <w:t>In order to create a PC application I continued reverse engineering the watch. The start of this was formed by the excellent application ttwatch of Ryan Binns.</w:t>
       </w:r>
       <w:r>
         <w:t xml:space="preserve"> It has been applied</w:t>
       </w:r>
       <w:r>
-        <w:t xml:space="preserve"> in the </w:t>
-      </w:r>
-      <w:proofErr w:type="spellStart"/>
-      <w:r>
-        <w:t>TomTomWatch</w:t>
-      </w:r>
-      <w:proofErr w:type="spellEnd"/>
-      <w:r>
-        <w:t xml:space="preserve"> Application (</w:t>
+        <w:t xml:space="preserve"> in the TomTomWatch Application (</w:t>
       </w:r>
       <w:hyperlink r:id="rId9" w:history="1">
         <w:r>
@@ -388,27 +343,14 @@
         </w:rPr>
       </w:pPr>
       <w:r>
-        <w:t xml:space="preserve">This section describes the former </w:t>
-      </w:r>
-      <w:proofErr w:type="spellStart"/>
-      <w:r>
-        <w:t>filesystem</w:t>
-      </w:r>
-      <w:proofErr w:type="spellEnd"/>
-      <w:r>
-        <w:t xml:space="preserve">. </w:t>
+        <w:t xml:space="preserve">This section describes the former filesystem. </w:t>
       </w:r>
       <w:r>
         <w:t>Files</w:t>
       </w:r>
       <w:r>
-        <w:t xml:space="preserve"> are addressed by </w:t>
-      </w:r>
-      <w:proofErr w:type="gramStart"/>
-      <w:r>
-        <w:t>an</w:t>
-      </w:r>
-      <w:proofErr w:type="gramEnd"/>
+        <w:t xml:space="preserve"> are addressed by an</w:t>
+      </w:r>
       <w:r>
         <w:t xml:space="preserve"> 32 bit integer ID.</w:t>
       </w:r>
@@ -565,23 +507,7 @@
               <w:cnfStyle w:val="000000100000" w:firstRow="0" w:lastRow="0" w:firstColumn="0" w:lastColumn="0" w:oddVBand="0" w:evenVBand="0" w:oddHBand="1" w:evenHBand="0" w:firstRowFirstColumn="0" w:firstRowLastColumn="0" w:lastRowFirstColumn="0" w:lastRowLastColumn="0"/>
             </w:pPr>
             <w:r>
-              <w:t xml:space="preserve">GPS </w:t>
-            </w:r>
-            <w:proofErr w:type="spellStart"/>
-            <w:r>
-              <w:t>Quickfix</w:t>
-            </w:r>
-            <w:proofErr w:type="spellEnd"/>
-            <w:r>
-              <w:t xml:space="preserve"> data, used for obtaining a quick GPS lock. Is written each time the watch is connected to TomTom </w:t>
-            </w:r>
-            <w:proofErr w:type="spellStart"/>
-            <w:r>
-              <w:t>MySports</w:t>
-            </w:r>
-            <w:proofErr w:type="spellEnd"/>
-            <w:r>
-              <w:t xml:space="preserve">. For the adventurer, the file is downloaded from </w:t>
+              <w:t xml:space="preserve">GPS Quickfix data, used for obtaining a quick GPS lock. Is written each time the watch is connected to TomTom MySports. For the adventurer, the file is downloaded from </w:t>
             </w:r>
             <w:hyperlink r:id="rId10" w:history="1">
               <w:r>
@@ -675,13 +601,8 @@
             <w:pPr>
               <w:cnfStyle w:val="000000000000" w:firstRow="0" w:lastRow="0" w:firstColumn="0" w:lastColumn="0" w:oddVBand="0" w:evenVBand="0" w:oddHBand="0" w:evenHBand="0" w:firstRowFirstColumn="0" w:firstRowLastColumn="0" w:lastRowFirstColumn="0" w:lastRowLastColumn="0"/>
             </w:pPr>
-            <w:proofErr w:type="spellStart"/>
-            <w:r>
-              <w:t>Stacktrace</w:t>
-            </w:r>
-            <w:proofErr w:type="spellEnd"/>
-            <w:r>
-              <w:t>. Text file</w:t>
+            <w:r>
+              <w:t>Stacktrace. Text file</w:t>
             </w:r>
           </w:p>
         </w:tc>
@@ -739,13 +660,8 @@
             <w:pPr>
               <w:cnfStyle w:val="000000000000" w:firstRow="0" w:lastRow="0" w:firstColumn="0" w:lastColumn="0" w:oddVBand="0" w:evenVBand="0" w:oddHBand="0" w:evenHBand="0" w:firstRowFirstColumn="0" w:firstRowLastColumn="0" w:lastRowFirstColumn="0" w:lastRowLastColumn="0"/>
             </w:pPr>
-            <w:proofErr w:type="spellStart"/>
-            <w:r>
-              <w:t>Sysem</w:t>
-            </w:r>
-            <w:proofErr w:type="spellEnd"/>
-            <w:r>
-              <w:t xml:space="preserve"> firmware Update log. Text file</w:t>
+            <w:r>
+              <w:t>Sysem firmware Update log. Text file</w:t>
             </w:r>
           </w:p>
         </w:tc>
@@ -804,25 +720,7 @@
               <w:cnfStyle w:val="000000000000" w:firstRow="0" w:lastRow="0" w:firstColumn="0" w:lastColumn="0" w:oddVBand="0" w:evenVBand="0" w:oddHBand="0" w:evenHBand="0" w:firstRowFirstColumn="0" w:firstRowLastColumn="0" w:lastRowFirstColumn="0" w:lastRowLastColumn="0"/>
             </w:pPr>
             <w:r>
-              <w:t xml:space="preserve">Races. </w:t>
-            </w:r>
-            <w:proofErr w:type="gramStart"/>
-            <w:r>
-              <w:t>xx</w:t>
-            </w:r>
-            <w:proofErr w:type="gramEnd"/>
-            <w:r>
-              <w:t xml:space="preserve"> defines the activity. </w:t>
-            </w:r>
-            <w:proofErr w:type="spellStart"/>
-            <w:proofErr w:type="gramStart"/>
-            <w:r>
-              <w:t>nn</w:t>
-            </w:r>
-            <w:proofErr w:type="spellEnd"/>
-            <w:proofErr w:type="gramEnd"/>
-            <w:r>
-              <w:t xml:space="preserve"> is the race number. Proprietary format.</w:t>
+              <w:t>Races. xx defines the activity. nn is the race number. Proprietary format.</w:t>
             </w:r>
           </w:p>
         </w:tc>
@@ -997,15 +895,7 @@
               <w:cnfStyle w:val="000000000000" w:firstRow="0" w:lastRow="0" w:firstColumn="0" w:lastColumn="0" w:oddVBand="0" w:evenVBand="0" w:oddHBand="0" w:evenHBand="0" w:firstRowFirstColumn="0" w:firstRowLastColumn="0" w:lastRowFirstColumn="0" w:lastRowLastColumn="0"/>
             </w:pPr>
             <w:r>
-              <w:t xml:space="preserve">Activity files. Correspond with the </w:t>
-            </w:r>
-            <w:proofErr w:type="spellStart"/>
-            <w:r>
-              <w:t>ttbin</w:t>
-            </w:r>
-            <w:proofErr w:type="spellEnd"/>
-            <w:r>
-              <w:t xml:space="preserve"> files. Proprietary file format containing records.</w:t>
+              <w:t>Activity files. Correspond with the ttbin files. Proprietary file format containing records.</w:t>
             </w:r>
           </w:p>
         </w:tc>
@@ -1042,39 +932,7 @@
               <w:cnfStyle w:val="000000100000" w:firstRow="0" w:lastRow="0" w:firstColumn="0" w:lastColumn="0" w:oddVBand="0" w:evenVBand="0" w:oddHBand="1" w:evenHBand="0" w:firstRowFirstColumn="0" w:firstRowLastColumn="0" w:lastRowFirstColumn="0" w:lastRowLastColumn="0"/>
             </w:pPr>
             <w:r>
-              <w:t xml:space="preserve">Tracked activity (steps, calories, heart rate, sleep, fitness points, </w:t>
-            </w:r>
-            <w:proofErr w:type="spellStart"/>
-            <w:r>
-              <w:t>etc</w:t>
-            </w:r>
-            <w:proofErr w:type="spellEnd"/>
-            <w:r>
-              <w:t xml:space="preserve">) for upload to TomTom </w:t>
-            </w:r>
-            <w:proofErr w:type="spellStart"/>
-            <w:r>
-              <w:t>MySports</w:t>
-            </w:r>
-            <w:proofErr w:type="spellEnd"/>
-            <w:r>
-              <w:t xml:space="preserve">. Up to 20 files are generated. A new file is generated each time the watch is connected to the PC and disconnected. The files are uploaded and deleted when the watch is connected to TomTom </w:t>
-            </w:r>
-            <w:proofErr w:type="spellStart"/>
-            <w:r>
-              <w:t>MySports</w:t>
-            </w:r>
-            <w:proofErr w:type="spellEnd"/>
-            <w:r>
-              <w:t xml:space="preserve">. </w:t>
-            </w:r>
-            <w:proofErr w:type="spellStart"/>
-            <w:r>
-              <w:t>Protobuf</w:t>
-            </w:r>
-            <w:proofErr w:type="spellEnd"/>
-            <w:r>
-              <w:t xml:space="preserve"> format</w:t>
+              <w:t>Tracked activity (steps, calories, heart rate, sleep, fitness points, etc) for upload to TomTom MySports. Up to 20 files are generated. A new file is generated each time the watch is connected to the PC and disconnected. The files are uploaded and deleted when the watch is connected to TomTom MySports. Protobuf format</w:t>
             </w:r>
           </w:p>
         </w:tc>
@@ -1126,15 +984,7 @@
               <w:t>100nn files have been deleted; CHECK!</w:t>
             </w:r>
             <w:r>
-              <w:t xml:space="preserve">). Same </w:t>
-            </w:r>
-            <w:proofErr w:type="spellStart"/>
-            <w:r>
-              <w:t>protobuf</w:t>
-            </w:r>
-            <w:proofErr w:type="spellEnd"/>
-            <w:r>
-              <w:t xml:space="preserve"> format as 0x00B</w:t>
+              <w:t>). Same protobuf format as 0x00B</w:t>
             </w:r>
             <w:r>
               <w:t>100nn</w:t>
@@ -1202,23 +1052,7 @@
               <w:cnfStyle w:val="000000000000" w:firstRow="0" w:lastRow="0" w:firstColumn="0" w:lastColumn="0" w:oddVBand="0" w:evenVBand="0" w:oddHBand="0" w:evenHBand="0" w:firstRowFirstColumn="0" w:firstRowLastColumn="0" w:lastRowFirstColumn="0" w:lastRowLastColumn="0"/>
             </w:pPr>
             <w:r>
-              <w:t xml:space="preserve">Tracked activity of the last 7 days. n=8-f. Same </w:t>
-            </w:r>
-            <w:proofErr w:type="spellStart"/>
-            <w:r>
-              <w:t>protobuf</w:t>
-            </w:r>
-            <w:proofErr w:type="spellEnd"/>
-            <w:r>
-              <w:t xml:space="preserve"> format as 0x00b100nn, however </w:t>
-            </w:r>
-            <w:proofErr w:type="spellStart"/>
-            <w:r>
-              <w:t>heartrates</w:t>
-            </w:r>
-            <w:proofErr w:type="spellEnd"/>
-            <w:r>
-              <w:t xml:space="preserve"> are not stored.</w:t>
+              <w:t>Tracked activity of the last 7 days. n=8-f. Same protobuf format as 0x00b100nn, however heartrates are not stored.</w:t>
             </w:r>
           </w:p>
         </w:tc>
@@ -1252,15 +1086,7 @@
               <w:cnfStyle w:val="000000100000" w:firstRow="0" w:lastRow="0" w:firstColumn="0" w:lastColumn="0" w:oddVBand="0" w:evenVBand="0" w:oddHBand="1" w:evenHBand="0" w:firstRowFirstColumn="0" w:firstRowLastColumn="0" w:lastRowFirstColumn="0" w:lastRowLastColumn="0"/>
             </w:pPr>
             <w:r>
-              <w:t xml:space="preserve">Routes (track planning). Each file contains a route. </w:t>
-            </w:r>
-            <w:proofErr w:type="spellStart"/>
-            <w:r>
-              <w:t>Protobuf</w:t>
-            </w:r>
-            <w:proofErr w:type="spellEnd"/>
-            <w:r>
-              <w:t xml:space="preserve"> format.</w:t>
+              <w:t>Routes (track planning). Each file contains a route. Protobuf format.</w:t>
             </w:r>
           </w:p>
         </w:tc>
@@ -1322,15 +1148,7 @@
               <w:cnfStyle w:val="000000100000" w:firstRow="0" w:lastRow="0" w:firstColumn="0" w:lastColumn="0" w:oddVBand="0" w:evenVBand="0" w:oddHBand="1" w:evenHBand="0" w:firstRowFirstColumn="0" w:firstRowLastColumn="0" w:lastRowFirstColumn="0" w:lastRowLastColumn="0"/>
             </w:pPr>
             <w:r>
-              <w:t xml:space="preserve">The personalized workouts, added since firmware version 1.7.53 (Adventurer). </w:t>
-            </w:r>
-            <w:proofErr w:type="spellStart"/>
-            <w:r>
-              <w:t>Protobuf</w:t>
-            </w:r>
-            <w:proofErr w:type="spellEnd"/>
-            <w:r>
-              <w:t xml:space="preserve"> format.</w:t>
+              <w:t>The personalized workouts, added since firmware version 1.7.53 (Adventurer). Protobuf format.</w:t>
             </w:r>
           </w:p>
         </w:tc>
@@ -1364,13 +1182,8 @@
               <w:cnfStyle w:val="000000000000" w:firstRow="0" w:lastRow="0" w:firstColumn="0" w:lastColumn="0" w:oddVBand="0" w:evenVBand="0" w:oddHBand="0" w:evenHBand="0" w:firstRowFirstColumn="0" w:firstRowLastColumn="0" w:lastRowFirstColumn="0" w:lastRowLastColumn="0"/>
             </w:pPr>
             <w:r>
-              <w:t xml:space="preserve">Preferences file. XML format. Contains the watch name and other preferences for connecting to TomTom </w:t>
-            </w:r>
-            <w:proofErr w:type="spellStart"/>
-            <w:r>
-              <w:t>MySports</w:t>
-            </w:r>
-            <w:proofErr w:type="spellEnd"/>
+              <w:t>Preferences file. XML format. Contains the watch name and other preferences for connecting to TomTom MySports</w:t>
+            </w:r>
           </w:p>
         </w:tc>
       </w:tr>
@@ -1394,53 +1207,13 @@
     </w:p>
     <w:p>
       <w:r>
-        <w:t xml:space="preserve">The preferences file is an XML file containing the preferences used when connecting to TomTom </w:t>
-      </w:r>
-      <w:proofErr w:type="spellStart"/>
-      <w:r>
-        <w:t>MySports</w:t>
-      </w:r>
-      <w:proofErr w:type="spellEnd"/>
-      <w:r>
-        <w:t xml:space="preserve">. </w:t>
-      </w:r>
-      <w:r>
-        <w:t xml:space="preserve">After factory reset the watch does not have such a preference file. When connecting the watch to the ‘TomTom Sports </w:t>
-      </w:r>
-      <w:proofErr w:type="gramStart"/>
-      <w:r>
-        <w:t>Connect’  it</w:t>
-      </w:r>
-      <w:proofErr w:type="gramEnd"/>
-      <w:r>
-        <w:t xml:space="preserve"> is created as part of the registration process. </w:t>
-      </w:r>
-      <w:proofErr w:type="spellStart"/>
-      <w:r>
-        <w:t>A.o.</w:t>
-      </w:r>
-      <w:proofErr w:type="spellEnd"/>
-      <w:r>
-        <w:t xml:space="preserve"> a token and secret are generated and coupled to a TomTom </w:t>
-      </w:r>
-      <w:proofErr w:type="spellStart"/>
-      <w:r>
-        <w:t>Mysports</w:t>
-      </w:r>
-      <w:proofErr w:type="spellEnd"/>
-      <w:r>
-        <w:t xml:space="preserve"> cloud account.</w:t>
-      </w:r>
-      <w:r>
-        <w:t xml:space="preserve"> When connecting the Watch to ‘</w:t>
-      </w:r>
-      <w:proofErr w:type="spellStart"/>
-      <w:r>
-        <w:t>TomTomWatch</w:t>
-      </w:r>
-      <w:proofErr w:type="spellEnd"/>
-      <w:r>
-        <w:t xml:space="preserve">’ a default preference file is written without token and secret (file will be overwritten by ‘TomTom Sports Connect’). </w:t>
+        <w:t xml:space="preserve">The preferences file is an XML file containing the preferences used when connecting to TomTom MySports. </w:t>
+      </w:r>
+      <w:r>
+        <w:t>After factory reset the watch does not have such a preference file. When connecting the watch to the ‘TomTom Sports Connect’  it is created as part of the registration process. A.o. a token and secret are generated and coupled to a TomTom Mysports cloud account.</w:t>
+      </w:r>
+      <w:r>
+        <w:t xml:space="preserve"> When connecting the Watch to ‘TomTomWatch’ a default preference file is written without token and secret (file will be overwritten by ‘TomTom Sports Connect’). </w:t>
       </w:r>
     </w:p>
     <w:p>
@@ -1484,35 +1257,7 @@
         <w:rPr>
           <w:rFonts w:ascii="Courier New" w:hAnsi="Courier New" w:cs="Courier New"/>
         </w:rPr>
-        <w:t>&lt;</w:t>
-      </w:r>
-      <w:proofErr w:type="spellStart"/>
-      <w:r>
-        <w:rPr>
-          <w:rFonts w:ascii="Courier New" w:hAnsi="Courier New" w:cs="Courier New"/>
-        </w:rPr>
-        <w:t>watchName</w:t>
-      </w:r>
-      <w:proofErr w:type="spellEnd"/>
-      <w:r>
-        <w:rPr>
-          <w:rFonts w:ascii="Courier New" w:hAnsi="Courier New" w:cs="Courier New"/>
-        </w:rPr>
-        <w:t>&gt;&lt;/</w:t>
-      </w:r>
-      <w:proofErr w:type="spellStart"/>
-      <w:r>
-        <w:rPr>
-          <w:rFonts w:ascii="Courier New" w:hAnsi="Courier New" w:cs="Courier New"/>
-        </w:rPr>
-        <w:t>watchName</w:t>
-      </w:r>
-      <w:proofErr w:type="spellEnd"/>
-      <w:r>
-        <w:rPr>
-          <w:rFonts w:ascii="Courier New" w:hAnsi="Courier New" w:cs="Courier New"/>
-        </w:rPr>
-        <w:t>&gt;</w:t>
+        <w:t>&lt;watchName&gt;&lt;/watchName&gt;</w:t>
       </w:r>
       <w:r>
         <w:t xml:space="preserve"> tags.</w:t>
@@ -1580,23 +1325,13 @@
                                 <w:szCs w:val="18"/>
                               </w:rPr>
                             </w:pPr>
-                            <w:proofErr w:type="gramStart"/>
                             <w:r>
                               <w:rPr>
                                 <w:rFonts w:ascii="Courier New" w:hAnsi="Courier New" w:cs="Courier New"/>
                                 <w:sz w:val="18"/>
                                 <w:szCs w:val="18"/>
                               </w:rPr>
-                              <w:t>&lt;?xml</w:t>
-                            </w:r>
-                            <w:proofErr w:type="gramEnd"/>
-                            <w:r>
-                              <w:rPr>
-                                <w:rFonts w:ascii="Courier New" w:hAnsi="Courier New" w:cs="Courier New"/>
-                                <w:sz w:val="18"/>
-                                <w:szCs w:val="18"/>
-                              </w:rPr>
-                              <w:t xml:space="preserve"> version="1.0" encoding="UTF-8"?&gt;</w:t>
+                              <w:t>&lt;?xml version="1.0" encoding="UTF-8"?&gt;</w:t>
                             </w:r>
                           </w:p>
                           <w:p>
@@ -1632,53 +1367,7 @@
                                 <w:sz w:val="18"/>
                                 <w:szCs w:val="18"/>
                               </w:rPr>
-                              <w:t xml:space="preserve"> &lt;</w:t>
-                            </w:r>
-                            <w:proofErr w:type="spellStart"/>
-                            <w:proofErr w:type="gramStart"/>
-                            <w:r>
-                              <w:rPr>
-                                <w:rFonts w:ascii="Courier New" w:hAnsi="Courier New" w:cs="Courier New"/>
-                                <w:sz w:val="18"/>
-                                <w:szCs w:val="18"/>
-                              </w:rPr>
-                              <w:t>ephemerisModified</w:t>
-                            </w:r>
-                            <w:proofErr w:type="spellEnd"/>
-                            <w:r>
-                              <w:rPr>
-                                <w:rFonts w:ascii="Courier New" w:hAnsi="Courier New" w:cs="Courier New"/>
-                                <w:sz w:val="18"/>
-                                <w:szCs w:val="18"/>
-                              </w:rPr>
-                              <w:t>&gt;</w:t>
-                            </w:r>
-                            <w:proofErr w:type="gramEnd"/>
-                            <w:r>
-                              <w:rPr>
-                                <w:rFonts w:ascii="Courier New" w:hAnsi="Courier New" w:cs="Courier New"/>
-                                <w:sz w:val="18"/>
-                                <w:szCs w:val="18"/>
-                              </w:rPr>
-                              <w:t>0&lt;/</w:t>
-                            </w:r>
-                            <w:proofErr w:type="spellStart"/>
-                            <w:r>
-                              <w:rPr>
-                                <w:rFonts w:ascii="Courier New" w:hAnsi="Courier New" w:cs="Courier New"/>
-                                <w:sz w:val="18"/>
-                                <w:szCs w:val="18"/>
-                              </w:rPr>
-                              <w:t>ephemerisModified</w:t>
-                            </w:r>
-                            <w:proofErr w:type="spellEnd"/>
-                            <w:r>
-                              <w:rPr>
-                                <w:rFonts w:ascii="Courier New" w:hAnsi="Courier New" w:cs="Courier New"/>
-                                <w:sz w:val="18"/>
-                                <w:szCs w:val="18"/>
-                              </w:rPr>
-                              <w:t>&gt;</w:t>
+                              <w:t xml:space="preserve"> &lt;ephemerisModified&gt;0&lt;/ephemerisModified&gt;</w:t>
                             </w:r>
                           </w:p>
                           <w:p>
@@ -1696,53 +1385,7 @@
                                 <w:sz w:val="18"/>
                                 <w:szCs w:val="18"/>
                               </w:rPr>
-                              <w:t xml:space="preserve"> &lt;</w:t>
-                            </w:r>
-                            <w:proofErr w:type="spellStart"/>
-                            <w:proofErr w:type="gramStart"/>
-                            <w:r>
-                              <w:rPr>
-                                <w:rFonts w:ascii="Courier New" w:hAnsi="Courier New" w:cs="Courier New"/>
-                                <w:sz w:val="18"/>
-                                <w:szCs w:val="18"/>
-                              </w:rPr>
-                              <w:t>watchName</w:t>
-                            </w:r>
-                            <w:proofErr w:type="spellEnd"/>
-                            <w:r>
-                              <w:rPr>
-                                <w:rFonts w:ascii="Courier New" w:hAnsi="Courier New" w:cs="Courier New"/>
-                                <w:sz w:val="18"/>
-                                <w:szCs w:val="18"/>
-                              </w:rPr>
-                              <w:t>&gt;</w:t>
-                            </w:r>
-                            <w:proofErr w:type="gramEnd"/>
-                            <w:r>
-                              <w:rPr>
-                                <w:rFonts w:ascii="Courier New" w:hAnsi="Courier New" w:cs="Courier New"/>
-                                <w:sz w:val="18"/>
-                                <w:szCs w:val="18"/>
-                              </w:rPr>
-                              <w:t>GPS Watch Jorgen&lt;/</w:t>
-                            </w:r>
-                            <w:proofErr w:type="spellStart"/>
-                            <w:r>
-                              <w:rPr>
-                                <w:rFonts w:ascii="Courier New" w:hAnsi="Courier New" w:cs="Courier New"/>
-                                <w:sz w:val="18"/>
-                                <w:szCs w:val="18"/>
-                              </w:rPr>
-                              <w:t>watchName</w:t>
-                            </w:r>
-                            <w:proofErr w:type="spellEnd"/>
-                            <w:r>
-                              <w:rPr>
-                                <w:rFonts w:ascii="Courier New" w:hAnsi="Courier New" w:cs="Courier New"/>
-                                <w:sz w:val="18"/>
-                                <w:szCs w:val="18"/>
-                              </w:rPr>
-                              <w:t>&gt;</w:t>
+                              <w:t xml:space="preserve"> &lt;watchName&gt;GPS Watch Jorgen&lt;/watchName&gt;</w:t>
                             </w:r>
                           </w:p>
                           <w:p>
@@ -1778,25 +1421,7 @@
                                 <w:sz w:val="18"/>
                                 <w:szCs w:val="18"/>
                               </w:rPr>
-                              <w:t xml:space="preserve"> &lt;</w:t>
-                            </w:r>
-                            <w:proofErr w:type="gramStart"/>
-                            <w:r>
-                              <w:rPr>
-                                <w:rFonts w:ascii="Courier New" w:hAnsi="Courier New" w:cs="Courier New"/>
-                                <w:sz w:val="18"/>
-                                <w:szCs w:val="18"/>
-                              </w:rPr>
-                              <w:t>exporters</w:t>
-                            </w:r>
-                            <w:proofErr w:type="gramEnd"/>
-                            <w:r>
-                              <w:rPr>
-                                <w:rFonts w:ascii="Courier New" w:hAnsi="Courier New" w:cs="Courier New"/>
-                                <w:sz w:val="18"/>
-                                <w:szCs w:val="18"/>
-                              </w:rPr>
-                              <w:t>&gt;</w:t>
+                              <w:t xml:space="preserve"> &lt;exporters&gt;</w:t>
                             </w:r>
                           </w:p>
                           <w:p>
@@ -1814,25 +1439,7 @@
                                 <w:sz w:val="18"/>
                                 <w:szCs w:val="18"/>
                               </w:rPr>
-                              <w:t xml:space="preserve"> &lt;</w:t>
-                            </w:r>
-                            <w:proofErr w:type="gramStart"/>
-                            <w:r>
-                              <w:rPr>
-                                <w:rFonts w:ascii="Courier New" w:hAnsi="Courier New" w:cs="Courier New"/>
-                                <w:sz w:val="18"/>
-                                <w:szCs w:val="18"/>
-                              </w:rPr>
-                              <w:t>online</w:t>
-                            </w:r>
-                            <w:proofErr w:type="gramEnd"/>
-                            <w:r>
-                              <w:rPr>
-                                <w:rFonts w:ascii="Courier New" w:hAnsi="Courier New" w:cs="Courier New"/>
-                                <w:sz w:val="18"/>
-                                <w:szCs w:val="18"/>
-                              </w:rPr>
-                              <w:t>&gt;</w:t>
+                              <w:t xml:space="preserve"> &lt;online&gt;</w:t>
                             </w:r>
                           </w:p>
                           <w:p>
@@ -1850,43 +1457,7 @@
                                 <w:sz w:val="18"/>
                                 <w:szCs w:val="18"/>
                               </w:rPr>
-                              <w:t xml:space="preserve"> &lt;export id="</w:t>
-                            </w:r>
-                            <w:proofErr w:type="spellStart"/>
-                            <w:r>
-                              <w:rPr>
-                                <w:rFonts w:ascii="Courier New" w:hAnsi="Courier New" w:cs="Courier New"/>
-                                <w:sz w:val="18"/>
-                                <w:szCs w:val="18"/>
-                              </w:rPr>
-                              <w:t>MySports</w:t>
-                            </w:r>
-                            <w:proofErr w:type="spellEnd"/>
-                            <w:r>
-                              <w:rPr>
-                                <w:rFonts w:ascii="Courier New" w:hAnsi="Courier New" w:cs="Courier New"/>
-                                <w:sz w:val="18"/>
-                                <w:szCs w:val="18"/>
-                              </w:rPr>
-                              <w:t xml:space="preserve">" </w:t>
-                            </w:r>
-                            <w:proofErr w:type="spellStart"/>
-                            <w:r>
-                              <w:rPr>
-                                <w:rFonts w:ascii="Courier New" w:hAnsi="Courier New" w:cs="Courier New"/>
-                                <w:sz w:val="18"/>
-                                <w:szCs w:val="18"/>
-                              </w:rPr>
-                              <w:t>autoOpen</w:t>
-                            </w:r>
-                            <w:proofErr w:type="spellEnd"/>
-                            <w:r>
-                              <w:rPr>
-                                <w:rFonts w:ascii="Courier New" w:hAnsi="Courier New" w:cs="Courier New"/>
-                                <w:sz w:val="18"/>
-                                <w:szCs w:val="18"/>
-                              </w:rPr>
-                              <w:t>="1"/&gt;</w:t>
+                              <w:t xml:space="preserve"> &lt;export id="MySports" autoOpen="1"/&gt;</w:t>
                             </w:r>
                           </w:p>
                           <w:p>
@@ -1920,43 +1491,7 @@
                                 <w:sz w:val="18"/>
                                 <w:szCs w:val="18"/>
                               </w:rPr>
-                              <w:t>&lt;</w:t>
-                            </w:r>
-                            <w:proofErr w:type="spellStart"/>
-                            <w:r>
-                              <w:rPr>
-                                <w:rFonts w:ascii="Courier New" w:hAnsi="Courier New" w:cs="Courier New"/>
-                                <w:sz w:val="18"/>
-                                <w:szCs w:val="18"/>
-                              </w:rPr>
-                              <w:t>MySportsAuthToken</w:t>
-                            </w:r>
-                            <w:proofErr w:type="spellEnd"/>
-                            <w:r>
-                              <w:rPr>
-                                <w:rFonts w:ascii="Courier New" w:hAnsi="Courier New" w:cs="Courier New"/>
-                                <w:sz w:val="18"/>
-                                <w:szCs w:val="18"/>
-                              </w:rPr>
-                              <w:t>&gt;...&lt;/</w:t>
-                            </w:r>
-                            <w:proofErr w:type="spellStart"/>
-                            <w:r>
-                              <w:rPr>
-                                <w:rFonts w:ascii="Courier New" w:hAnsi="Courier New" w:cs="Courier New"/>
-                                <w:sz w:val="18"/>
-                                <w:szCs w:val="18"/>
-                              </w:rPr>
-                              <w:t>MySportsAuthToken</w:t>
-                            </w:r>
-                            <w:proofErr w:type="spellEnd"/>
-                            <w:r>
-                              <w:rPr>
-                                <w:rFonts w:ascii="Courier New" w:hAnsi="Courier New" w:cs="Courier New"/>
-                                <w:sz w:val="18"/>
-                                <w:szCs w:val="18"/>
-                              </w:rPr>
-                              <w:t>&gt;</w:t>
+                              <w:t>&lt;MySportsAuthToken&gt;...&lt;/MySportsAuthToken&gt;</w:t>
                             </w:r>
                           </w:p>
                           <w:p>
@@ -1990,43 +1525,7 @@
                                 <w:sz w:val="18"/>
                                 <w:szCs w:val="18"/>
                               </w:rPr>
-                              <w:t>&lt;</w:t>
-                            </w:r>
-                            <w:proofErr w:type="spellStart"/>
-                            <w:r>
-                              <w:rPr>
-                                <w:rFonts w:ascii="Courier New" w:hAnsi="Courier New" w:cs="Courier New"/>
-                                <w:sz w:val="18"/>
-                                <w:szCs w:val="18"/>
-                              </w:rPr>
-                              <w:t>MySportsTokenSecret</w:t>
-                            </w:r>
-                            <w:proofErr w:type="spellEnd"/>
-                            <w:r>
-                              <w:rPr>
-                                <w:rFonts w:ascii="Courier New" w:hAnsi="Courier New" w:cs="Courier New"/>
-                                <w:sz w:val="18"/>
-                                <w:szCs w:val="18"/>
-                              </w:rPr>
-                              <w:t>&gt;...&lt;/</w:t>
-                            </w:r>
-                            <w:proofErr w:type="spellStart"/>
-                            <w:r>
-                              <w:rPr>
-                                <w:rFonts w:ascii="Courier New" w:hAnsi="Courier New" w:cs="Courier New"/>
-                                <w:sz w:val="18"/>
-                                <w:szCs w:val="18"/>
-                              </w:rPr>
-                              <w:t>MySportsTokenSecret</w:t>
-                            </w:r>
-                            <w:proofErr w:type="spellEnd"/>
-                            <w:r>
-                              <w:rPr>
-                                <w:rFonts w:ascii="Courier New" w:hAnsi="Courier New" w:cs="Courier New"/>
-                                <w:sz w:val="18"/>
-                                <w:szCs w:val="18"/>
-                              </w:rPr>
-                              <w:t>&gt;</w:t>
+                              <w:t>&lt;MySportsTokenSecret&gt;...&lt;/MySportsTokenSecret&gt;</w:t>
                             </w:r>
                           </w:p>
                           <w:p>
@@ -2665,33 +2164,14 @@
       <w:r>
         <w:t xml:space="preserve">Fetch the configuration service as defined in the preferences file, </w:t>
       </w:r>
-      <w:bookmarkStart w:id="1" w:name="_GoBack"/>
       <w:r>
         <w:rPr>
           <w:rFonts w:ascii="Courier New" w:hAnsi="Courier New" w:cs="Courier New"/>
         </w:rPr>
-        <w:t>&lt;</w:t>
-      </w:r>
-      <w:proofErr w:type="spellStart"/>
-      <w:r>
-        <w:rPr>
-          <w:rFonts w:ascii="Courier New" w:hAnsi="Courier New" w:cs="Courier New"/>
-        </w:rPr>
-        <w:t>ConfigURL</w:t>
-      </w:r>
-      <w:proofErr w:type="spellEnd"/>
-      <w:r>
-        <w:rPr>
-          <w:rFonts w:ascii="Courier New" w:hAnsi="Courier New" w:cs="Courier New"/>
-        </w:rPr>
-        <w:t>&gt;</w:t>
-      </w:r>
-      <w:r>
-        <w:t xml:space="preserve"> </w:t>
-      </w:r>
-      <w:bookmarkEnd w:id="1"/>
-      <w:r>
-        <w:t>tags.</w:t>
+        <w:t>&lt;ConfigURL&gt;</w:t>
+      </w:r>
+      <w:r>
+        <w:t xml:space="preserve"> tags.</w:t>
       </w:r>
       <w:r>
         <w:br/>
@@ -2721,23 +2201,7 @@
         </w:numPr>
       </w:pPr>
       <w:r>
-        <w:t>Get the “</w:t>
-      </w:r>
-      <w:proofErr w:type="spellStart"/>
-      <w:r>
-        <w:t>service:firmware</w:t>
-      </w:r>
-      <w:proofErr w:type="spellEnd"/>
-      <w:r>
-        <w:t xml:space="preserve">” </w:t>
-      </w:r>
-      <w:proofErr w:type="spellStart"/>
-      <w:r>
-        <w:t>url</w:t>
-      </w:r>
-      <w:proofErr w:type="spellEnd"/>
-      <w:r>
-        <w:t xml:space="preserve"> from the resulting JSON:</w:t>
+        <w:t>Get the “service:firmware” url from the resulting JSON:</w:t>
       </w:r>
       <w:r>
         <w:br/>
@@ -2771,15 +2235,7 @@
       </w:r>
       <w:r>
         <w:br/>
-        <w:t xml:space="preserve">E.g. for the </w:t>
-      </w:r>
-      <w:proofErr w:type="spellStart"/>
-      <w:r>
-        <w:t>adventrurer</w:t>
-      </w:r>
-      <w:proofErr w:type="spellEnd"/>
-      <w:r>
-        <w:t xml:space="preserve">: </w:t>
+        <w:t xml:space="preserve">E.g. for the adventrurer: </w:t>
       </w:r>
       <w:r>
         <w:br/>
@@ -2862,21 +2318,7 @@
                               <w:rPr>
                                 <w:rFonts w:ascii="Courier New" w:hAnsi="Courier New" w:cs="Courier New"/>
                               </w:rPr>
-                              <w:t>&lt;</w:t>
-                            </w:r>
-                            <w:proofErr w:type="spellStart"/>
-                            <w:r>
-                              <w:rPr>
-                                <w:rFonts w:ascii="Courier New" w:hAnsi="Courier New" w:cs="Courier New"/>
-                              </w:rPr>
-                              <w:t>FirmwareVersion</w:t>
-                            </w:r>
-                            <w:proofErr w:type="spellEnd"/>
-                            <w:r>
-                              <w:rPr>
-                                <w:rFonts w:ascii="Courier New" w:hAnsi="Courier New" w:cs="Courier New"/>
-                              </w:rPr>
-                              <w:t>&gt;</w:t>
+                              <w:t>&lt;FirmwareVersion&gt;</w:t>
                             </w:r>
                           </w:p>
                           <w:p>
@@ -2890,23 +2332,7 @@
                               <w:rPr>
                                 <w:rFonts w:ascii="Courier New" w:hAnsi="Courier New" w:cs="Courier New"/>
                               </w:rPr>
-                              <w:t xml:space="preserve">  &lt;</w:t>
-                            </w:r>
-                            <w:proofErr w:type="spellStart"/>
-                            <w:proofErr w:type="gramStart"/>
-                            <w:r>
-                              <w:rPr>
-                                <w:rFonts w:ascii="Courier New" w:hAnsi="Courier New" w:cs="Courier New"/>
-                              </w:rPr>
-                              <w:t>latestVersion</w:t>
-                            </w:r>
-                            <w:proofErr w:type="spellEnd"/>
-                            <w:proofErr w:type="gramEnd"/>
-                            <w:r>
-                              <w:rPr>
-                                <w:rFonts w:ascii="Courier New" w:hAnsi="Courier New" w:cs="Courier New"/>
-                              </w:rPr>
-                              <w:t>&gt;</w:t>
+                              <w:t xml:space="preserve">  &lt;latestVersion&gt;</w:t>
                             </w:r>
                           </w:p>
                           <w:p>
@@ -2962,21 +2388,7 @@
                               <w:rPr>
                                 <w:rFonts w:ascii="Courier New" w:hAnsi="Courier New" w:cs="Courier New"/>
                               </w:rPr>
-                              <w:t xml:space="preserve">  &lt;/</w:t>
-                            </w:r>
-                            <w:proofErr w:type="spellStart"/>
-                            <w:r>
-                              <w:rPr>
-                                <w:rFonts w:ascii="Courier New" w:hAnsi="Courier New" w:cs="Courier New"/>
-                              </w:rPr>
-                              <w:t>latestVersion</w:t>
-                            </w:r>
-                            <w:proofErr w:type="spellEnd"/>
-                            <w:r>
-                              <w:rPr>
-                                <w:rFonts w:ascii="Courier New" w:hAnsi="Courier New" w:cs="Courier New"/>
-                              </w:rPr>
-                              <w:t>&gt;</w:t>
+                              <w:t xml:space="preserve">  &lt;/latestVersion&gt;</w:t>
                             </w:r>
                           </w:p>
                           <w:p>
@@ -2990,43 +2402,7 @@
                               <w:rPr>
                                 <w:rFonts w:ascii="Courier New" w:hAnsi="Courier New" w:cs="Courier New"/>
                               </w:rPr>
-                              <w:t xml:space="preserve">  &lt;</w:t>
-                            </w:r>
-                            <w:proofErr w:type="spellStart"/>
-                            <w:proofErr w:type="gramStart"/>
-                            <w:r>
-                              <w:rPr>
-                                <w:rFonts w:ascii="Courier New" w:hAnsi="Courier New" w:cs="Courier New"/>
-                              </w:rPr>
-                              <w:t>isCritical</w:t>
-                            </w:r>
-                            <w:proofErr w:type="spellEnd"/>
-                            <w:r>
-                              <w:rPr>
-                                <w:rFonts w:ascii="Courier New" w:hAnsi="Courier New" w:cs="Courier New"/>
-                              </w:rPr>
-                              <w:t>&gt;</w:t>
-                            </w:r>
-                            <w:proofErr w:type="gramEnd"/>
-                            <w:r>
-                              <w:rPr>
-                                <w:rFonts w:ascii="Courier New" w:hAnsi="Courier New" w:cs="Courier New"/>
-                              </w:rPr>
-                              <w:t>yes&lt;/</w:t>
-                            </w:r>
-                            <w:proofErr w:type="spellStart"/>
-                            <w:r>
-                              <w:rPr>
-                                <w:rFonts w:ascii="Courier New" w:hAnsi="Courier New" w:cs="Courier New"/>
-                              </w:rPr>
-                              <w:t>isCritical</w:t>
-                            </w:r>
-                            <w:proofErr w:type="spellEnd"/>
-                            <w:r>
-                              <w:rPr>
-                                <w:rFonts w:ascii="Courier New" w:hAnsi="Courier New" w:cs="Courier New"/>
-                              </w:rPr>
-                              <w:t>&gt;</w:t>
+                              <w:t xml:space="preserve">  &lt;isCritical&gt;yes&lt;/isCritical&gt;</w:t>
                             </w:r>
                           </w:p>
                           <w:p>
@@ -3054,21 +2430,7 @@
                               <w:rPr>
                                 <w:rFonts w:ascii="Courier New" w:hAnsi="Courier New" w:cs="Courier New"/>
                               </w:rPr>
-                              <w:t>&lt;/</w:t>
-                            </w:r>
-                            <w:proofErr w:type="spellStart"/>
-                            <w:r>
-                              <w:rPr>
-                                <w:rFonts w:ascii="Courier New" w:hAnsi="Courier New" w:cs="Courier New"/>
-                              </w:rPr>
-                              <w:t>FirmwareVersion</w:t>
-                            </w:r>
-                            <w:proofErr w:type="spellEnd"/>
-                            <w:r>
-                              <w:rPr>
-                                <w:rFonts w:ascii="Courier New" w:hAnsi="Courier New" w:cs="Courier New"/>
-                              </w:rPr>
-                              <w:t>&gt;</w:t>
+                              <w:t>&lt;/FirmwareVersion&gt;</w:t>
                             </w:r>
                           </w:p>
                         </w:txbxContent>
@@ -3460,15 +2822,7 @@
     </w:p>
     <w:p>
       <w:r>
-        <w:t xml:space="preserve">Procedure for uploading </w:t>
-      </w:r>
-      <w:proofErr w:type="spellStart"/>
-      <w:r>
-        <w:t>quickfix</w:t>
-      </w:r>
-      <w:proofErr w:type="spellEnd"/>
-      <w:r>
-        <w:t xml:space="preserve"> data:</w:t>
+        <w:t>Procedure for uploading quickfix data:</w:t>
       </w:r>
     </w:p>
     <w:p>
@@ -3480,15 +2834,7 @@
         </w:numPr>
       </w:pPr>
       <w:r>
-        <w:t>Fetch the configuration service as defined in the preferences file, &lt;</w:t>
-      </w:r>
-      <w:proofErr w:type="spellStart"/>
-      <w:r>
-        <w:t>ConfigURL</w:t>
-      </w:r>
-      <w:proofErr w:type="spellEnd"/>
-      <w:r>
-        <w:t>&gt; tags.</w:t>
+        <w:t>Fetch the configuration service as defined in the preferences file, &lt;ConfigURL&gt; tags.</w:t>
       </w:r>
       <w:r>
         <w:br/>
@@ -3518,23 +2864,7 @@
         </w:numPr>
       </w:pPr>
       <w:r>
-        <w:t>Get the “</w:t>
-      </w:r>
-      <w:proofErr w:type="spellStart"/>
-      <w:r>
-        <w:t>service:ephemeris</w:t>
-      </w:r>
-      <w:proofErr w:type="spellEnd"/>
-      <w:r>
-        <w:t xml:space="preserve">” </w:t>
-      </w:r>
-      <w:proofErr w:type="spellStart"/>
-      <w:r>
-        <w:t>url</w:t>
-      </w:r>
-      <w:proofErr w:type="spellEnd"/>
-      <w:r>
-        <w:t xml:space="preserve"> from the resulting JSON:</w:t>
+        <w:t>Get the “service:ephemeris” url from the resulting JSON:</w:t>
       </w:r>
       <w:r>
         <w:br/>
@@ -4012,54 +3342,8 @@
           <w:sz w:val="16"/>
           <w:szCs w:val="16"/>
         </w:rPr>
-        <w:t>c:\users\&lt;user&gt;\TomTom Sports\&lt;watch name&gt;\&lt;YYYY-MM-DD&gt;\&lt;sport&gt;_&lt;</w:t>
-      </w:r>
-      <w:proofErr w:type="spellStart"/>
-      <w:r>
-        <w:rPr>
-          <w:rFonts w:ascii="Courier New" w:hAnsi="Courier New" w:cs="Courier New"/>
-          <w:sz w:val="16"/>
-          <w:szCs w:val="16"/>
-        </w:rPr>
-        <w:t>hh</w:t>
-      </w:r>
-      <w:proofErr w:type="spellEnd"/>
-      <w:r>
-        <w:rPr>
-          <w:rFonts w:ascii="Courier New" w:hAnsi="Courier New" w:cs="Courier New"/>
-          <w:sz w:val="16"/>
-          <w:szCs w:val="16"/>
-        </w:rPr>
-        <w:t>-mm-</w:t>
-      </w:r>
-      <w:proofErr w:type="spellStart"/>
-      <w:r>
-        <w:rPr>
-          <w:rFonts w:ascii="Courier New" w:hAnsi="Courier New" w:cs="Courier New"/>
-          <w:sz w:val="16"/>
-          <w:szCs w:val="16"/>
-        </w:rPr>
-        <w:t>ss</w:t>
-      </w:r>
-      <w:proofErr w:type="spellEnd"/>
-      <w:r>
-        <w:rPr>
-          <w:rFonts w:ascii="Courier New" w:hAnsi="Courier New" w:cs="Courier New"/>
-          <w:sz w:val="16"/>
-          <w:szCs w:val="16"/>
-        </w:rPr>
-        <w:t>&gt;.</w:t>
-      </w:r>
-      <w:proofErr w:type="spellStart"/>
-      <w:r>
-        <w:rPr>
-          <w:rFonts w:ascii="Courier New" w:hAnsi="Courier New" w:cs="Courier New"/>
-          <w:sz w:val="16"/>
-          <w:szCs w:val="16"/>
-        </w:rPr>
-        <w:t>ttbin</w:t>
-      </w:r>
-      <w:proofErr w:type="spellEnd"/>
+        <w:t>c:\users\&lt;user&gt;\TomTom Sports\&lt;watch name&gt;\&lt;YYYY-MM-DD&gt;\&lt;sport&gt;_&lt;hh-mm-ss&gt;.ttbin</w:t>
+      </w:r>
     </w:p>
     <w:p>
       <w:r>
@@ -4129,57 +3413,19 @@
     </w:p>
     <w:p>
       <w:r>
-        <w:t xml:space="preserve">(Writing a </w:t>
-      </w:r>
-      <w:proofErr w:type="spellStart"/>
-      <w:r>
-        <w:t>ttbin</w:t>
-      </w:r>
-      <w:proofErr w:type="spellEnd"/>
-      <w:r>
-        <w:t xml:space="preserve"> file to </w:t>
+        <w:t xml:space="preserve">(Writing a ttbin file to </w:t>
       </w:r>
       <w:r>
         <w:rPr>
           <w:rFonts w:ascii="Courier New" w:hAnsi="Courier New" w:cs="Courier New"/>
         </w:rPr>
-        <w:t>/</w:t>
-      </w:r>
-      <w:proofErr w:type="spellStart"/>
-      <w:r>
-        <w:rPr>
-          <w:rFonts w:ascii="Courier New" w:hAnsi="Courier New" w:cs="Courier New"/>
-        </w:rPr>
-        <w:t>TomTom_MySports</w:t>
-      </w:r>
-      <w:proofErr w:type="spellEnd"/>
-      <w:r>
-        <w:rPr>
-          <w:rFonts w:ascii="Courier New" w:hAnsi="Courier New" w:cs="Courier New"/>
-        </w:rPr>
-        <w:t>/&lt;serial&gt;/workouts/</w:t>
+        <w:t>/TomTom_MySports/&lt;serial&gt;/workouts/</w:t>
       </w:r>
       <w:r>
         <w:t xml:space="preserve"> and starting the TomTom App</w:t>
       </w:r>
       <w:r>
-        <w:t xml:space="preserve"> makes the App upload the </w:t>
-      </w:r>
-      <w:proofErr w:type="spellStart"/>
-      <w:r>
-        <w:t>ttbin</w:t>
-      </w:r>
-      <w:proofErr w:type="spellEnd"/>
-      <w:r>
-        <w:t xml:space="preserve"> file to the TomTom </w:t>
-      </w:r>
-      <w:proofErr w:type="spellStart"/>
-      <w:r>
-        <w:t>MySports</w:t>
-      </w:r>
-      <w:proofErr w:type="spellEnd"/>
-      <w:r>
-        <w:t xml:space="preserve"> cloud.</w:t>
+        <w:t xml:space="preserve"> makes the App upload the ttbin file to the TomTom MySports cloud.</w:t>
       </w:r>
       <w:r>
         <w:t xml:space="preserve"> </w:t>
@@ -4208,23 +3454,7 @@
         <w:t>0x0091nnnn</w:t>
       </w:r>
       <w:r>
-        <w:t xml:space="preserve"> files, the next activity is logged with </w:t>
-      </w:r>
-      <w:proofErr w:type="spellStart"/>
-      <w:r>
-        <w:t>nnnn</w:t>
-      </w:r>
-      <w:proofErr w:type="spellEnd"/>
-      <w:r>
-        <w:t xml:space="preserve">=0, subsequent files are logged by increasing </w:t>
-      </w:r>
-      <w:proofErr w:type="spellStart"/>
-      <w:r>
-        <w:t>nnnn</w:t>
-      </w:r>
-      <w:proofErr w:type="spellEnd"/>
-      <w:r>
-        <w:t xml:space="preserve"> by 1.</w:t>
+        <w:t xml:space="preserve"> files, the next activity is logged with nnnn=0, subsequent files are logged by increasing nnnn by 1.</w:t>
       </w:r>
     </w:p>
     <w:p>
@@ -4305,15 +3535,7 @@
     <w:p/>
     <w:p>
       <w:r>
-        <w:t xml:space="preserve">The </w:t>
-      </w:r>
-      <w:proofErr w:type="spellStart"/>
-      <w:r>
-        <w:t>ttbin</w:t>
-      </w:r>
-      <w:proofErr w:type="spellEnd"/>
-      <w:r>
-        <w:t xml:space="preserve"> file consist of a series of record. Each record starts with a tag followed by a number of values. The tag identifies the record type and defines the values to follow. A value can consist of 1 or more bytes encoding an integer or float value.</w:t>
+        <w:t>The ttbin file consist of a series of record. Each record starts with a tag followed by a number of values. The tag identifies the record type and defines the values to follow. A value can consist of 1 or more bytes encoding an integer or float value.</w:t>
       </w:r>
     </w:p>
     <w:tbl>
@@ -4412,15 +3634,7 @@
     </w:p>
     <w:p>
       <w:r>
-        <w:t xml:space="preserve">The first record in the file is the header record (tag=0x20). This is a special record </w:t>
-      </w:r>
-      <w:proofErr w:type="spellStart"/>
-      <w:r>
-        <w:t>a.o.</w:t>
-      </w:r>
-      <w:proofErr w:type="spellEnd"/>
-      <w:r>
-        <w:t xml:space="preserve"> defining the records in the file.</w:t>
+        <w:t>The first record in the file is the header record (tag=0x20). This is a special record a.o. defining the records in the file.</w:t>
       </w:r>
     </w:p>
     <w:p>
@@ -4445,26 +3659,10 @@
     </w:p>
     <w:p>
       <w:r>
-        <w:t xml:space="preserve">It is the first record in the </w:t>
-      </w:r>
-      <w:proofErr w:type="spellStart"/>
-      <w:r>
-        <w:t>ttbin</w:t>
-      </w:r>
-      <w:proofErr w:type="spellEnd"/>
-      <w:r>
-        <w:t xml:space="preserve"> file. </w:t>
-      </w:r>
-      <w:r>
-        <w:t xml:space="preserve">The header defines the </w:t>
-      </w:r>
-      <w:proofErr w:type="spellStart"/>
-      <w:r>
-        <w:t>ttbin</w:t>
-      </w:r>
-      <w:proofErr w:type="spellEnd"/>
-      <w:r>
-        <w:t xml:space="preserve"> file. Amongst others it defined the record types that occur in the file with their lengths.</w:t>
+        <w:t xml:space="preserve">It is the first record in the ttbin file. </w:t>
+      </w:r>
+      <w:r>
+        <w:t>The header defines the ttbin file. Amongst others it defined the record types that occur in the file with their lengths.</w:t>
       </w:r>
     </w:p>
     <w:p>
@@ -4634,15 +3832,7 @@
               <w:cnfStyle w:val="000000000000" w:firstRow="0" w:lastRow="0" w:firstColumn="0" w:lastColumn="0" w:oddVBand="0" w:evenVBand="0" w:oddHBand="0" w:evenHBand="0" w:firstRowFirstColumn="0" w:firstRowLastColumn="0" w:lastRowFirstColumn="0" w:lastRowLastColumn="0"/>
             </w:pPr>
             <w:r>
-              <w:t xml:space="preserve">Version of the </w:t>
-            </w:r>
-            <w:proofErr w:type="spellStart"/>
-            <w:r>
-              <w:t>ttbin</w:t>
-            </w:r>
-            <w:proofErr w:type="spellEnd"/>
-            <w:r>
-              <w:t xml:space="preserve"> file format</w:t>
+              <w:t>Version of the ttbin file format</w:t>
             </w:r>
             <w:r>
               <w:t>. Versions of 0x09 and 0x0A have been checked.</w:t>
@@ -4710,31 +3900,15 @@
               <w:t>s</w:t>
             </w:r>
             <w:r>
-              <w:t>ions of</w:t>
-            </w:r>
-            <w:proofErr w:type="gramStart"/>
-            <w:r>
-              <w:t>  watch</w:t>
-            </w:r>
-            <w:proofErr w:type="gramEnd"/>
-            <w:r>
-              <w:t xml:space="preserve"> firmware, consisting of major, medium, minor, like 1.3.255. </w:t>
-            </w:r>
-          </w:p>
-          <w:p>
-            <w:pPr>
-              <w:cnfStyle w:val="000000100000" w:firstRow="0" w:lastRow="0" w:firstColumn="0" w:lastColumn="0" w:oddVBand="0" w:evenVBand="0" w:oddHBand="1" w:evenHBand="0" w:firstRowFirstColumn="0" w:firstRowLastColumn="0" w:lastRowFirstColumn="0" w:lastRowLastColumn="0"/>
-            </w:pPr>
-            <w:r>
-              <w:t xml:space="preserve">In </w:t>
-            </w:r>
-            <w:proofErr w:type="spellStart"/>
-            <w:r>
-              <w:t>ttbin</w:t>
-            </w:r>
-            <w:proofErr w:type="spellEnd"/>
-            <w:r>
-              <w:t xml:space="preserve"> “version” &lt;=0x09 for </w:t>
+              <w:t xml:space="preserve">ions of  watch firmware, consisting of major, medium, minor, like 1.3.255. </w:t>
+            </w:r>
+          </w:p>
+          <w:p>
+            <w:pPr>
+              <w:cnfStyle w:val="000000100000" w:firstRow="0" w:lastRow="0" w:firstColumn="0" w:lastColumn="0" w:oddVBand="0" w:evenVBand="0" w:oddHBand="1" w:evenHBand="0" w:firstRowFirstColumn="0" w:firstRowLastColumn="0" w:lastRowFirstColumn="0" w:lastRowLastColumn="0"/>
+            </w:pPr>
+            <w:r>
+              <w:t xml:space="preserve">In ttbin “version” &lt;=0x09 for </w:t>
             </w:r>
             <w:r>
               <w:t>each part 1 by</w:t>
@@ -5389,13 +4563,8 @@
               <w:cnfStyle w:val="000000000000" w:firstRow="0" w:lastRow="0" w:firstColumn="0" w:lastColumn="0" w:oddVBand="0" w:evenVBand="0" w:oddHBand="0" w:evenHBand="0" w:firstRowFirstColumn="0" w:firstRowLastColumn="0" w:lastRowFirstColumn="0" w:lastRowLastColumn="0"/>
             </w:pPr>
             <w:r>
-              <w:t>Length of the record in bytes. For a number of records (e.g. 0x4B) a length of 0xFFFF is defined</w:t>
-            </w:r>
-            <w:proofErr w:type="gramStart"/>
-            <w:r>
-              <w:t>,</w:t>
-            </w:r>
-            <w:proofErr w:type="gramEnd"/>
+              <w:t>Length of the record in bytes. For a number of records (e.g. 0x4B) a length of 0xFFFF is defined,</w:t>
+            </w:r>
             <w:r>
               <w:br/>
               <w:t>meaning variable length. In that case the length is defined in the record itself.</w:t>
@@ -5476,13 +4645,8 @@
     </w:p>
     <w:p>
       <w:r>
-        <w:t xml:space="preserve">Length: </w:t>
-      </w:r>
-      <w:proofErr w:type="gramStart"/>
-      <w:r>
-        <w:t>7  bytes</w:t>
-      </w:r>
-      <w:proofErr w:type="gramEnd"/>
+        <w:t>Length: 7  bytes</w:t>
+      </w:r>
     </w:p>
     <w:tbl>
       <w:tblPr>
@@ -6280,21 +5444,7 @@
               <w:rPr>
                 <w:bCs/>
               </w:rPr>
-              <w:t>Cumulative calories burned (</w:t>
-            </w:r>
-            <w:proofErr w:type="spellStart"/>
-            <w:r>
-              <w:rPr>
-                <w:bCs/>
-              </w:rPr>
-              <w:t>cal</w:t>
-            </w:r>
-            <w:proofErr w:type="spellEnd"/>
-            <w:r>
-              <w:rPr>
-                <w:bCs/>
-              </w:rPr>
-              <w:t>)</w:t>
+              <w:t>Cumulative calories burned (cal)</w:t>
             </w:r>
           </w:p>
         </w:tc>
@@ -6783,21 +5933,7 @@
               <w:rPr>
                 <w:bCs/>
               </w:rPr>
-              <w:t xml:space="preserve">Estimated </w:t>
-            </w:r>
-            <w:proofErr w:type="spellStart"/>
-            <w:r>
-              <w:rPr>
-                <w:bCs/>
-              </w:rPr>
-              <w:t>Horizonal</w:t>
-            </w:r>
-            <w:proofErr w:type="spellEnd"/>
-            <w:r>
-              <w:rPr>
-                <w:bCs/>
-              </w:rPr>
-              <w:t xml:space="preserve"> Precision Error in cm</w:t>
+              <w:t>Estimated Horizonal Precision Error in cm</w:t>
             </w:r>
           </w:p>
         </w:tc>
@@ -6953,19 +6089,11 @@
                 <w:bCs/>
               </w:rPr>
             </w:pPr>
-            <w:proofErr w:type="spellStart"/>
             <w:r>
               <w:rPr>
                 <w:bCs/>
               </w:rPr>
-              <w:t>Int</w:t>
-            </w:r>
-            <w:proofErr w:type="spellEnd"/>
-            <w:r>
-              <w:rPr>
-                <w:bCs/>
-              </w:rPr>
-              <w:t xml:space="preserve"> Array</w:t>
+              <w:t>Int Array</w:t>
             </w:r>
           </w:p>
         </w:tc>
@@ -7013,13 +6141,8 @@
             <w:pPr>
               <w:cnfStyle w:val="000000000000" w:firstRow="0" w:lastRow="0" w:firstColumn="0" w:lastColumn="0" w:oddVBand="0" w:evenVBand="0" w:oddHBand="0" w:evenHBand="0" w:firstRowFirstColumn="0" w:firstRowLastColumn="0" w:lastRowFirstColumn="0" w:lastRowLastColumn="0"/>
             </w:pPr>
-            <w:proofErr w:type="spellStart"/>
-            <w:r>
-              <w:t>Int</w:t>
-            </w:r>
-            <w:proofErr w:type="spellEnd"/>
-            <w:r>
-              <w:t xml:space="preserve"> Array</w:t>
+            <w:r>
+              <w:t>Int Array</w:t>
             </w:r>
           </w:p>
         </w:tc>
@@ -7082,19 +6205,11 @@
                 <w:bCs/>
               </w:rPr>
             </w:pPr>
-            <w:proofErr w:type="spellStart"/>
             <w:r>
               <w:rPr>
                 <w:bCs/>
               </w:rPr>
-              <w:t>Int</w:t>
-            </w:r>
-            <w:proofErr w:type="spellEnd"/>
-            <w:r>
-              <w:rPr>
-                <w:bCs/>
-              </w:rPr>
-              <w:t xml:space="preserve"> Array</w:t>
+              <w:t>Int Array</w:t>
             </w:r>
           </w:p>
         </w:tc>
@@ -7928,15 +7043,7 @@
               <w:t>?</w:t>
             </w:r>
             <w:r>
-              <w:t xml:space="preserve"> 0x004A=74 – Starting </w:t>
-            </w:r>
-            <w:proofErr w:type="spellStart"/>
-            <w:r>
-              <w:t>heartrate</w:t>
-            </w:r>
-            <w:proofErr w:type="spellEnd"/>
-            <w:r>
-              <w:t>??</w:t>
+              <w:t xml:space="preserve"> 0x004A=74 – Starting heartrate??</w:t>
             </w:r>
           </w:p>
         </w:tc>
@@ -8051,11 +7158,7 @@
         <w:t xml:space="preserve">Pool size. </w:t>
       </w:r>
       <w:r>
-        <w:t xml:space="preserve">Used in </w:t>
-      </w:r>
-      <w:proofErr w:type="gramStart"/>
-      <w:r>
-        <w:t>Swi</w:t>
+        <w:t>Used in Swi</w:t>
       </w:r>
       <w:r>
         <w:t>m</w:t>
@@ -8064,11 +7167,7 @@
         <w:t>m</w:t>
       </w:r>
       <w:r>
-        <w:t>ing</w:t>
-      </w:r>
-      <w:proofErr w:type="gramEnd"/>
-      <w:r>
-        <w:t xml:space="preserve"> activity.</w:t>
+        <w:t>ing activity.</w:t>
       </w:r>
     </w:p>
     <w:p>
@@ -8784,23 +7883,7 @@
               <w:t>Maximum value</w:t>
             </w:r>
             <w:r>
-              <w:t xml:space="preserve">. Used in combination with the </w:t>
-            </w:r>
-            <w:proofErr w:type="spellStart"/>
-            <w:r>
-              <w:t>miminum</w:t>
-            </w:r>
-            <w:proofErr w:type="spellEnd"/>
-            <w:r>
-              <w:t xml:space="preserve">, e.g. to indicate a </w:t>
-            </w:r>
-            <w:proofErr w:type="spellStart"/>
-            <w:r>
-              <w:t>heartrate</w:t>
-            </w:r>
-            <w:proofErr w:type="spellEnd"/>
-            <w:r>
-              <w:t xml:space="preserve"> zone min and max value. If only one limit is needed, only minimum is used and Maximum is set to 0x00000000.</w:t>
+              <w:t>. Used in combination with the miminum, e.g. to indicate a heartrate zone min and max value. If only one limit is needed, only minimum is used and Maximum is set to 0x00000000.</w:t>
             </w:r>
           </w:p>
         </w:tc>
@@ -9115,15 +8198,7 @@
               <w:cnfStyle w:val="000000000000" w:firstRow="0" w:lastRow="0" w:firstColumn="0" w:lastColumn="0" w:oddVBand="0" w:evenVBand="0" w:oddHBand="0" w:evenHBand="0" w:firstRowFirstColumn="0" w:firstRowLastColumn="0" w:lastRowFirstColumn="0" w:lastRowLastColumn="0"/>
             </w:pPr>
             <w:r>
-              <w:t>Total calories (</w:t>
-            </w:r>
-            <w:proofErr w:type="spellStart"/>
-            <w:r>
-              <w:t>cal</w:t>
-            </w:r>
-            <w:proofErr w:type="spellEnd"/>
-            <w:r>
-              <w:t>)</w:t>
+              <w:t>Total calories (cal)</w:t>
             </w:r>
           </w:p>
         </w:tc>
@@ -9403,19 +8478,11 @@
       <w:r>
         <w:t xml:space="preserve">Revolutions and time counters. Can be used to calculate the cadence. </w:t>
       </w:r>
-      <w:proofErr w:type="gramStart"/>
       <w:r>
         <w:rPr>
           <w:color w:val="FF0000"/>
         </w:rPr>
-        <w:t>not</w:t>
-      </w:r>
-      <w:proofErr w:type="gramEnd"/>
-      <w:r>
-        <w:rPr>
-          <w:color w:val="FF0000"/>
-        </w:rPr>
-        <w:t xml:space="preserve"> checked</w:t>
+        <w:t>not checked</w:t>
       </w:r>
     </w:p>
     <w:p>
@@ -9621,13 +8688,8 @@
               <w:cnfStyle w:val="000000100000" w:firstRow="0" w:lastRow="0" w:firstColumn="0" w:lastColumn="0" w:oddVBand="0" w:evenVBand="0" w:oddHBand="1" w:evenHBand="0" w:firstRowFirstColumn="0" w:firstRowLastColumn="0" w:lastRowFirstColumn="0" w:lastRowLastColumn="0"/>
             </w:pPr>
             <w:r>
-              <w:t xml:space="preserve">Counts the time in </w:t>
-            </w:r>
-            <w:proofErr w:type="spellStart"/>
-            <w:r>
-              <w:t>ms</w:t>
-            </w:r>
-            <w:proofErr w:type="spellEnd"/>
+              <w:t>Counts the time in ms</w:t>
+            </w:r>
           </w:p>
         </w:tc>
         <w:tc>
@@ -9733,13 +8795,8 @@
               <w:cnfStyle w:val="000000100000" w:firstRow="0" w:lastRow="0" w:firstColumn="0" w:lastColumn="0" w:oddVBand="0" w:evenVBand="0" w:oddHBand="1" w:evenHBand="0" w:firstRowFirstColumn="0" w:firstRowLastColumn="0" w:lastRowFirstColumn="0" w:lastRowLastColumn="0"/>
             </w:pPr>
             <w:r>
-              <w:t xml:space="preserve">Counts the time in </w:t>
-            </w:r>
-            <w:proofErr w:type="spellStart"/>
-            <w:r>
-              <w:t>ms</w:t>
-            </w:r>
-            <w:proofErr w:type="spellEnd"/>
+              <w:t>Counts the time in ms</w:t>
+            </w:r>
           </w:p>
         </w:tc>
         <w:tc>
@@ -9783,19 +8840,11 @@
       <w:r>
         <w:t xml:space="preserve">Treadmill. </w:t>
       </w:r>
-      <w:proofErr w:type="gramStart"/>
       <w:r>
         <w:rPr>
           <w:color w:val="FF0000"/>
         </w:rPr>
-        <w:t>not</w:t>
-      </w:r>
-      <w:proofErr w:type="gramEnd"/>
-      <w:r>
-        <w:rPr>
-          <w:color w:val="FF0000"/>
-        </w:rPr>
-        <w:t xml:space="preserve"> checked</w:t>
+        <w:t>not checked</w:t>
       </w:r>
     </w:p>
     <w:p>
@@ -10108,13 +9157,8 @@
               <w:cnfStyle w:val="000000100000" w:firstRow="0" w:lastRow="0" w:firstColumn="0" w:lastColumn="0" w:oddVBand="0" w:evenVBand="0" w:oddHBand="1" w:evenHBand="0" w:firstRowFirstColumn="0" w:firstRowLastColumn="0" w:lastRowFirstColumn="0" w:lastRowLastColumn="0"/>
             </w:pPr>
             <w:r>
-              <w:t xml:space="preserve">Number of steps </w:t>
-            </w:r>
-            <w:proofErr w:type="gramStart"/>
-            <w:r>
-              <w:t>since ??</w:t>
-            </w:r>
-            <w:proofErr w:type="gramEnd"/>
+              <w:t>Number of steps since ??</w:t>
+            </w:r>
           </w:p>
         </w:tc>
         <w:tc>
@@ -10210,19 +9254,11 @@
       <w:r>
         <w:t xml:space="preserve">Treadmill. </w:t>
       </w:r>
-      <w:proofErr w:type="gramStart"/>
       <w:r>
         <w:rPr>
           <w:color w:val="FF0000"/>
         </w:rPr>
-        <w:t>not</w:t>
-      </w:r>
-      <w:proofErr w:type="gramEnd"/>
-      <w:r>
-        <w:rPr>
-          <w:color w:val="FF0000"/>
-        </w:rPr>
-        <w:t xml:space="preserve"> checked</w:t>
+        <w:t>not checked</w:t>
       </w:r>
     </w:p>
     <w:p>
@@ -10720,29 +9756,19 @@
       <w:pPr>
         <w:pStyle w:val="Heading3"/>
       </w:pPr>
-      <w:proofErr w:type="gramStart"/>
       <w:r>
         <w:t>0x37  record</w:t>
       </w:r>
-      <w:proofErr w:type="gramEnd"/>
     </w:p>
     <w:p>
       <w:r>
         <w:t xml:space="preserve">??. </w:t>
       </w:r>
-      <w:proofErr w:type="gramStart"/>
       <w:r>
         <w:rPr>
           <w:color w:val="FF0000"/>
         </w:rPr>
-        <w:t>not</w:t>
-      </w:r>
-      <w:proofErr w:type="gramEnd"/>
-      <w:r>
-        <w:rPr>
-          <w:color w:val="FF0000"/>
-        </w:rPr>
-        <w:t xml:space="preserve"> checked</w:t>
+        <w:t>not checked</w:t>
       </w:r>
     </w:p>
     <w:p>
@@ -10935,19 +9961,11 @@
       <w:r>
         <w:t xml:space="preserve">. </w:t>
       </w:r>
-      <w:proofErr w:type="gramStart"/>
       <w:r>
         <w:rPr>
           <w:color w:val="FF0000"/>
         </w:rPr>
-        <w:t>not</w:t>
-      </w:r>
-      <w:proofErr w:type="gramEnd"/>
-      <w:r>
-        <w:rPr>
-          <w:color w:val="FF0000"/>
-        </w:rPr>
-        <w:t xml:space="preserve"> checked</w:t>
+        <w:t>not checked</w:t>
       </w:r>
     </w:p>
     <w:p>
@@ -11582,19 +10600,11 @@
       <w:r>
         <w:t xml:space="preserve">. </w:t>
       </w:r>
-      <w:proofErr w:type="gramStart"/>
       <w:r>
         <w:rPr>
           <w:color w:val="FF0000"/>
         </w:rPr>
-        <w:t>not</w:t>
-      </w:r>
-      <w:proofErr w:type="gramEnd"/>
-      <w:r>
-        <w:rPr>
-          <w:color w:val="FF0000"/>
-        </w:rPr>
-        <w:t xml:space="preserve"> checked</w:t>
+        <w:t>not checked</w:t>
       </w:r>
     </w:p>
     <w:p>
@@ -11814,19 +10824,11 @@
       <w:r>
         <w:t xml:space="preserve">. </w:t>
       </w:r>
-      <w:proofErr w:type="gramStart"/>
       <w:r>
         <w:rPr>
           <w:color w:val="FF0000"/>
         </w:rPr>
-        <w:t>not</w:t>
-      </w:r>
-      <w:proofErr w:type="gramEnd"/>
-      <w:r>
-        <w:rPr>
-          <w:color w:val="FF0000"/>
-        </w:rPr>
-        <w:t xml:space="preserve"> checked</w:t>
+        <w:t>not checked</w:t>
       </w:r>
     </w:p>
     <w:p>
@@ -12257,19 +11259,11 @@
       <w:r>
         <w:t xml:space="preserve">. </w:t>
       </w:r>
-      <w:proofErr w:type="gramStart"/>
       <w:r>
         <w:rPr>
           <w:color w:val="FF0000"/>
         </w:rPr>
-        <w:t>not</w:t>
-      </w:r>
-      <w:proofErr w:type="gramEnd"/>
-      <w:r>
-        <w:rPr>
-          <w:color w:val="FF0000"/>
-        </w:rPr>
-        <w:t xml:space="preserve"> checked</w:t>
+        <w:t>not checked</w:t>
       </w:r>
     </w:p>
     <w:p>
@@ -12630,19 +11624,11 @@
       <w:r>
         <w:t xml:space="preserve">. </w:t>
       </w:r>
-      <w:proofErr w:type="gramStart"/>
       <w:r>
         <w:rPr>
           <w:color w:val="FF0000"/>
         </w:rPr>
-        <w:t>not</w:t>
-      </w:r>
-      <w:proofErr w:type="gramEnd"/>
-      <w:r>
-        <w:rPr>
-          <w:color w:val="FF0000"/>
-        </w:rPr>
-        <w:t xml:space="preserve"> checked</w:t>
+        <w:t>not checked</w:t>
       </w:r>
     </w:p>
     <w:p>
@@ -14376,15 +13362,7 @@
               <w:cnfStyle w:val="000000000000" w:firstRow="0" w:lastRow="0" w:firstColumn="0" w:lastColumn="0" w:oddVBand="0" w:evenVBand="0" w:oddHBand="0" w:evenHBand="0" w:firstRowFirstColumn="0" w:firstRowLastColumn="0" w:lastRowFirstColumn="0" w:lastRowLastColumn="0"/>
             </w:pPr>
             <w:r>
-              <w:t xml:space="preserve">Not clear: 0 </w:t>
-            </w:r>
-            <w:proofErr w:type="gramStart"/>
-            <w:r>
-              <w:t>-  standing</w:t>
-            </w:r>
-            <w:proofErr w:type="gramEnd"/>
-            <w:r>
-              <w:t xml:space="preserve"> still, 1 </w:t>
+              <w:t xml:space="preserve">Not clear: 0 -  standing still, 1 </w:t>
             </w:r>
             <w:r>
               <w:t>–</w:t>
@@ -15196,23 +14174,7 @@
               <w:cnfStyle w:val="000000100000" w:firstRow="0" w:lastRow="0" w:firstColumn="0" w:lastColumn="0" w:oddVBand="0" w:evenVBand="0" w:oddHBand="1" w:evenHBand="0" w:firstRowFirstColumn="0" w:firstRowLastColumn="0" w:lastRowFirstColumn="0" w:lastRowLastColumn="0"/>
             </w:pPr>
             <w:r>
-              <w:t>Seems to be a measure for the height increase (</w:t>
-            </w:r>
-            <w:proofErr w:type="spellStart"/>
-            <w:r>
-              <w:t>dz</w:t>
-            </w:r>
-            <w:proofErr w:type="spellEnd"/>
-            <w:r>
-              <w:t>/</w:t>
-            </w:r>
-            <w:proofErr w:type="spellStart"/>
-            <w:r>
-              <w:t>dt</w:t>
-            </w:r>
-            <w:proofErr w:type="spellEnd"/>
-            <w:r>
-              <w:t>)</w:t>
+              <w:t>Seems to be a measure for the height increase (dz/dt)</w:t>
             </w:r>
           </w:p>
         </w:tc>
@@ -15520,15 +14482,7 @@
     </w:p>
     <w:p>
       <w:r>
-        <w:t xml:space="preserve">Contains the TomTom fitness points. Fitness points are an evaluation of the workout that depends on the </w:t>
-      </w:r>
-      <w:proofErr w:type="spellStart"/>
-      <w:r>
-        <w:t>heartrate</w:t>
-      </w:r>
-      <w:proofErr w:type="spellEnd"/>
-      <w:r>
-        <w:t xml:space="preserve">. </w:t>
+        <w:t xml:space="preserve">Contains the TomTom fitness points. Fitness points are an evaluation of the workout that depends on the heartrate. </w:t>
       </w:r>
     </w:p>
     <w:p>
@@ -15720,13 +14674,8 @@
             <w:tcW w:w="1696" w:type="dxa"/>
           </w:tcPr>
           <w:p>
-            <w:proofErr w:type="spellStart"/>
-            <w:r>
-              <w:t>Fitnesspoints</w:t>
-            </w:r>
-            <w:proofErr w:type="spellEnd"/>
-            <w:r>
-              <w:t xml:space="preserve"> 1</w:t>
+            <w:r>
+              <w:t>Fitnesspoints 1</w:t>
             </w:r>
           </w:p>
         </w:tc>
@@ -15777,13 +14726,8 @@
             <w:tcW w:w="1696" w:type="dxa"/>
           </w:tcPr>
           <w:p>
-            <w:proofErr w:type="spellStart"/>
-            <w:r>
-              <w:t>Fitnesspoints</w:t>
-            </w:r>
-            <w:proofErr w:type="spellEnd"/>
-            <w:r>
-              <w:t xml:space="preserve"> 2</w:t>
+            <w:r>
+              <w:t>Fitnesspoints 2</w:t>
             </w:r>
           </w:p>
         </w:tc>
@@ -15796,15 +14740,7 @@
               <w:cnfStyle w:val="000000000000" w:firstRow="0" w:lastRow="0" w:firstColumn="0" w:lastColumn="0" w:oddVBand="0" w:evenVBand="0" w:oddHBand="0" w:evenHBand="0" w:firstRowFirstColumn="0" w:firstRowLastColumn="0" w:lastRowFirstColumn="0" w:lastRowLastColumn="0"/>
             </w:pPr>
             <w:r>
-              <w:t xml:space="preserve">Appears to be same value as </w:t>
-            </w:r>
-            <w:proofErr w:type="spellStart"/>
-            <w:r>
-              <w:t>Fitnesspoints</w:t>
-            </w:r>
-            <w:proofErr w:type="spellEnd"/>
-            <w:r>
-              <w:t xml:space="preserve"> 1</w:t>
+              <w:t>Appears to be same value as Fitnesspoints 1</w:t>
             </w:r>
           </w:p>
         </w:tc>
@@ -16656,25 +15592,7 @@
                 <w:sz w:val="14"/>
                 <w:szCs w:val="14"/>
               </w:rPr>
-              <w:t xml:space="preserve">// </w:t>
-            </w:r>
-            <w:proofErr w:type="spellStart"/>
-            <w:r>
-              <w:rPr>
-                <w:rFonts w:ascii="Courier New" w:hAnsi="Courier New" w:cs="Courier New"/>
-                <w:sz w:val="14"/>
-                <w:szCs w:val="14"/>
-              </w:rPr>
-              <w:t>trackplanning</w:t>
-            </w:r>
-            <w:proofErr w:type="spellEnd"/>
-            <w:r>
-              <w:rPr>
-                <w:rFonts w:ascii="Courier New" w:hAnsi="Courier New" w:cs="Courier New"/>
-                <w:sz w:val="14"/>
-                <w:szCs w:val="14"/>
-              </w:rPr>
-              <w:t xml:space="preserve"> by converting and uploading GPX track files.</w:t>
+              <w:t>// trackplanning by converting and uploading GPX track files.</w:t>
             </w:r>
           </w:p>
           <w:p>
@@ -16786,107 +15704,107 @@
                 <w:sz w:val="14"/>
                 <w:szCs w:val="14"/>
               </w:rPr>
-              <w:t xml:space="preserve">message </w:t>
-            </w:r>
-            <w:proofErr w:type="spellStart"/>
-            <w:r>
+              <w:t>message MetaData</w:t>
+            </w:r>
+          </w:p>
+          <w:p>
+            <w:pPr>
+              <w:spacing w:before="0"/>
               <w:rPr>
                 <w:rFonts w:ascii="Courier New" w:hAnsi="Courier New" w:cs="Courier New"/>
                 <w:sz w:val="14"/>
                 <w:szCs w:val="14"/>
               </w:rPr>
-              <w:t>MetaData</w:t>
-            </w:r>
-            <w:proofErr w:type="spellEnd"/>
-          </w:p>
-          <w:p>
-            <w:pPr>
-              <w:spacing w:before="0"/>
+            </w:pPr>
+            <w:r>
               <w:rPr>
                 <w:rFonts w:ascii="Courier New" w:hAnsi="Courier New" w:cs="Courier New"/>
                 <w:sz w:val="14"/>
                 <w:szCs w:val="14"/>
               </w:rPr>
-            </w:pPr>
-            <w:r>
+              <w:t>{</w:t>
+            </w:r>
+          </w:p>
+          <w:p>
+            <w:pPr>
+              <w:spacing w:before="0"/>
               <w:rPr>
                 <w:rFonts w:ascii="Courier New" w:hAnsi="Courier New" w:cs="Courier New"/>
                 <w:sz w:val="14"/>
                 <w:szCs w:val="14"/>
               </w:rPr>
-              <w:t>{</w:t>
-            </w:r>
-          </w:p>
-          <w:p>
-            <w:pPr>
-              <w:spacing w:before="0"/>
+            </w:pPr>
+            <w:r>
               <w:rPr>
                 <w:rFonts w:ascii="Courier New" w:hAnsi="Courier New" w:cs="Courier New"/>
                 <w:sz w:val="14"/>
                 <w:szCs w:val="14"/>
               </w:rPr>
-            </w:pPr>
-            <w:r>
+              <w:t xml:space="preserve">  required fixed32              unknown1            =1;  // always 0x1234DAEB?</w:t>
+            </w:r>
+          </w:p>
+          <w:p>
+            <w:pPr>
+              <w:spacing w:before="0"/>
               <w:rPr>
                 <w:rFonts w:ascii="Courier New" w:hAnsi="Courier New" w:cs="Courier New"/>
                 <w:sz w:val="14"/>
                 <w:szCs w:val="14"/>
               </w:rPr>
-              <w:t xml:space="preserve">  </w:t>
-            </w:r>
-            <w:proofErr w:type="gramStart"/>
+            </w:pPr>
             <w:r>
               <w:rPr>
                 <w:rFonts w:ascii="Courier New" w:hAnsi="Courier New" w:cs="Courier New"/>
                 <w:sz w:val="14"/>
                 <w:szCs w:val="14"/>
               </w:rPr>
-              <w:t>required</w:t>
-            </w:r>
-            <w:proofErr w:type="gramEnd"/>
-            <w:r>
+              <w:t xml:space="preserve">  required fixed32              unknown2            =2;  // always 0x00010100?</w:t>
+            </w:r>
+          </w:p>
+          <w:p>
+            <w:pPr>
+              <w:spacing w:before="0"/>
               <w:rPr>
                 <w:rFonts w:ascii="Courier New" w:hAnsi="Courier New" w:cs="Courier New"/>
                 <w:sz w:val="14"/>
                 <w:szCs w:val="14"/>
               </w:rPr>
-              <w:t xml:space="preserve"> fixed32              unknown1            =1;  // always 0x1234DAEB?</w:t>
-            </w:r>
-          </w:p>
-          <w:p>
-            <w:pPr>
-              <w:spacing w:before="0"/>
+            </w:pPr>
+            <w:r>
               <w:rPr>
                 <w:rFonts w:ascii="Courier New" w:hAnsi="Courier New" w:cs="Courier New"/>
                 <w:sz w:val="14"/>
                 <w:szCs w:val="14"/>
               </w:rPr>
-            </w:pPr>
-            <w:r>
+              <w:t>}</w:t>
+            </w:r>
+          </w:p>
+          <w:p>
+            <w:pPr>
+              <w:spacing w:before="0"/>
               <w:rPr>
                 <w:rFonts w:ascii="Courier New" w:hAnsi="Courier New" w:cs="Courier New"/>
                 <w:sz w:val="14"/>
                 <w:szCs w:val="14"/>
               </w:rPr>
-              <w:t xml:space="preserve">  </w:t>
-            </w:r>
-            <w:proofErr w:type="gramStart"/>
-            <w:r>
+            </w:pPr>
+          </w:p>
+          <w:p>
+            <w:pPr>
+              <w:spacing w:before="0"/>
               <w:rPr>
                 <w:rFonts w:ascii="Courier New" w:hAnsi="Courier New" w:cs="Courier New"/>
                 <w:sz w:val="14"/>
                 <w:szCs w:val="14"/>
               </w:rPr>
-              <w:t>required</w:t>
-            </w:r>
-            <w:proofErr w:type="gramEnd"/>
+            </w:pPr>
             <w:r>
               <w:rPr>
                 <w:rFonts w:ascii="Courier New" w:hAnsi="Courier New" w:cs="Courier New"/>
                 <w:sz w:val="14"/>
                 <w:szCs w:val="14"/>
               </w:rPr>
-              <w:t xml:space="preserve"> fixed32              unknown2            =2;  // always 0x00010100?</w:t>
+              <w:t>// 1st level</w:t>
             </w:r>
           </w:p>
           <w:p>
@@ -16904,7 +15822,7 @@
                 <w:sz w:val="14"/>
                 <w:szCs w:val="14"/>
               </w:rPr>
-              <w:t>}</w:t>
+              <w:t>message RootContainer</w:t>
             </w:r>
           </w:p>
           <w:p>
@@ -16916,52 +15834,50 @@
                 <w:szCs w:val="14"/>
               </w:rPr>
             </w:pPr>
-          </w:p>
-          <w:p>
-            <w:pPr>
-              <w:spacing w:before="0"/>
+            <w:r>
               <w:rPr>
                 <w:rFonts w:ascii="Courier New" w:hAnsi="Courier New" w:cs="Courier New"/>
                 <w:sz w:val="14"/>
                 <w:szCs w:val="14"/>
               </w:rPr>
-            </w:pPr>
-            <w:r>
+              <w:t>{</w:t>
+            </w:r>
+          </w:p>
+          <w:p>
+            <w:pPr>
+              <w:spacing w:before="0"/>
               <w:rPr>
                 <w:rFonts w:ascii="Courier New" w:hAnsi="Courier New" w:cs="Courier New"/>
                 <w:sz w:val="14"/>
                 <w:szCs w:val="14"/>
               </w:rPr>
-              <w:t>// 1st level</w:t>
-            </w:r>
-          </w:p>
-          <w:p>
-            <w:pPr>
-              <w:spacing w:before="0"/>
+            </w:pPr>
+            <w:r>
               <w:rPr>
                 <w:rFonts w:ascii="Courier New" w:hAnsi="Courier New" w:cs="Courier New"/>
                 <w:sz w:val="14"/>
                 <w:szCs w:val="14"/>
               </w:rPr>
-            </w:pPr>
-            <w:r>
+              <w:t xml:space="preserve">  optional MetaData             metaData            =7;</w:t>
+            </w:r>
+          </w:p>
+          <w:p>
+            <w:pPr>
+              <w:spacing w:before="0"/>
               <w:rPr>
                 <w:rFonts w:ascii="Courier New" w:hAnsi="Courier New" w:cs="Courier New"/>
                 <w:sz w:val="14"/>
                 <w:szCs w:val="14"/>
               </w:rPr>
-              <w:t xml:space="preserve">message </w:t>
-            </w:r>
-            <w:proofErr w:type="spellStart"/>
+            </w:pPr>
             <w:r>
               <w:rPr>
                 <w:rFonts w:ascii="Courier New" w:hAnsi="Courier New" w:cs="Courier New"/>
                 <w:sz w:val="14"/>
                 <w:szCs w:val="14"/>
               </w:rPr>
-              <w:t>RootContainer</w:t>
-            </w:r>
-            <w:proofErr w:type="spellEnd"/>
+              <w:t xml:space="preserve">  optional TrackLevel1          level1              =8;</w:t>
+            </w:r>
           </w:p>
           <w:p>
             <w:pPr>
@@ -16978,7 +15894,7 @@
                 <w:sz w:val="14"/>
                 <w:szCs w:val="14"/>
               </w:rPr>
-              <w:t>{</w:t>
+              <w:t>}</w:t>
             </w:r>
           </w:p>
           <w:p>
@@ -16990,86 +15906,88 @@
                 <w:szCs w:val="14"/>
               </w:rPr>
             </w:pPr>
-            <w:r>
+          </w:p>
+          <w:p>
+            <w:pPr>
+              <w:spacing w:before="0"/>
               <w:rPr>
                 <w:rFonts w:ascii="Courier New" w:hAnsi="Courier New" w:cs="Courier New"/>
                 <w:sz w:val="14"/>
                 <w:szCs w:val="14"/>
               </w:rPr>
-              <w:t xml:space="preserve">  optional </w:t>
-            </w:r>
-            <w:proofErr w:type="spellStart"/>
+            </w:pPr>
             <w:r>
               <w:rPr>
                 <w:rFonts w:ascii="Courier New" w:hAnsi="Courier New" w:cs="Courier New"/>
                 <w:sz w:val="14"/>
                 <w:szCs w:val="14"/>
               </w:rPr>
-              <w:t>MetaData</w:t>
-            </w:r>
-            <w:proofErr w:type="spellEnd"/>
-            <w:r>
+              <w:t>message LatLon</w:t>
+            </w:r>
+          </w:p>
+          <w:p>
+            <w:pPr>
+              <w:spacing w:before="0"/>
               <w:rPr>
                 <w:rFonts w:ascii="Courier New" w:hAnsi="Courier New" w:cs="Courier New"/>
                 <w:sz w:val="14"/>
                 <w:szCs w:val="14"/>
               </w:rPr>
-              <w:t xml:space="preserve">             </w:t>
-            </w:r>
-            <w:proofErr w:type="spellStart"/>
+            </w:pPr>
             <w:r>
               <w:rPr>
                 <w:rFonts w:ascii="Courier New" w:hAnsi="Courier New" w:cs="Courier New"/>
                 <w:sz w:val="14"/>
                 <w:szCs w:val="14"/>
               </w:rPr>
-              <w:t>metaData</w:t>
-            </w:r>
-            <w:proofErr w:type="spellEnd"/>
-            <w:r>
+              <w:t>{</w:t>
+            </w:r>
+          </w:p>
+          <w:p>
+            <w:pPr>
+              <w:spacing w:before="0"/>
               <w:rPr>
                 <w:rFonts w:ascii="Courier New" w:hAnsi="Courier New" w:cs="Courier New"/>
                 <w:sz w:val="14"/>
                 <w:szCs w:val="14"/>
               </w:rPr>
-              <w:t xml:space="preserve">            =7;</w:t>
-            </w:r>
-          </w:p>
-          <w:p>
-            <w:pPr>
-              <w:spacing w:before="0"/>
+            </w:pPr>
+            <w:r>
               <w:rPr>
                 <w:rFonts w:ascii="Courier New" w:hAnsi="Courier New" w:cs="Courier New"/>
                 <w:sz w:val="14"/>
                 <w:szCs w:val="14"/>
               </w:rPr>
-            </w:pPr>
-            <w:r>
+              <w:t xml:space="preserve">  required fixed32              value               =1;</w:t>
+            </w:r>
+          </w:p>
+          <w:p>
+            <w:pPr>
+              <w:spacing w:before="0"/>
               <w:rPr>
                 <w:rFonts w:ascii="Courier New" w:hAnsi="Courier New" w:cs="Courier New"/>
                 <w:sz w:val="14"/>
                 <w:szCs w:val="14"/>
               </w:rPr>
-              <w:t xml:space="preserve">  optional TrackLevel1          level1              =8;</w:t>
-            </w:r>
-          </w:p>
-          <w:p>
-            <w:pPr>
-              <w:spacing w:before="0"/>
+            </w:pPr>
+            <w:r>
               <w:rPr>
                 <w:rFonts w:ascii="Courier New" w:hAnsi="Courier New" w:cs="Courier New"/>
                 <w:sz w:val="14"/>
                 <w:szCs w:val="14"/>
               </w:rPr>
-            </w:pPr>
-            <w:r>
+              <w:t>}</w:t>
+            </w:r>
+          </w:p>
+          <w:p>
+            <w:pPr>
+              <w:spacing w:before="0"/>
               <w:rPr>
                 <w:rFonts w:ascii="Courier New" w:hAnsi="Courier New" w:cs="Courier New"/>
                 <w:sz w:val="14"/>
                 <w:szCs w:val="14"/>
               </w:rPr>
-              <w:t>}</w:t>
-            </w:r>
+            </w:pPr>
           </w:p>
           <w:p>
             <w:pPr>
@@ -17080,34 +15998,32 @@
                 <w:szCs w:val="14"/>
               </w:rPr>
             </w:pPr>
-          </w:p>
-          <w:p>
-            <w:pPr>
-              <w:spacing w:before="0"/>
+            <w:r>
               <w:rPr>
                 <w:rFonts w:ascii="Courier New" w:hAnsi="Courier New" w:cs="Courier New"/>
                 <w:sz w:val="14"/>
                 <w:szCs w:val="14"/>
               </w:rPr>
-            </w:pPr>
-            <w:r>
+              <w:t>// Container</w:t>
+            </w:r>
+          </w:p>
+          <w:p>
+            <w:pPr>
+              <w:spacing w:before="0"/>
               <w:rPr>
                 <w:rFonts w:ascii="Courier New" w:hAnsi="Courier New" w:cs="Courier New"/>
                 <w:sz w:val="14"/>
                 <w:szCs w:val="14"/>
               </w:rPr>
-              <w:t xml:space="preserve">message </w:t>
-            </w:r>
-            <w:proofErr w:type="spellStart"/>
+            </w:pPr>
             <w:r>
               <w:rPr>
                 <w:rFonts w:ascii="Courier New" w:hAnsi="Courier New" w:cs="Courier New"/>
                 <w:sz w:val="14"/>
                 <w:szCs w:val="14"/>
               </w:rPr>
-              <w:t>LatLon</w:t>
-            </w:r>
-            <w:proofErr w:type="spellEnd"/>
+              <w:t>message Coordinate</w:t>
+            </w:r>
           </w:p>
           <w:p>
             <w:pPr>
@@ -17142,7 +16058,7 @@
                 <w:sz w:val="14"/>
                 <w:szCs w:val="14"/>
               </w:rPr>
-              <w:t xml:space="preserve">  required fixed32              value               =1;</w:t>
+              <w:t xml:space="preserve">  required LatLon               lat                 =1;</w:t>
             </w:r>
           </w:p>
           <w:p>
@@ -17160,7 +16076,7 @@
                 <w:sz w:val="14"/>
                 <w:szCs w:val="14"/>
               </w:rPr>
-              <w:t>}</w:t>
+              <w:t xml:space="preserve">  required LatLon               lon                 =2;  </w:t>
             </w:r>
           </w:p>
           <w:p>
@@ -17172,24 +16088,24 @@
                 <w:szCs w:val="14"/>
               </w:rPr>
             </w:pPr>
-          </w:p>
-          <w:p>
-            <w:pPr>
-              <w:spacing w:before="0"/>
+            <w:r>
               <w:rPr>
                 <w:rFonts w:ascii="Courier New" w:hAnsi="Courier New" w:cs="Courier New"/>
                 <w:sz w:val="14"/>
                 <w:szCs w:val="14"/>
               </w:rPr>
-            </w:pPr>
-            <w:r>
+              <w:t>}</w:t>
+            </w:r>
+          </w:p>
+          <w:p>
+            <w:pPr>
+              <w:spacing w:before="0"/>
               <w:rPr>
                 <w:rFonts w:ascii="Courier New" w:hAnsi="Courier New" w:cs="Courier New"/>
                 <w:sz w:val="14"/>
                 <w:szCs w:val="14"/>
               </w:rPr>
-              <w:t>// Container</w:t>
-            </w:r>
+            </w:pPr>
           </w:p>
           <w:p>
             <w:pPr>
@@ -17206,7 +16122,7 @@
                 <w:sz w:val="14"/>
                 <w:szCs w:val="14"/>
               </w:rPr>
-              <w:t>message Coordinate</w:t>
+              <w:t>// Coordinate container</w:t>
             </w:r>
           </w:p>
           <w:p>
@@ -17224,7 +16140,7 @@
                 <w:sz w:val="14"/>
                 <w:szCs w:val="14"/>
               </w:rPr>
-              <w:t>{</w:t>
+              <w:t>message CoordinateData</w:t>
             </w:r>
           </w:p>
           <w:p>
@@ -17242,43 +16158,43 @@
                 <w:sz w:val="14"/>
                 <w:szCs w:val="14"/>
               </w:rPr>
-              <w:t xml:space="preserve">  required </w:t>
-            </w:r>
-            <w:proofErr w:type="spellStart"/>
-            <w:r>
+              <w:t>{</w:t>
+            </w:r>
+          </w:p>
+          <w:p>
+            <w:pPr>
+              <w:spacing w:before="0"/>
               <w:rPr>
                 <w:rFonts w:ascii="Courier New" w:hAnsi="Courier New" w:cs="Courier New"/>
                 <w:sz w:val="14"/>
                 <w:szCs w:val="14"/>
               </w:rPr>
-              <w:t>LatLon</w:t>
-            </w:r>
-            <w:proofErr w:type="spellEnd"/>
+            </w:pPr>
             <w:r>
               <w:rPr>
                 <w:rFonts w:ascii="Courier New" w:hAnsi="Courier New" w:cs="Courier New"/>
                 <w:sz w:val="14"/>
                 <w:szCs w:val="14"/>
               </w:rPr>
-              <w:t xml:space="preserve">               </w:t>
-            </w:r>
-            <w:proofErr w:type="spellStart"/>
-            <w:r>
+              <w:t xml:space="preserve">  required Coordinate           coordinate          =1;</w:t>
+            </w:r>
+          </w:p>
+          <w:p>
+            <w:pPr>
+              <w:spacing w:before="0"/>
               <w:rPr>
                 <w:rFonts w:ascii="Courier New" w:hAnsi="Courier New" w:cs="Courier New"/>
                 <w:sz w:val="14"/>
                 <w:szCs w:val="14"/>
               </w:rPr>
-              <w:t>lat</w:t>
-            </w:r>
-            <w:proofErr w:type="spellEnd"/>
+            </w:pPr>
             <w:r>
               <w:rPr>
                 <w:rFonts w:ascii="Courier New" w:hAnsi="Courier New" w:cs="Courier New"/>
                 <w:sz w:val="14"/>
                 <w:szCs w:val="14"/>
               </w:rPr>
-              <w:t xml:space="preserve">                 =1;</w:t>
+              <w:t>}</w:t>
             </w:r>
           </w:p>
           <w:p>
@@ -17290,78 +16206,78 @@
                 <w:szCs w:val="14"/>
               </w:rPr>
             </w:pPr>
-            <w:r>
+          </w:p>
+          <w:p>
+            <w:pPr>
+              <w:spacing w:before="0"/>
               <w:rPr>
                 <w:rFonts w:ascii="Courier New" w:hAnsi="Courier New" w:cs="Courier New"/>
                 <w:sz w:val="14"/>
                 <w:szCs w:val="14"/>
               </w:rPr>
-              <w:t xml:space="preserve">  required </w:t>
-            </w:r>
-            <w:proofErr w:type="spellStart"/>
+            </w:pPr>
             <w:r>
               <w:rPr>
                 <w:rFonts w:ascii="Courier New" w:hAnsi="Courier New" w:cs="Courier New"/>
                 <w:sz w:val="14"/>
                 <w:szCs w:val="14"/>
               </w:rPr>
-              <w:t>LatLon</w:t>
-            </w:r>
-            <w:proofErr w:type="spellEnd"/>
-            <w:r>
+              <w:t>// Start coordinate</w:t>
+            </w:r>
+          </w:p>
+          <w:p>
+            <w:pPr>
+              <w:spacing w:before="0"/>
               <w:rPr>
                 <w:rFonts w:ascii="Courier New" w:hAnsi="Courier New" w:cs="Courier New"/>
                 <w:sz w:val="14"/>
                 <w:szCs w:val="14"/>
               </w:rPr>
-              <w:t xml:space="preserve">               </w:t>
-            </w:r>
-            <w:proofErr w:type="spellStart"/>
+            </w:pPr>
             <w:r>
               <w:rPr>
                 <w:rFonts w:ascii="Courier New" w:hAnsi="Courier New" w:cs="Courier New"/>
                 <w:sz w:val="14"/>
                 <w:szCs w:val="14"/>
               </w:rPr>
-              <w:t>lon</w:t>
-            </w:r>
-            <w:proofErr w:type="spellEnd"/>
-            <w:r>
+              <w:t>message StartCoordinate</w:t>
+            </w:r>
+          </w:p>
+          <w:p>
+            <w:pPr>
+              <w:spacing w:before="0"/>
               <w:rPr>
                 <w:rFonts w:ascii="Courier New" w:hAnsi="Courier New" w:cs="Courier New"/>
                 <w:sz w:val="14"/>
                 <w:szCs w:val="14"/>
               </w:rPr>
-              <w:t xml:space="preserve">                 =2;  </w:t>
-            </w:r>
-          </w:p>
-          <w:p>
-            <w:pPr>
-              <w:spacing w:before="0"/>
+            </w:pPr>
+            <w:r>
               <w:rPr>
                 <w:rFonts w:ascii="Courier New" w:hAnsi="Courier New" w:cs="Courier New"/>
                 <w:sz w:val="14"/>
                 <w:szCs w:val="14"/>
               </w:rPr>
-            </w:pPr>
-            <w:r>
+              <w:t>{</w:t>
+            </w:r>
+          </w:p>
+          <w:p>
+            <w:pPr>
+              <w:spacing w:before="0"/>
               <w:rPr>
                 <w:rFonts w:ascii="Courier New" w:hAnsi="Courier New" w:cs="Courier New"/>
                 <w:sz w:val="14"/>
                 <w:szCs w:val="14"/>
               </w:rPr>
-              <w:t>}</w:t>
-            </w:r>
-          </w:p>
-          <w:p>
-            <w:pPr>
-              <w:spacing w:before="0"/>
+            </w:pPr>
+            <w:r>
               <w:rPr>
                 <w:rFonts w:ascii="Courier New" w:hAnsi="Courier New" w:cs="Courier New"/>
                 <w:sz w:val="14"/>
                 <w:szCs w:val="14"/>
               </w:rPr>
-            </w:pPr>
+              <w:t xml:space="preserve">  required Coordinate           coordinate          =1;</w:t>
+            </w:r>
           </w:p>
           <w:p>
             <w:pPr>
@@ -17378,7 +16294,7 @@
                 <w:sz w:val="14"/>
                 <w:szCs w:val="14"/>
               </w:rPr>
-              <w:t>// Coordinate container</w:t>
+              <w:t xml:space="preserve">  required int32                index               =2;</w:t>
             </w:r>
           </w:p>
           <w:p>
@@ -17396,18 +16312,18 @@
                 <w:sz w:val="14"/>
                 <w:szCs w:val="14"/>
               </w:rPr>
-              <w:t xml:space="preserve">message </w:t>
-            </w:r>
-            <w:proofErr w:type="spellStart"/>
-            <w:r>
+              <w:t>}</w:t>
+            </w:r>
+          </w:p>
+          <w:p>
+            <w:pPr>
+              <w:spacing w:before="0"/>
               <w:rPr>
                 <w:rFonts w:ascii="Courier New" w:hAnsi="Courier New" w:cs="Courier New"/>
                 <w:sz w:val="14"/>
                 <w:szCs w:val="14"/>
               </w:rPr>
-              <w:t>CoordinateData</w:t>
-            </w:r>
-            <w:proofErr w:type="spellEnd"/>
+            </w:pPr>
           </w:p>
           <w:p>
             <w:pPr>
@@ -17424,7 +16340,7 @@
                 <w:sz w:val="14"/>
                 <w:szCs w:val="14"/>
               </w:rPr>
-              <w:t>{</w:t>
+              <w:t>// Route segment</w:t>
             </w:r>
           </w:p>
           <w:p>
@@ -17442,25 +16358,25 @@
                 <w:sz w:val="14"/>
                 <w:szCs w:val="14"/>
               </w:rPr>
-              <w:t xml:space="preserve">  required Coordinate           </w:t>
-            </w:r>
-            <w:proofErr w:type="spellStart"/>
-            <w:r>
+              <w:t>message Segment</w:t>
+            </w:r>
+          </w:p>
+          <w:p>
+            <w:pPr>
+              <w:spacing w:before="0"/>
               <w:rPr>
                 <w:rFonts w:ascii="Courier New" w:hAnsi="Courier New" w:cs="Courier New"/>
                 <w:sz w:val="14"/>
                 <w:szCs w:val="14"/>
               </w:rPr>
-              <w:t>coordinate</w:t>
-            </w:r>
-            <w:proofErr w:type="spellEnd"/>
+            </w:pPr>
             <w:r>
               <w:rPr>
                 <w:rFonts w:ascii="Courier New" w:hAnsi="Courier New" w:cs="Courier New"/>
                 <w:sz w:val="14"/>
                 <w:szCs w:val="14"/>
               </w:rPr>
-              <w:t xml:space="preserve">          =1;</w:t>
+              <w:t>{</w:t>
             </w:r>
           </w:p>
           <w:p>
@@ -17478,7 +16394,7 @@
                 <w:sz w:val="14"/>
                 <w:szCs w:val="14"/>
               </w:rPr>
-              <w:t>}</w:t>
+              <w:t xml:space="preserve">  required int32                numberOfCoordinates =1;</w:t>
             </w:r>
           </w:p>
           <w:p>
@@ -17490,152 +16406,150 @@
                 <w:szCs w:val="14"/>
               </w:rPr>
             </w:pPr>
-          </w:p>
-          <w:p>
-            <w:pPr>
-              <w:spacing w:before="0"/>
+            <w:r>
               <w:rPr>
                 <w:rFonts w:ascii="Courier New" w:hAnsi="Courier New" w:cs="Courier New"/>
                 <w:sz w:val="14"/>
                 <w:szCs w:val="14"/>
               </w:rPr>
-            </w:pPr>
-            <w:r>
+              <w:t xml:space="preserve">  repeated CoordinateData       data                =2;</w:t>
+            </w:r>
+          </w:p>
+          <w:p>
+            <w:pPr>
+              <w:spacing w:before="0"/>
               <w:rPr>
                 <w:rFonts w:ascii="Courier New" w:hAnsi="Courier New" w:cs="Courier New"/>
                 <w:sz w:val="14"/>
                 <w:szCs w:val="14"/>
               </w:rPr>
-              <w:t>// Start coordinate</w:t>
-            </w:r>
-          </w:p>
-          <w:p>
-            <w:pPr>
-              <w:spacing w:before="0"/>
+            </w:pPr>
+            <w:r>
               <w:rPr>
                 <w:rFonts w:ascii="Courier New" w:hAnsi="Courier New" w:cs="Courier New"/>
                 <w:sz w:val="14"/>
                 <w:szCs w:val="14"/>
               </w:rPr>
-            </w:pPr>
-            <w:r>
+              <w:t>}</w:t>
+            </w:r>
+          </w:p>
+          <w:p>
+            <w:pPr>
+              <w:spacing w:before="0"/>
               <w:rPr>
                 <w:rFonts w:ascii="Courier New" w:hAnsi="Courier New" w:cs="Courier New"/>
                 <w:sz w:val="14"/>
                 <w:szCs w:val="14"/>
               </w:rPr>
-              <w:t xml:space="preserve">message </w:t>
-            </w:r>
-            <w:proofErr w:type="spellStart"/>
-            <w:r>
+            </w:pPr>
+          </w:p>
+          <w:p>
+            <w:pPr>
+              <w:spacing w:before="0"/>
               <w:rPr>
                 <w:rFonts w:ascii="Courier New" w:hAnsi="Courier New" w:cs="Courier New"/>
                 <w:sz w:val="14"/>
                 <w:szCs w:val="14"/>
               </w:rPr>
-              <w:t>StartCoordinate</w:t>
-            </w:r>
-            <w:proofErr w:type="spellEnd"/>
-          </w:p>
-          <w:p>
-            <w:pPr>
-              <w:spacing w:before="0"/>
+            </w:pPr>
+            <w:r>
               <w:rPr>
                 <w:rFonts w:ascii="Courier New" w:hAnsi="Courier New" w:cs="Courier New"/>
                 <w:sz w:val="14"/>
                 <w:szCs w:val="14"/>
               </w:rPr>
-            </w:pPr>
-            <w:r>
+              <w:t>// Segment section</w:t>
+            </w:r>
+          </w:p>
+          <w:p>
+            <w:pPr>
+              <w:spacing w:before="0"/>
               <w:rPr>
                 <w:rFonts w:ascii="Courier New" w:hAnsi="Courier New" w:cs="Courier New"/>
                 <w:sz w:val="14"/>
                 <w:szCs w:val="14"/>
               </w:rPr>
-              <w:t>{</w:t>
-            </w:r>
-          </w:p>
-          <w:p>
-            <w:pPr>
-              <w:spacing w:before="0"/>
+            </w:pPr>
+            <w:r>
               <w:rPr>
                 <w:rFonts w:ascii="Courier New" w:hAnsi="Courier New" w:cs="Courier New"/>
                 <w:sz w:val="14"/>
                 <w:szCs w:val="14"/>
               </w:rPr>
-            </w:pPr>
-            <w:r>
+              <w:t>message SegmentData</w:t>
+            </w:r>
+          </w:p>
+          <w:p>
+            <w:pPr>
+              <w:spacing w:before="0"/>
               <w:rPr>
                 <w:rFonts w:ascii="Courier New" w:hAnsi="Courier New" w:cs="Courier New"/>
                 <w:sz w:val="14"/>
                 <w:szCs w:val="14"/>
               </w:rPr>
-              <w:t xml:space="preserve">  required Coordinate           </w:t>
-            </w:r>
-            <w:proofErr w:type="spellStart"/>
+            </w:pPr>
             <w:r>
               <w:rPr>
                 <w:rFonts w:ascii="Courier New" w:hAnsi="Courier New" w:cs="Courier New"/>
                 <w:sz w:val="14"/>
                 <w:szCs w:val="14"/>
               </w:rPr>
-              <w:t>coordinate</w:t>
-            </w:r>
-            <w:proofErr w:type="spellEnd"/>
-            <w:r>
+              <w:t>{</w:t>
+            </w:r>
+          </w:p>
+          <w:p>
+            <w:pPr>
+              <w:spacing w:before="0"/>
               <w:rPr>
                 <w:rFonts w:ascii="Courier New" w:hAnsi="Courier New" w:cs="Courier New"/>
                 <w:sz w:val="14"/>
                 <w:szCs w:val="14"/>
               </w:rPr>
-              <w:t xml:space="preserve">          =1;</w:t>
-            </w:r>
-          </w:p>
-          <w:p>
-            <w:pPr>
-              <w:spacing w:before="0"/>
+            </w:pPr>
+            <w:r>
               <w:rPr>
                 <w:rFonts w:ascii="Courier New" w:hAnsi="Courier New" w:cs="Courier New"/>
                 <w:sz w:val="14"/>
                 <w:szCs w:val="14"/>
               </w:rPr>
-            </w:pPr>
-            <w:r>
+              <w:t xml:space="preserve">  required int32                numberOfSegments    =1;</w:t>
+            </w:r>
+          </w:p>
+          <w:p>
+            <w:pPr>
+              <w:spacing w:before="0"/>
               <w:rPr>
                 <w:rFonts w:ascii="Courier New" w:hAnsi="Courier New" w:cs="Courier New"/>
                 <w:sz w:val="14"/>
                 <w:szCs w:val="14"/>
               </w:rPr>
-              <w:t xml:space="preserve">  required int32                index               =2;</w:t>
-            </w:r>
-          </w:p>
-          <w:p>
-            <w:pPr>
-              <w:spacing w:before="0"/>
+            </w:pPr>
+            <w:r>
               <w:rPr>
                 <w:rFonts w:ascii="Courier New" w:hAnsi="Courier New" w:cs="Courier New"/>
                 <w:sz w:val="14"/>
                 <w:szCs w:val="14"/>
               </w:rPr>
-            </w:pPr>
-            <w:r>
+              <w:t xml:space="preserve">  repeated Segment              data                =2;</w:t>
+            </w:r>
+          </w:p>
+          <w:p>
+            <w:pPr>
+              <w:spacing w:before="0"/>
               <w:rPr>
                 <w:rFonts w:ascii="Courier New" w:hAnsi="Courier New" w:cs="Courier New"/>
                 <w:sz w:val="14"/>
                 <w:szCs w:val="14"/>
               </w:rPr>
-              <w:t>}</w:t>
-            </w:r>
-          </w:p>
-          <w:p>
-            <w:pPr>
-              <w:spacing w:before="0"/>
+            </w:pPr>
+            <w:r>
               <w:rPr>
                 <w:rFonts w:ascii="Courier New" w:hAnsi="Courier New" w:cs="Courier New"/>
                 <w:sz w:val="14"/>
                 <w:szCs w:val="14"/>
               </w:rPr>
-            </w:pPr>
+              <w:t>}</w:t>
+            </w:r>
           </w:p>
           <w:p>
             <w:pPr>
@@ -17646,150 +16560,150 @@
                 <w:szCs w:val="14"/>
               </w:rPr>
             </w:pPr>
-            <w:r>
+          </w:p>
+          <w:p>
+            <w:pPr>
+              <w:spacing w:before="0"/>
               <w:rPr>
                 <w:rFonts w:ascii="Courier New" w:hAnsi="Courier New" w:cs="Courier New"/>
                 <w:sz w:val="14"/>
                 <w:szCs w:val="14"/>
               </w:rPr>
-              <w:t>// Route segment</w:t>
-            </w:r>
-          </w:p>
-          <w:p>
-            <w:pPr>
-              <w:spacing w:before="0"/>
+            </w:pPr>
+            <w:r>
               <w:rPr>
                 <w:rFonts w:ascii="Courier New" w:hAnsi="Courier New" w:cs="Courier New"/>
                 <w:sz w:val="14"/>
                 <w:szCs w:val="14"/>
               </w:rPr>
-            </w:pPr>
-            <w:r>
+              <w:t>// Bounding box enclosing the route</w:t>
+            </w:r>
+          </w:p>
+          <w:p>
+            <w:pPr>
+              <w:spacing w:before="0"/>
               <w:rPr>
                 <w:rFonts w:ascii="Courier New" w:hAnsi="Courier New" w:cs="Courier New"/>
                 <w:sz w:val="14"/>
                 <w:szCs w:val="14"/>
               </w:rPr>
-              <w:t>message Segment</w:t>
-            </w:r>
-          </w:p>
-          <w:p>
-            <w:pPr>
-              <w:spacing w:before="0"/>
+            </w:pPr>
+            <w:r>
               <w:rPr>
                 <w:rFonts w:ascii="Courier New" w:hAnsi="Courier New" w:cs="Courier New"/>
                 <w:sz w:val="14"/>
                 <w:szCs w:val="14"/>
               </w:rPr>
-            </w:pPr>
-            <w:r>
+              <w:t>message BoundingBox</w:t>
+            </w:r>
+          </w:p>
+          <w:p>
+            <w:pPr>
+              <w:spacing w:before="0"/>
               <w:rPr>
                 <w:rFonts w:ascii="Courier New" w:hAnsi="Courier New" w:cs="Courier New"/>
                 <w:sz w:val="14"/>
                 <w:szCs w:val="14"/>
               </w:rPr>
-              <w:t>{</w:t>
-            </w:r>
-          </w:p>
-          <w:p>
-            <w:pPr>
-              <w:spacing w:before="0"/>
+            </w:pPr>
+            <w:r>
               <w:rPr>
                 <w:rFonts w:ascii="Courier New" w:hAnsi="Courier New" w:cs="Courier New"/>
                 <w:sz w:val="14"/>
                 <w:szCs w:val="14"/>
               </w:rPr>
-            </w:pPr>
-            <w:r>
+              <w:t>{</w:t>
+            </w:r>
+          </w:p>
+          <w:p>
+            <w:pPr>
+              <w:spacing w:before="0"/>
               <w:rPr>
                 <w:rFonts w:ascii="Courier New" w:hAnsi="Courier New" w:cs="Courier New"/>
                 <w:sz w:val="14"/>
                 <w:szCs w:val="14"/>
               </w:rPr>
-              <w:t xml:space="preserve">  required int32                </w:t>
-            </w:r>
-            <w:proofErr w:type="spellStart"/>
+            </w:pPr>
             <w:r>
               <w:rPr>
                 <w:rFonts w:ascii="Courier New" w:hAnsi="Courier New" w:cs="Courier New"/>
                 <w:sz w:val="14"/>
                 <w:szCs w:val="14"/>
               </w:rPr>
-              <w:t>numberOfCoordinates</w:t>
-            </w:r>
-            <w:proofErr w:type="spellEnd"/>
-            <w:r>
+              <w:t xml:space="preserve">  required LatLon               latDown             =1;</w:t>
+            </w:r>
+          </w:p>
+          <w:p>
+            <w:pPr>
+              <w:spacing w:before="0"/>
               <w:rPr>
                 <w:rFonts w:ascii="Courier New" w:hAnsi="Courier New" w:cs="Courier New"/>
                 <w:sz w:val="14"/>
                 <w:szCs w:val="14"/>
               </w:rPr>
-              <w:t xml:space="preserve"> =1;</w:t>
-            </w:r>
-          </w:p>
-          <w:p>
-            <w:pPr>
-              <w:spacing w:before="0"/>
+            </w:pPr>
+            <w:r>
               <w:rPr>
                 <w:rFonts w:ascii="Courier New" w:hAnsi="Courier New" w:cs="Courier New"/>
                 <w:sz w:val="14"/>
                 <w:szCs w:val="14"/>
               </w:rPr>
-            </w:pPr>
-            <w:r>
+              <w:t xml:space="preserve">  required LatLon               lonLeft             =2;</w:t>
+            </w:r>
+          </w:p>
+          <w:p>
+            <w:pPr>
+              <w:spacing w:before="0"/>
               <w:rPr>
                 <w:rFonts w:ascii="Courier New" w:hAnsi="Courier New" w:cs="Courier New"/>
                 <w:sz w:val="14"/>
                 <w:szCs w:val="14"/>
               </w:rPr>
-              <w:t xml:space="preserve">  repeated </w:t>
-            </w:r>
-            <w:proofErr w:type="spellStart"/>
+            </w:pPr>
             <w:r>
               <w:rPr>
                 <w:rFonts w:ascii="Courier New" w:hAnsi="Courier New" w:cs="Courier New"/>
                 <w:sz w:val="14"/>
                 <w:szCs w:val="14"/>
               </w:rPr>
-              <w:t>CoordinateData</w:t>
-            </w:r>
-            <w:proofErr w:type="spellEnd"/>
-            <w:r>
+              <w:t xml:space="preserve">  required LatLon               latUp               =3;</w:t>
+            </w:r>
+          </w:p>
+          <w:p>
+            <w:pPr>
+              <w:spacing w:before="0"/>
               <w:rPr>
                 <w:rFonts w:ascii="Courier New" w:hAnsi="Courier New" w:cs="Courier New"/>
                 <w:sz w:val="14"/>
                 <w:szCs w:val="14"/>
               </w:rPr>
-              <w:t xml:space="preserve">       data                =2;</w:t>
-            </w:r>
-          </w:p>
-          <w:p>
-            <w:pPr>
-              <w:spacing w:before="0"/>
+            </w:pPr>
+            <w:r>
               <w:rPr>
                 <w:rFonts w:ascii="Courier New" w:hAnsi="Courier New" w:cs="Courier New"/>
                 <w:sz w:val="14"/>
                 <w:szCs w:val="14"/>
               </w:rPr>
-            </w:pPr>
-            <w:r>
+              <w:t xml:space="preserve">  required LatLon               lonRight            =4;</w:t>
+            </w:r>
+          </w:p>
+          <w:p>
+            <w:pPr>
+              <w:spacing w:before="0"/>
               <w:rPr>
                 <w:rFonts w:ascii="Courier New" w:hAnsi="Courier New" w:cs="Courier New"/>
                 <w:sz w:val="14"/>
                 <w:szCs w:val="14"/>
               </w:rPr>
-              <w:t>}</w:t>
-            </w:r>
-          </w:p>
-          <w:p>
-            <w:pPr>
-              <w:spacing w:before="0"/>
+            </w:pPr>
+            <w:r>
               <w:rPr>
                 <w:rFonts w:ascii="Courier New" w:hAnsi="Courier New" w:cs="Courier New"/>
                 <w:sz w:val="14"/>
                 <w:szCs w:val="14"/>
               </w:rPr>
-            </w:pPr>
+              <w:t>}</w:t>
+            </w:r>
           </w:p>
           <w:p>
             <w:pPr>
@@ -17800,42 +16714,42 @@
                 <w:szCs w:val="14"/>
               </w:rPr>
             </w:pPr>
-            <w:r>
+          </w:p>
+          <w:p>
+            <w:pPr>
+              <w:spacing w:before="0"/>
               <w:rPr>
                 <w:rFonts w:ascii="Courier New" w:hAnsi="Courier New" w:cs="Courier New"/>
                 <w:sz w:val="14"/>
                 <w:szCs w:val="14"/>
               </w:rPr>
-              <w:t>// Segment section</w:t>
-            </w:r>
-          </w:p>
-          <w:p>
-            <w:pPr>
-              <w:spacing w:before="0"/>
+            </w:pPr>
+            <w:r>
               <w:rPr>
                 <w:rFonts w:ascii="Courier New" w:hAnsi="Courier New" w:cs="Courier New"/>
                 <w:sz w:val="14"/>
                 <w:szCs w:val="14"/>
               </w:rPr>
-            </w:pPr>
-            <w:r>
+              <w:t>// Some information on the route</w:t>
+            </w:r>
+          </w:p>
+          <w:p>
+            <w:pPr>
+              <w:spacing w:before="0"/>
               <w:rPr>
                 <w:rFonts w:ascii="Courier New" w:hAnsi="Courier New" w:cs="Courier New"/>
                 <w:sz w:val="14"/>
                 <w:szCs w:val="14"/>
               </w:rPr>
-              <w:t xml:space="preserve">message </w:t>
-            </w:r>
-            <w:proofErr w:type="spellStart"/>
+            </w:pPr>
             <w:r>
               <w:rPr>
                 <w:rFonts w:ascii="Courier New" w:hAnsi="Courier New" w:cs="Courier New"/>
                 <w:sz w:val="14"/>
                 <w:szCs w:val="14"/>
               </w:rPr>
-              <w:t>SegmentData</w:t>
-            </w:r>
-            <w:proofErr w:type="spellEnd"/>
+              <w:t>message TrackMetaData</w:t>
+            </w:r>
           </w:p>
           <w:p>
             <w:pPr>
@@ -17870,25 +16784,25 @@
                 <w:sz w:val="14"/>
                 <w:szCs w:val="14"/>
               </w:rPr>
-              <w:t xml:space="preserve">  required int32                </w:t>
-            </w:r>
-            <w:proofErr w:type="spellStart"/>
-            <w:r>
+              <w:t xml:space="preserve">  required string               name                =1;</w:t>
+            </w:r>
+          </w:p>
+          <w:p>
+            <w:pPr>
+              <w:spacing w:before="0"/>
               <w:rPr>
                 <w:rFonts w:ascii="Courier New" w:hAnsi="Courier New" w:cs="Courier New"/>
                 <w:sz w:val="14"/>
                 <w:szCs w:val="14"/>
               </w:rPr>
-              <w:t>numberOfSegments</w:t>
-            </w:r>
-            <w:proofErr w:type="spellEnd"/>
+            </w:pPr>
             <w:r>
               <w:rPr>
                 <w:rFonts w:ascii="Courier New" w:hAnsi="Courier New" w:cs="Courier New"/>
                 <w:sz w:val="14"/>
                 <w:szCs w:val="14"/>
               </w:rPr>
-              <w:t xml:space="preserve">    =1;</w:t>
+              <w:t xml:space="preserve">  required BoundingBox          box                 =2;</w:t>
             </w:r>
           </w:p>
           <w:p>
@@ -17906,7 +16820,7 @@
                 <w:sz w:val="14"/>
                 <w:szCs w:val="14"/>
               </w:rPr>
-              <w:t xml:space="preserve">  repeated Segment              data                =2;</w:t>
+              <w:t xml:space="preserve">  required bytes                time                =3;</w:t>
             </w:r>
           </w:p>
           <w:p>
@@ -17952,7 +16866,7 @@
                 <w:sz w:val="14"/>
                 <w:szCs w:val="14"/>
               </w:rPr>
-              <w:t>// Bounding box enclosing the route</w:t>
+              <w:t>// 3rd level</w:t>
             </w:r>
           </w:p>
           <w:p>
@@ -17970,143 +16884,143 @@
                 <w:sz w:val="14"/>
                 <w:szCs w:val="14"/>
               </w:rPr>
-              <w:t xml:space="preserve">message </w:t>
-            </w:r>
-            <w:proofErr w:type="spellStart"/>
-            <w:r>
+              <w:t>message TrackLevel2</w:t>
+            </w:r>
+          </w:p>
+          <w:p>
+            <w:pPr>
+              <w:spacing w:before="0"/>
               <w:rPr>
                 <w:rFonts w:ascii="Courier New" w:hAnsi="Courier New" w:cs="Courier New"/>
                 <w:sz w:val="14"/>
                 <w:szCs w:val="14"/>
               </w:rPr>
-              <w:t>BoundingBox</w:t>
-            </w:r>
-            <w:proofErr w:type="spellEnd"/>
-          </w:p>
-          <w:p>
-            <w:pPr>
-              <w:spacing w:before="0"/>
+            </w:pPr>
+            <w:r>
               <w:rPr>
                 <w:rFonts w:ascii="Courier New" w:hAnsi="Courier New" w:cs="Courier New"/>
                 <w:sz w:val="14"/>
                 <w:szCs w:val="14"/>
               </w:rPr>
-            </w:pPr>
-            <w:r>
+              <w:t>{</w:t>
+            </w:r>
+          </w:p>
+          <w:p>
+            <w:pPr>
+              <w:spacing w:before="0"/>
               <w:rPr>
                 <w:rFonts w:ascii="Courier New" w:hAnsi="Courier New" w:cs="Courier New"/>
                 <w:sz w:val="14"/>
                 <w:szCs w:val="14"/>
               </w:rPr>
-              <w:t>{</w:t>
-            </w:r>
-          </w:p>
-          <w:p>
-            <w:pPr>
-              <w:spacing w:before="0"/>
+            </w:pPr>
+            <w:r>
               <w:rPr>
                 <w:rFonts w:ascii="Courier New" w:hAnsi="Courier New" w:cs="Courier New"/>
                 <w:sz w:val="14"/>
                 <w:szCs w:val="14"/>
               </w:rPr>
-            </w:pPr>
-            <w:r>
+              <w:t xml:space="preserve">  required TrackMetaData        metadata            =1;</w:t>
+            </w:r>
+          </w:p>
+          <w:p>
+            <w:pPr>
+              <w:spacing w:before="0"/>
               <w:rPr>
                 <w:rFonts w:ascii="Courier New" w:hAnsi="Courier New" w:cs="Courier New"/>
                 <w:sz w:val="14"/>
                 <w:szCs w:val="14"/>
               </w:rPr>
-              <w:t xml:space="preserve">  required </w:t>
-            </w:r>
-            <w:proofErr w:type="spellStart"/>
+            </w:pPr>
             <w:r>
               <w:rPr>
                 <w:rFonts w:ascii="Courier New" w:hAnsi="Courier New" w:cs="Courier New"/>
                 <w:sz w:val="14"/>
                 <w:szCs w:val="14"/>
               </w:rPr>
-              <w:t>LatLon</w:t>
-            </w:r>
-            <w:proofErr w:type="spellEnd"/>
-            <w:r>
+              <w:t xml:space="preserve">  repeated StartCoordinate      coordinate          =2;</w:t>
+            </w:r>
+          </w:p>
+          <w:p>
+            <w:pPr>
+              <w:spacing w:before="0"/>
               <w:rPr>
                 <w:rFonts w:ascii="Courier New" w:hAnsi="Courier New" w:cs="Courier New"/>
                 <w:sz w:val="14"/>
                 <w:szCs w:val="14"/>
               </w:rPr>
-              <w:t xml:space="preserve">               </w:t>
-            </w:r>
-            <w:proofErr w:type="spellStart"/>
+            </w:pPr>
             <w:r>
               <w:rPr>
                 <w:rFonts w:ascii="Courier New" w:hAnsi="Courier New" w:cs="Courier New"/>
                 <w:sz w:val="14"/>
                 <w:szCs w:val="14"/>
               </w:rPr>
-              <w:t>latDown</w:t>
-            </w:r>
-            <w:proofErr w:type="spellEnd"/>
-            <w:r>
+              <w:t xml:space="preserve">  required SegmentData          data                =3;</w:t>
+            </w:r>
+          </w:p>
+          <w:p>
+            <w:pPr>
+              <w:spacing w:before="0"/>
               <w:rPr>
                 <w:rFonts w:ascii="Courier New" w:hAnsi="Courier New" w:cs="Courier New"/>
                 <w:sz w:val="14"/>
                 <w:szCs w:val="14"/>
               </w:rPr>
-              <w:t xml:space="preserve">             =1;</w:t>
-            </w:r>
-          </w:p>
-          <w:p>
-            <w:pPr>
-              <w:spacing w:before="0"/>
+            </w:pPr>
+            <w:r>
               <w:rPr>
                 <w:rFonts w:ascii="Courier New" w:hAnsi="Courier New" w:cs="Courier New"/>
                 <w:sz w:val="14"/>
                 <w:szCs w:val="14"/>
               </w:rPr>
-            </w:pPr>
-            <w:r>
+              <w:t>}</w:t>
+            </w:r>
+          </w:p>
+          <w:p>
+            <w:pPr>
+              <w:spacing w:before="0"/>
               <w:rPr>
                 <w:rFonts w:ascii="Courier New" w:hAnsi="Courier New" w:cs="Courier New"/>
                 <w:sz w:val="14"/>
                 <w:szCs w:val="14"/>
               </w:rPr>
-              <w:t xml:space="preserve">  required </w:t>
-            </w:r>
-            <w:proofErr w:type="spellStart"/>
-            <w:r>
+            </w:pPr>
+          </w:p>
+          <w:p>
+            <w:pPr>
+              <w:spacing w:before="0"/>
               <w:rPr>
                 <w:rFonts w:ascii="Courier New" w:hAnsi="Courier New" w:cs="Courier New"/>
                 <w:sz w:val="14"/>
                 <w:szCs w:val="14"/>
               </w:rPr>
-              <w:t>LatLon</w:t>
-            </w:r>
-            <w:proofErr w:type="spellEnd"/>
+            </w:pPr>
             <w:r>
               <w:rPr>
                 <w:rFonts w:ascii="Courier New" w:hAnsi="Courier New" w:cs="Courier New"/>
                 <w:sz w:val="14"/>
                 <w:szCs w:val="14"/>
               </w:rPr>
-              <w:t xml:space="preserve">               </w:t>
-            </w:r>
-            <w:proofErr w:type="spellStart"/>
-            <w:r>
+              <w:t>// 2nd level</w:t>
+            </w:r>
+          </w:p>
+          <w:p>
+            <w:pPr>
+              <w:spacing w:before="0"/>
               <w:rPr>
                 <w:rFonts w:ascii="Courier New" w:hAnsi="Courier New" w:cs="Courier New"/>
                 <w:sz w:val="14"/>
                 <w:szCs w:val="14"/>
               </w:rPr>
-              <w:t>lonLeft</w:t>
-            </w:r>
-            <w:proofErr w:type="spellEnd"/>
+            </w:pPr>
             <w:r>
               <w:rPr>
                 <w:rFonts w:ascii="Courier New" w:hAnsi="Courier New" w:cs="Courier New"/>
                 <w:sz w:val="14"/>
                 <w:szCs w:val="14"/>
               </w:rPr>
-              <w:t xml:space="preserve">             =2;</w:t>
+              <w:t>message TrackLevel1</w:t>
             </w:r>
           </w:p>
           <w:p>
@@ -18124,43 +17038,43 @@
                 <w:sz w:val="14"/>
                 <w:szCs w:val="14"/>
               </w:rPr>
-              <w:t xml:space="preserve">  required </w:t>
-            </w:r>
-            <w:proofErr w:type="spellStart"/>
-            <w:r>
+              <w:t>{</w:t>
+            </w:r>
+          </w:p>
+          <w:p>
+            <w:pPr>
+              <w:spacing w:before="0"/>
               <w:rPr>
                 <w:rFonts w:ascii="Courier New" w:hAnsi="Courier New" w:cs="Courier New"/>
                 <w:sz w:val="14"/>
                 <w:szCs w:val="14"/>
               </w:rPr>
-              <w:t>LatLon</w:t>
-            </w:r>
-            <w:proofErr w:type="spellEnd"/>
+            </w:pPr>
             <w:r>
               <w:rPr>
                 <w:rFonts w:ascii="Courier New" w:hAnsi="Courier New" w:cs="Courier New"/>
                 <w:sz w:val="14"/>
                 <w:szCs w:val="14"/>
               </w:rPr>
-              <w:t xml:space="preserve">               </w:t>
-            </w:r>
-            <w:proofErr w:type="spellStart"/>
-            <w:r>
+              <w:t xml:space="preserve">  required TrackLevel2          level2              =1;</w:t>
+            </w:r>
+          </w:p>
+          <w:p>
+            <w:pPr>
+              <w:spacing w:before="0"/>
               <w:rPr>
                 <w:rFonts w:ascii="Courier New" w:hAnsi="Courier New" w:cs="Courier New"/>
                 <w:sz w:val="14"/>
                 <w:szCs w:val="14"/>
               </w:rPr>
-              <w:t>latUp</w:t>
-            </w:r>
-            <w:proofErr w:type="spellEnd"/>
+            </w:pPr>
             <w:r>
               <w:rPr>
                 <w:rFonts w:ascii="Courier New" w:hAnsi="Courier New" w:cs="Courier New"/>
                 <w:sz w:val="14"/>
                 <w:szCs w:val="14"/>
               </w:rPr>
-              <w:t xml:space="preserve">               =3;</w:t>
+              <w:t>}</w:t>
             </w:r>
           </w:p>
           <w:p>
@@ -18172,49 +17086,51 @@
                 <w:szCs w:val="14"/>
               </w:rPr>
             </w:pPr>
-            <w:r>
+          </w:p>
+          <w:p>
+            <w:pPr>
+              <w:spacing w:before="0"/>
               <w:rPr>
                 <w:rFonts w:ascii="Courier New" w:hAnsi="Courier New" w:cs="Courier New"/>
                 <w:sz w:val="14"/>
                 <w:szCs w:val="14"/>
               </w:rPr>
-              <w:t xml:space="preserve">  required </w:t>
-            </w:r>
-            <w:proofErr w:type="spellStart"/>
-            <w:r>
+            </w:pPr>
+          </w:p>
+          <w:p>
+            <w:pPr>
+              <w:spacing w:before="0"/>
               <w:rPr>
                 <w:rFonts w:ascii="Courier New" w:hAnsi="Courier New" w:cs="Courier New"/>
                 <w:sz w:val="14"/>
                 <w:szCs w:val="14"/>
               </w:rPr>
-              <w:t>LatLon</w:t>
-            </w:r>
-            <w:proofErr w:type="spellEnd"/>
+            </w:pPr>
             <w:r>
               <w:rPr>
                 <w:rFonts w:ascii="Courier New" w:hAnsi="Courier New" w:cs="Courier New"/>
                 <w:sz w:val="14"/>
                 <w:szCs w:val="14"/>
               </w:rPr>
-              <w:t xml:space="preserve">               </w:t>
-            </w:r>
-            <w:proofErr w:type="spellStart"/>
-            <w:r>
+              <w:t xml:space="preserve">// The Root </w:t>
+            </w:r>
+          </w:p>
+          <w:p>
+            <w:pPr>
+              <w:spacing w:before="0"/>
               <w:rPr>
                 <w:rFonts w:ascii="Courier New" w:hAnsi="Courier New" w:cs="Courier New"/>
                 <w:sz w:val="14"/>
                 <w:szCs w:val="14"/>
               </w:rPr>
-              <w:t>lonRight</w:t>
-            </w:r>
-            <w:proofErr w:type="spellEnd"/>
+            </w:pPr>
             <w:r>
               <w:rPr>
                 <w:rFonts w:ascii="Courier New" w:hAnsi="Courier New" w:cs="Courier New"/>
                 <w:sz w:val="14"/>
                 <w:szCs w:val="14"/>
               </w:rPr>
-              <w:t xml:space="preserve">            =4;</w:t>
+              <w:t>message Root</w:t>
             </w:r>
           </w:p>
           <w:p>
@@ -18232,7 +17148,7 @@
                 <w:sz w:val="14"/>
                 <w:szCs w:val="14"/>
               </w:rPr>
-              <w:t>}</w:t>
+              <w:t>{</w:t>
             </w:r>
           </w:p>
           <w:p>
@@ -18244,559 +17160,13 @@
                 <w:szCs w:val="14"/>
               </w:rPr>
             </w:pPr>
-          </w:p>
-          <w:p>
-            <w:pPr>
-              <w:spacing w:before="0"/>
+            <w:r>
               <w:rPr>
                 <w:rFonts w:ascii="Courier New" w:hAnsi="Courier New" w:cs="Courier New"/>
                 <w:sz w:val="14"/>
                 <w:szCs w:val="14"/>
               </w:rPr>
-            </w:pPr>
-            <w:r>
-              <w:rPr>
-                <w:rFonts w:ascii="Courier New" w:hAnsi="Courier New" w:cs="Courier New"/>
-                <w:sz w:val="14"/>
-                <w:szCs w:val="14"/>
-              </w:rPr>
-              <w:t>// Some information on the route</w:t>
-            </w:r>
-          </w:p>
-          <w:p>
-            <w:pPr>
-              <w:spacing w:before="0"/>
-              <w:rPr>
-                <w:rFonts w:ascii="Courier New" w:hAnsi="Courier New" w:cs="Courier New"/>
-                <w:sz w:val="14"/>
-                <w:szCs w:val="14"/>
-              </w:rPr>
-            </w:pPr>
-            <w:r>
-              <w:rPr>
-                <w:rFonts w:ascii="Courier New" w:hAnsi="Courier New" w:cs="Courier New"/>
-                <w:sz w:val="14"/>
-                <w:szCs w:val="14"/>
-              </w:rPr>
-              <w:t xml:space="preserve">message </w:t>
-            </w:r>
-            <w:proofErr w:type="spellStart"/>
-            <w:r>
-              <w:rPr>
-                <w:rFonts w:ascii="Courier New" w:hAnsi="Courier New" w:cs="Courier New"/>
-                <w:sz w:val="14"/>
-                <w:szCs w:val="14"/>
-              </w:rPr>
-              <w:t>TrackMetaData</w:t>
-            </w:r>
-            <w:proofErr w:type="spellEnd"/>
-          </w:p>
-          <w:p>
-            <w:pPr>
-              <w:spacing w:before="0"/>
-              <w:rPr>
-                <w:rFonts w:ascii="Courier New" w:hAnsi="Courier New" w:cs="Courier New"/>
-                <w:sz w:val="14"/>
-                <w:szCs w:val="14"/>
-              </w:rPr>
-            </w:pPr>
-            <w:r>
-              <w:rPr>
-                <w:rFonts w:ascii="Courier New" w:hAnsi="Courier New" w:cs="Courier New"/>
-                <w:sz w:val="14"/>
-                <w:szCs w:val="14"/>
-              </w:rPr>
-              <w:t>{</w:t>
-            </w:r>
-          </w:p>
-          <w:p>
-            <w:pPr>
-              <w:spacing w:before="0"/>
-              <w:rPr>
-                <w:rFonts w:ascii="Courier New" w:hAnsi="Courier New" w:cs="Courier New"/>
-                <w:sz w:val="14"/>
-                <w:szCs w:val="14"/>
-              </w:rPr>
-            </w:pPr>
-            <w:r>
-              <w:rPr>
-                <w:rFonts w:ascii="Courier New" w:hAnsi="Courier New" w:cs="Courier New"/>
-                <w:sz w:val="14"/>
-                <w:szCs w:val="14"/>
-              </w:rPr>
-              <w:t xml:space="preserve">  required string               name                =1;</w:t>
-            </w:r>
-          </w:p>
-          <w:p>
-            <w:pPr>
-              <w:spacing w:before="0"/>
-              <w:rPr>
-                <w:rFonts w:ascii="Courier New" w:hAnsi="Courier New" w:cs="Courier New"/>
-                <w:sz w:val="14"/>
-                <w:szCs w:val="14"/>
-              </w:rPr>
-            </w:pPr>
-            <w:r>
-              <w:rPr>
-                <w:rFonts w:ascii="Courier New" w:hAnsi="Courier New" w:cs="Courier New"/>
-                <w:sz w:val="14"/>
-                <w:szCs w:val="14"/>
-              </w:rPr>
-              <w:t xml:space="preserve">  required </w:t>
-            </w:r>
-            <w:proofErr w:type="spellStart"/>
-            <w:r>
-              <w:rPr>
-                <w:rFonts w:ascii="Courier New" w:hAnsi="Courier New" w:cs="Courier New"/>
-                <w:sz w:val="14"/>
-                <w:szCs w:val="14"/>
-              </w:rPr>
-              <w:t>BoundingBox</w:t>
-            </w:r>
-            <w:proofErr w:type="spellEnd"/>
-            <w:r>
-              <w:rPr>
-                <w:rFonts w:ascii="Courier New" w:hAnsi="Courier New" w:cs="Courier New"/>
-                <w:sz w:val="14"/>
-                <w:szCs w:val="14"/>
-              </w:rPr>
-              <w:t xml:space="preserve">          box                 =2;</w:t>
-            </w:r>
-          </w:p>
-          <w:p>
-            <w:pPr>
-              <w:spacing w:before="0"/>
-              <w:rPr>
-                <w:rFonts w:ascii="Courier New" w:hAnsi="Courier New" w:cs="Courier New"/>
-                <w:sz w:val="14"/>
-                <w:szCs w:val="14"/>
-              </w:rPr>
-            </w:pPr>
-            <w:r>
-              <w:rPr>
-                <w:rFonts w:ascii="Courier New" w:hAnsi="Courier New" w:cs="Courier New"/>
-                <w:sz w:val="14"/>
-                <w:szCs w:val="14"/>
-              </w:rPr>
-              <w:t xml:space="preserve">  required bytes                time                =3;</w:t>
-            </w:r>
-          </w:p>
-          <w:p>
-            <w:pPr>
-              <w:spacing w:before="0"/>
-              <w:rPr>
-                <w:rFonts w:ascii="Courier New" w:hAnsi="Courier New" w:cs="Courier New"/>
-                <w:sz w:val="14"/>
-                <w:szCs w:val="14"/>
-              </w:rPr>
-            </w:pPr>
-            <w:r>
-              <w:rPr>
-                <w:rFonts w:ascii="Courier New" w:hAnsi="Courier New" w:cs="Courier New"/>
-                <w:sz w:val="14"/>
-                <w:szCs w:val="14"/>
-              </w:rPr>
-              <w:t>}</w:t>
-            </w:r>
-          </w:p>
-          <w:p>
-            <w:pPr>
-              <w:spacing w:before="0"/>
-              <w:rPr>
-                <w:rFonts w:ascii="Courier New" w:hAnsi="Courier New" w:cs="Courier New"/>
-                <w:sz w:val="14"/>
-                <w:szCs w:val="14"/>
-              </w:rPr>
-            </w:pPr>
-          </w:p>
-          <w:p>
-            <w:pPr>
-              <w:spacing w:before="0"/>
-              <w:rPr>
-                <w:rFonts w:ascii="Courier New" w:hAnsi="Courier New" w:cs="Courier New"/>
-                <w:sz w:val="14"/>
-                <w:szCs w:val="14"/>
-              </w:rPr>
-            </w:pPr>
-            <w:r>
-              <w:rPr>
-                <w:rFonts w:ascii="Courier New" w:hAnsi="Courier New" w:cs="Courier New"/>
-                <w:sz w:val="14"/>
-                <w:szCs w:val="14"/>
-              </w:rPr>
-              <w:t>// 3rd level</w:t>
-            </w:r>
-          </w:p>
-          <w:p>
-            <w:pPr>
-              <w:spacing w:before="0"/>
-              <w:rPr>
-                <w:rFonts w:ascii="Courier New" w:hAnsi="Courier New" w:cs="Courier New"/>
-                <w:sz w:val="14"/>
-                <w:szCs w:val="14"/>
-              </w:rPr>
-            </w:pPr>
-            <w:r>
-              <w:rPr>
-                <w:rFonts w:ascii="Courier New" w:hAnsi="Courier New" w:cs="Courier New"/>
-                <w:sz w:val="14"/>
-                <w:szCs w:val="14"/>
-              </w:rPr>
-              <w:t>message TrackLevel2</w:t>
-            </w:r>
-          </w:p>
-          <w:p>
-            <w:pPr>
-              <w:spacing w:before="0"/>
-              <w:rPr>
-                <w:rFonts w:ascii="Courier New" w:hAnsi="Courier New" w:cs="Courier New"/>
-                <w:sz w:val="14"/>
-                <w:szCs w:val="14"/>
-              </w:rPr>
-            </w:pPr>
-            <w:r>
-              <w:rPr>
-                <w:rFonts w:ascii="Courier New" w:hAnsi="Courier New" w:cs="Courier New"/>
-                <w:sz w:val="14"/>
-                <w:szCs w:val="14"/>
-              </w:rPr>
-              <w:t>{</w:t>
-            </w:r>
-          </w:p>
-          <w:p>
-            <w:pPr>
-              <w:spacing w:before="0"/>
-              <w:rPr>
-                <w:rFonts w:ascii="Courier New" w:hAnsi="Courier New" w:cs="Courier New"/>
-                <w:sz w:val="14"/>
-                <w:szCs w:val="14"/>
-              </w:rPr>
-            </w:pPr>
-            <w:r>
-              <w:rPr>
-                <w:rFonts w:ascii="Courier New" w:hAnsi="Courier New" w:cs="Courier New"/>
-                <w:sz w:val="14"/>
-                <w:szCs w:val="14"/>
-              </w:rPr>
-              <w:t xml:space="preserve">  required </w:t>
-            </w:r>
-            <w:proofErr w:type="spellStart"/>
-            <w:r>
-              <w:rPr>
-                <w:rFonts w:ascii="Courier New" w:hAnsi="Courier New" w:cs="Courier New"/>
-                <w:sz w:val="14"/>
-                <w:szCs w:val="14"/>
-              </w:rPr>
-              <w:t>TrackMetaData</w:t>
-            </w:r>
-            <w:proofErr w:type="spellEnd"/>
-            <w:r>
-              <w:rPr>
-                <w:rFonts w:ascii="Courier New" w:hAnsi="Courier New" w:cs="Courier New"/>
-                <w:sz w:val="14"/>
-                <w:szCs w:val="14"/>
-              </w:rPr>
-              <w:t xml:space="preserve">        metadata            =1;</w:t>
-            </w:r>
-          </w:p>
-          <w:p>
-            <w:pPr>
-              <w:spacing w:before="0"/>
-              <w:rPr>
-                <w:rFonts w:ascii="Courier New" w:hAnsi="Courier New" w:cs="Courier New"/>
-                <w:sz w:val="14"/>
-                <w:szCs w:val="14"/>
-              </w:rPr>
-            </w:pPr>
-            <w:r>
-              <w:rPr>
-                <w:rFonts w:ascii="Courier New" w:hAnsi="Courier New" w:cs="Courier New"/>
-                <w:sz w:val="14"/>
-                <w:szCs w:val="14"/>
-              </w:rPr>
-              <w:t xml:space="preserve">  repeated </w:t>
-            </w:r>
-            <w:proofErr w:type="spellStart"/>
-            <w:r>
-              <w:rPr>
-                <w:rFonts w:ascii="Courier New" w:hAnsi="Courier New" w:cs="Courier New"/>
-                <w:sz w:val="14"/>
-                <w:szCs w:val="14"/>
-              </w:rPr>
-              <w:t>StartCoordinate</w:t>
-            </w:r>
-            <w:proofErr w:type="spellEnd"/>
-            <w:r>
-              <w:rPr>
-                <w:rFonts w:ascii="Courier New" w:hAnsi="Courier New" w:cs="Courier New"/>
-                <w:sz w:val="14"/>
-                <w:szCs w:val="14"/>
-              </w:rPr>
-              <w:t xml:space="preserve">      coordinate          =2;</w:t>
-            </w:r>
-          </w:p>
-          <w:p>
-            <w:pPr>
-              <w:spacing w:before="0"/>
-              <w:rPr>
-                <w:rFonts w:ascii="Courier New" w:hAnsi="Courier New" w:cs="Courier New"/>
-                <w:sz w:val="14"/>
-                <w:szCs w:val="14"/>
-              </w:rPr>
-            </w:pPr>
-            <w:r>
-              <w:rPr>
-                <w:rFonts w:ascii="Courier New" w:hAnsi="Courier New" w:cs="Courier New"/>
-                <w:sz w:val="14"/>
-                <w:szCs w:val="14"/>
-              </w:rPr>
-              <w:t xml:space="preserve">  required </w:t>
-            </w:r>
-            <w:proofErr w:type="spellStart"/>
-            <w:r>
-              <w:rPr>
-                <w:rFonts w:ascii="Courier New" w:hAnsi="Courier New" w:cs="Courier New"/>
-                <w:sz w:val="14"/>
-                <w:szCs w:val="14"/>
-              </w:rPr>
-              <w:t>SegmentData</w:t>
-            </w:r>
-            <w:proofErr w:type="spellEnd"/>
-            <w:r>
-              <w:rPr>
-                <w:rFonts w:ascii="Courier New" w:hAnsi="Courier New" w:cs="Courier New"/>
-                <w:sz w:val="14"/>
-                <w:szCs w:val="14"/>
-              </w:rPr>
-              <w:t xml:space="preserve">          data                =3;</w:t>
-            </w:r>
-          </w:p>
-          <w:p>
-            <w:pPr>
-              <w:spacing w:before="0"/>
-              <w:rPr>
-                <w:rFonts w:ascii="Courier New" w:hAnsi="Courier New" w:cs="Courier New"/>
-                <w:sz w:val="14"/>
-                <w:szCs w:val="14"/>
-              </w:rPr>
-            </w:pPr>
-            <w:r>
-              <w:rPr>
-                <w:rFonts w:ascii="Courier New" w:hAnsi="Courier New" w:cs="Courier New"/>
-                <w:sz w:val="14"/>
-                <w:szCs w:val="14"/>
-              </w:rPr>
-              <w:t>}</w:t>
-            </w:r>
-          </w:p>
-          <w:p>
-            <w:pPr>
-              <w:spacing w:before="0"/>
-              <w:rPr>
-                <w:rFonts w:ascii="Courier New" w:hAnsi="Courier New" w:cs="Courier New"/>
-                <w:sz w:val="14"/>
-                <w:szCs w:val="14"/>
-              </w:rPr>
-            </w:pPr>
-          </w:p>
-          <w:p>
-            <w:pPr>
-              <w:spacing w:before="0"/>
-              <w:rPr>
-                <w:rFonts w:ascii="Courier New" w:hAnsi="Courier New" w:cs="Courier New"/>
-                <w:sz w:val="14"/>
-                <w:szCs w:val="14"/>
-              </w:rPr>
-            </w:pPr>
-            <w:r>
-              <w:rPr>
-                <w:rFonts w:ascii="Courier New" w:hAnsi="Courier New" w:cs="Courier New"/>
-                <w:sz w:val="14"/>
-                <w:szCs w:val="14"/>
-              </w:rPr>
-              <w:t>// 2nd level</w:t>
-            </w:r>
-          </w:p>
-          <w:p>
-            <w:pPr>
-              <w:spacing w:before="0"/>
-              <w:rPr>
-                <w:rFonts w:ascii="Courier New" w:hAnsi="Courier New" w:cs="Courier New"/>
-                <w:sz w:val="14"/>
-                <w:szCs w:val="14"/>
-              </w:rPr>
-            </w:pPr>
-            <w:r>
-              <w:rPr>
-                <w:rFonts w:ascii="Courier New" w:hAnsi="Courier New" w:cs="Courier New"/>
-                <w:sz w:val="14"/>
-                <w:szCs w:val="14"/>
-              </w:rPr>
-              <w:t>message TrackLevel1</w:t>
-            </w:r>
-          </w:p>
-          <w:p>
-            <w:pPr>
-              <w:spacing w:before="0"/>
-              <w:rPr>
-                <w:rFonts w:ascii="Courier New" w:hAnsi="Courier New" w:cs="Courier New"/>
-                <w:sz w:val="14"/>
-                <w:szCs w:val="14"/>
-              </w:rPr>
-            </w:pPr>
-            <w:r>
-              <w:rPr>
-                <w:rFonts w:ascii="Courier New" w:hAnsi="Courier New" w:cs="Courier New"/>
-                <w:sz w:val="14"/>
-                <w:szCs w:val="14"/>
-              </w:rPr>
-              <w:t>{</w:t>
-            </w:r>
-          </w:p>
-          <w:p>
-            <w:pPr>
-              <w:spacing w:before="0"/>
-              <w:rPr>
-                <w:rFonts w:ascii="Courier New" w:hAnsi="Courier New" w:cs="Courier New"/>
-                <w:sz w:val="14"/>
-                <w:szCs w:val="14"/>
-              </w:rPr>
-            </w:pPr>
-            <w:r>
-              <w:rPr>
-                <w:rFonts w:ascii="Courier New" w:hAnsi="Courier New" w:cs="Courier New"/>
-                <w:sz w:val="14"/>
-                <w:szCs w:val="14"/>
-              </w:rPr>
-              <w:t xml:space="preserve">  required TrackLevel2          level2              =1;</w:t>
-            </w:r>
-          </w:p>
-          <w:p>
-            <w:pPr>
-              <w:spacing w:before="0"/>
-              <w:rPr>
-                <w:rFonts w:ascii="Courier New" w:hAnsi="Courier New" w:cs="Courier New"/>
-                <w:sz w:val="14"/>
-                <w:szCs w:val="14"/>
-              </w:rPr>
-            </w:pPr>
-            <w:r>
-              <w:rPr>
-                <w:rFonts w:ascii="Courier New" w:hAnsi="Courier New" w:cs="Courier New"/>
-                <w:sz w:val="14"/>
-                <w:szCs w:val="14"/>
-              </w:rPr>
-              <w:t>}</w:t>
-            </w:r>
-          </w:p>
-          <w:p>
-            <w:pPr>
-              <w:spacing w:before="0"/>
-              <w:rPr>
-                <w:rFonts w:ascii="Courier New" w:hAnsi="Courier New" w:cs="Courier New"/>
-                <w:sz w:val="14"/>
-                <w:szCs w:val="14"/>
-              </w:rPr>
-            </w:pPr>
-          </w:p>
-          <w:p>
-            <w:pPr>
-              <w:spacing w:before="0"/>
-              <w:rPr>
-                <w:rFonts w:ascii="Courier New" w:hAnsi="Courier New" w:cs="Courier New"/>
-                <w:sz w:val="14"/>
-                <w:szCs w:val="14"/>
-              </w:rPr>
-            </w:pPr>
-          </w:p>
-          <w:p>
-            <w:pPr>
-              <w:spacing w:before="0"/>
-              <w:rPr>
-                <w:rFonts w:ascii="Courier New" w:hAnsi="Courier New" w:cs="Courier New"/>
-                <w:sz w:val="14"/>
-                <w:szCs w:val="14"/>
-              </w:rPr>
-            </w:pPr>
-            <w:r>
-              <w:rPr>
-                <w:rFonts w:ascii="Courier New" w:hAnsi="Courier New" w:cs="Courier New"/>
-                <w:sz w:val="14"/>
-                <w:szCs w:val="14"/>
-              </w:rPr>
-              <w:t xml:space="preserve">// The Root </w:t>
-            </w:r>
-          </w:p>
-          <w:p>
-            <w:pPr>
-              <w:spacing w:before="0"/>
-              <w:rPr>
-                <w:rFonts w:ascii="Courier New" w:hAnsi="Courier New" w:cs="Courier New"/>
-                <w:sz w:val="14"/>
-                <w:szCs w:val="14"/>
-              </w:rPr>
-            </w:pPr>
-            <w:r>
-              <w:rPr>
-                <w:rFonts w:ascii="Courier New" w:hAnsi="Courier New" w:cs="Courier New"/>
-                <w:sz w:val="14"/>
-                <w:szCs w:val="14"/>
-              </w:rPr>
-              <w:t>message Root</w:t>
-            </w:r>
-          </w:p>
-          <w:p>
-            <w:pPr>
-              <w:spacing w:before="0"/>
-              <w:rPr>
-                <w:rFonts w:ascii="Courier New" w:hAnsi="Courier New" w:cs="Courier New"/>
-                <w:sz w:val="14"/>
-                <w:szCs w:val="14"/>
-              </w:rPr>
-            </w:pPr>
-            <w:r>
-              <w:rPr>
-                <w:rFonts w:ascii="Courier New" w:hAnsi="Courier New" w:cs="Courier New"/>
-                <w:sz w:val="14"/>
-                <w:szCs w:val="14"/>
-              </w:rPr>
-              <w:t>{</w:t>
-            </w:r>
-          </w:p>
-          <w:p>
-            <w:pPr>
-              <w:spacing w:before="0"/>
-              <w:rPr>
-                <w:rFonts w:ascii="Courier New" w:hAnsi="Courier New" w:cs="Courier New"/>
-                <w:sz w:val="14"/>
-                <w:szCs w:val="14"/>
-              </w:rPr>
-            </w:pPr>
-            <w:r>
-              <w:rPr>
-                <w:rFonts w:ascii="Courier New" w:hAnsi="Courier New" w:cs="Courier New"/>
-                <w:sz w:val="14"/>
-                <w:szCs w:val="14"/>
-              </w:rPr>
-              <w:t xml:space="preserve">  repeated </w:t>
-            </w:r>
-            <w:proofErr w:type="spellStart"/>
-            <w:r>
-              <w:rPr>
-                <w:rFonts w:ascii="Courier New" w:hAnsi="Courier New" w:cs="Courier New"/>
-                <w:sz w:val="14"/>
-                <w:szCs w:val="14"/>
-              </w:rPr>
-              <w:t>RootContainer</w:t>
-            </w:r>
-            <w:proofErr w:type="spellEnd"/>
-            <w:r>
-              <w:rPr>
-                <w:rFonts w:ascii="Courier New" w:hAnsi="Courier New" w:cs="Courier New"/>
-                <w:sz w:val="14"/>
-                <w:szCs w:val="14"/>
-              </w:rPr>
-              <w:t xml:space="preserve">        container           =1;</w:t>
+              <w:t xml:space="preserve">  repeated RootContainer        container           =1;</w:t>
             </w:r>
           </w:p>
           <w:p>
@@ -18857,14 +17227,12 @@
       <w:r>
         <w:t xml:space="preserve">. It contains three levels of containers: </w:t>
       </w:r>
-      <w:proofErr w:type="spellStart"/>
       <w:r>
         <w:rPr>
           <w:rFonts w:ascii="Courier New" w:hAnsi="Courier New" w:cs="Courier New"/>
         </w:rPr>
         <w:t>RootContainer</w:t>
       </w:r>
-      <w:proofErr w:type="spellEnd"/>
       <w:r>
         <w:t xml:space="preserve">, </w:t>
       </w:r>
@@ -18898,7 +17266,6 @@
       <w:r>
         <w:t xml:space="preserve">e find </w:t>
       </w:r>
-      <w:proofErr w:type="spellStart"/>
       <w:r>
         <w:rPr>
           <w:rFonts w:ascii="Courier New" w:hAnsi="Courier New" w:cs="Courier New"/>
@@ -18911,30 +17278,18 @@
         </w:rPr>
         <w:t>etadata</w:t>
       </w:r>
-      <w:proofErr w:type="spellEnd"/>
-      <w:r>
-        <w:t xml:space="preserve"> (name, bounding box, </w:t>
-      </w:r>
-      <w:proofErr w:type="gramStart"/>
-      <w:r>
-        <w:t>time</w:t>
-      </w:r>
-      <w:proofErr w:type="gramEnd"/>
-      <w:r>
-        <w:t xml:space="preserve">), the </w:t>
-      </w:r>
-      <w:proofErr w:type="spellStart"/>
+      <w:r>
+        <w:t xml:space="preserve"> (name, bounding box, time), the </w:t>
+      </w:r>
       <w:r>
         <w:rPr>
           <w:rFonts w:ascii="Courier New" w:hAnsi="Courier New" w:cs="Courier New"/>
         </w:rPr>
         <w:t>StartCoordinate</w:t>
       </w:r>
-      <w:proofErr w:type="spellEnd"/>
       <w:r>
         <w:t xml:space="preserve"> and the </w:t>
       </w:r>
-      <w:proofErr w:type="spellStart"/>
       <w:r>
         <w:rPr>
           <w:rFonts w:ascii="Courier New" w:hAnsi="Courier New" w:cs="Courier New"/>
@@ -18947,11 +17302,9 @@
         </w:rPr>
         <w:t>Data</w:t>
       </w:r>
-      <w:proofErr w:type="spellEnd"/>
       <w:r>
         <w:t xml:space="preserve">.  </w:t>
       </w:r>
-      <w:proofErr w:type="spellStart"/>
       <w:r>
         <w:rPr>
           <w:rFonts w:ascii="Courier New" w:hAnsi="Courier New" w:cs="Courier New"/>
@@ -18964,7 +17317,6 @@
         </w:rPr>
         <w:t>Data</w:t>
       </w:r>
-      <w:proofErr w:type="spellEnd"/>
       <w:r>
         <w:t xml:space="preserve"> contains one or more </w:t>
       </w:r>
@@ -19516,15 +17868,7 @@
     </w:p>
     <w:p>
       <w:r>
-        <w:t xml:space="preserve">The communication to the watch at low level takes place by writing request packets to the write endpoint of the USB device and reading response packets from the </w:t>
-      </w:r>
-      <w:proofErr w:type="spellStart"/>
-      <w:r>
-        <w:t>read</w:t>
-      </w:r>
-      <w:proofErr w:type="spellEnd"/>
-      <w:r>
-        <w:t xml:space="preserve"> end point.</w:t>
+        <w:t>The communication to the watch at low level takes place by writing request packets to the write endpoint of the USB device and reading response packets from the read end point.</w:t>
       </w:r>
     </w:p>
     <w:p>
@@ -19660,21 +18004,8 @@
             <w:shd w:val="clear" w:color="auto" w:fill="92D050"/>
           </w:tcPr>
           <w:p>
-            <w:proofErr w:type="spellStart"/>
-            <w:r>
-              <w:t>tx</w:t>
-            </w:r>
-            <w:proofErr w:type="spellEnd"/>
-            <w:r>
-              <w:t xml:space="preserve"> </w:t>
-            </w:r>
-            <w:proofErr w:type="spellStart"/>
-            <w:r>
-              <w:t>msg</w:t>
-            </w:r>
-            <w:proofErr w:type="spellEnd"/>
-            <w:r>
-              <w:t xml:space="preserve"> type</w:t>
+            <w:r>
+              <w:t>tx msg type</w:t>
             </w:r>
           </w:p>
         </w:tc>
@@ -19828,21 +18159,8 @@
             <w:shd w:val="clear" w:color="auto" w:fill="92D050"/>
           </w:tcPr>
           <w:p>
-            <w:proofErr w:type="spellStart"/>
-            <w:r>
-              <w:t>rx</w:t>
-            </w:r>
-            <w:proofErr w:type="spellEnd"/>
-            <w:r>
-              <w:t xml:space="preserve"> </w:t>
-            </w:r>
-            <w:proofErr w:type="spellStart"/>
-            <w:r>
-              <w:t>msg</w:t>
-            </w:r>
-            <w:proofErr w:type="spellEnd"/>
-            <w:r>
-              <w:t xml:space="preserve"> type</w:t>
+            <w:r>
+              <w:t>rx msg type</w:t>
             </w:r>
           </w:p>
         </w:tc>
@@ -19919,17 +18237,10 @@
       </w:r>
       <w:r>
         <w:br/>
-      </w:r>
-      <w:proofErr w:type="gramStart"/>
-      <w:r>
         <w:t>S</w:t>
       </w:r>
       <w:r>
-        <w:t>hould</w:t>
-      </w:r>
-      <w:proofErr w:type="gramEnd"/>
-      <w:r>
-        <w:t xml:space="preserve"> be increased on each TX. RX reflects the value sent</w:t>
+        <w:t>hould be increased on each TX. RX reflects the value sent</w:t>
       </w:r>
       <w:r>
         <w:t xml:space="preserve"> in the corresponding TX</w:t>
@@ -19957,36 +18268,13 @@
       </w:r>
       <w:r>
         <w:br/>
-      </w:r>
-      <w:proofErr w:type="gramStart"/>
-      <w:r>
         <w:t>U</w:t>
       </w:r>
       <w:r>
-        <w:t>sually</w:t>
-      </w:r>
-      <w:proofErr w:type="gramEnd"/>
-      <w:r>
-        <w:t xml:space="preserve"> the </w:t>
-      </w:r>
-      <w:proofErr w:type="spellStart"/>
-      <w:r>
-        <w:t>msg</w:t>
-      </w:r>
-      <w:proofErr w:type="spellEnd"/>
-      <w:r>
-        <w:t xml:space="preserve"> type</w:t>
-      </w:r>
-      <w:r>
-        <w:t xml:space="preserve"> in the response is equal to the </w:t>
-      </w:r>
-      <w:proofErr w:type="spellStart"/>
-      <w:r>
-        <w:t>msg</w:t>
-      </w:r>
-      <w:proofErr w:type="spellEnd"/>
-      <w:r>
-        <w:t xml:space="preserve"> type in the request. The exception is the read data request (</w:t>
+        <w:t>sually the msg type</w:t>
+      </w:r>
+      <w:r>
+        <w:t xml:space="preserve"> in the response is equal to the msg type in the request. The exception is the read data request (</w:t>
       </w:r>
       <w:r>
         <w:rPr>
@@ -20120,11 +18408,9 @@
             <w:tcW w:w="1696" w:type="dxa"/>
           </w:tcPr>
           <w:p>
-            <w:proofErr w:type="spellStart"/>
             <w:r>
               <w:t>Multisports</w:t>
             </w:r>
-            <w:proofErr w:type="spellEnd"/>
           </w:p>
         </w:tc>
         <w:tc>
@@ -20627,15 +18913,7 @@
               <w:t>Message type</w:t>
             </w:r>
             <w:r>
-              <w:t xml:space="preserve"> (</w:t>
-            </w:r>
-            <w:proofErr w:type="spellStart"/>
-            <w:r>
-              <w:t>cmd</w:t>
-            </w:r>
-            <w:proofErr w:type="spellEnd"/>
-            <w:r>
-              <w:t>)</w:t>
+              <w:t xml:space="preserve"> (cmd)</w:t>
             </w:r>
           </w:p>
         </w:tc>
@@ -21773,11 +20051,9 @@
             <w:shd w:val="clear" w:color="auto" w:fill="C5E0B3" w:themeFill="accent6" w:themeFillTint="66"/>
           </w:tcPr>
           <w:p>
-            <w:proofErr w:type="spellStart"/>
             <w:r>
               <w:t>cnt</w:t>
             </w:r>
-            <w:proofErr w:type="spellEnd"/>
           </w:p>
         </w:tc>
         <w:tc>
@@ -21965,11 +20241,9 @@
             <w:shd w:val="clear" w:color="auto" w:fill="C5E0B3" w:themeFill="accent6" w:themeFillTint="66"/>
           </w:tcPr>
           <w:p>
-            <w:proofErr w:type="spellStart"/>
             <w:r>
               <w:t>cnt</w:t>
             </w:r>
-            <w:proofErr w:type="spellEnd"/>
           </w:p>
         </w:tc>
         <w:tc>
@@ -22222,15 +20496,7 @@
           </w:tcPr>
           <w:p>
             <w:r>
-              <w:t>Command (</w:t>
-            </w:r>
-            <w:proofErr w:type="spellStart"/>
-            <w:r>
-              <w:t>cmd</w:t>
-            </w:r>
-            <w:proofErr w:type="spellEnd"/>
-            <w:r>
-              <w:t>)</w:t>
+              <w:t>Command (cmd)</w:t>
             </w:r>
           </w:p>
         </w:tc>
@@ -22720,14 +20986,12 @@
                 <w:lang w:val="en-US"/>
               </w:rPr>
             </w:pPr>
-            <w:proofErr w:type="spellStart"/>
             <w:r>
               <w:rPr>
                 <w:lang w:val="en-US"/>
               </w:rPr>
               <w:t>cnt</w:t>
             </w:r>
-            <w:proofErr w:type="spellEnd"/>
           </w:p>
         </w:tc>
         <w:tc>
@@ -23011,14 +21275,12 @@
                 <w:lang w:val="en-US"/>
               </w:rPr>
             </w:pPr>
-            <w:proofErr w:type="spellStart"/>
             <w:r>
               <w:rPr>
                 <w:lang w:val="en-US"/>
               </w:rPr>
               <w:t>cnt</w:t>
             </w:r>
-            <w:proofErr w:type="spellEnd"/>
           </w:p>
         </w:tc>
         <w:tc>
@@ -23217,21 +21479,7 @@
               <w:rPr>
                 <w:lang w:val="en-US"/>
               </w:rPr>
-              <w:t xml:space="preserve">Bytes to read from the opened file. For the </w:t>
-            </w:r>
-            <w:proofErr w:type="spellStart"/>
-            <w:r>
-              <w:rPr>
-                <w:lang w:val="en-US"/>
-              </w:rPr>
-              <w:t>Multisports</w:t>
-            </w:r>
-            <w:proofErr w:type="spellEnd"/>
-            <w:r>
-              <w:rPr>
-                <w:lang w:val="en-US"/>
-              </w:rPr>
-              <w:t xml:space="preserve"> it is max. 50, for Spark, Runner, Adventurer it is max. 242 bytes.</w:t>
+              <w:t>Bytes to read from the opened file. For the Multisports it is max. 50, for Spark, Runner, Adventurer it is max. 242 bytes.</w:t>
             </w:r>
           </w:p>
         </w:tc>
@@ -23419,16 +21667,8 @@
         <w:rPr>
           <w:lang w:val="en-US"/>
         </w:rPr>
-        <w:t>Writing file data in chunks</w:t>
-      </w:r>
-      <w:proofErr w:type="gramStart"/>
-      <w:r>
-        <w:rPr>
-          <w:lang w:val="en-US"/>
-        </w:rPr>
-        <w:t>:</w:t>
-      </w:r>
-      <w:proofErr w:type="gramEnd"/>
+        <w:t>Writing file data in chunks:</w:t>
+      </w:r>
       <w:r>
         <w:rPr>
           <w:lang w:val="en-US"/>
@@ -23439,57 +21679,7 @@
         <w:rPr>
           <w:lang w:val="en-US"/>
         </w:rPr>
-        <w:t xml:space="preserve">File is written in chunks. Therefore the file data has to be split up in chunks. The number of chunks is </w:t>
-      </w:r>
-      <w:proofErr w:type="gramStart"/>
-      <w:r>
-        <w:rPr>
-          <w:lang w:val="en-US"/>
-        </w:rPr>
-        <w:t>roundup(</w:t>
-      </w:r>
-      <w:proofErr w:type="spellStart"/>
-      <w:proofErr w:type="gramEnd"/>
-      <w:r>
-        <w:rPr>
-          <w:lang w:val="en-US"/>
-        </w:rPr>
-        <w:t>fileSize</w:t>
-      </w:r>
-      <w:proofErr w:type="spellEnd"/>
-      <w:r>
-        <w:rPr>
-          <w:lang w:val="en-US"/>
-        </w:rPr>
-        <w:t>/</w:t>
-      </w:r>
-      <w:proofErr w:type="spellStart"/>
-      <w:r>
-        <w:rPr>
-          <w:lang w:val="en-US"/>
-        </w:rPr>
-        <w:t>maxChunkSize</w:t>
-      </w:r>
-      <w:proofErr w:type="spellEnd"/>
-      <w:r>
-        <w:rPr>
-          <w:lang w:val="en-US"/>
-        </w:rPr>
-        <w:t xml:space="preserve">). The </w:t>
-      </w:r>
-      <w:proofErr w:type="spellStart"/>
-      <w:r>
-        <w:rPr>
-          <w:lang w:val="en-US"/>
-        </w:rPr>
-        <w:t>maxChunkSize</w:t>
-      </w:r>
-      <w:proofErr w:type="spellEnd"/>
-      <w:r>
-        <w:rPr>
-          <w:lang w:val="en-US"/>
-        </w:rPr>
-        <w:t xml:space="preserve"> depends on the watch type (see below). </w:t>
+        <w:t xml:space="preserve">File is written in chunks. Therefore the file data has to be split up in chunks. The number of chunks is roundup(fileSize/maxChunkSize). The maxChunkSize depends on the watch type (see below). </w:t>
       </w:r>
     </w:p>
     <w:p>
@@ -23685,14 +21875,12 @@
                 <w:lang w:val="en-US"/>
               </w:rPr>
             </w:pPr>
-            <w:proofErr w:type="spellStart"/>
             <w:r>
               <w:rPr>
                 <w:lang w:val="en-US"/>
               </w:rPr>
               <w:t>cnt</w:t>
             </w:r>
-            <w:proofErr w:type="spellEnd"/>
           </w:p>
         </w:tc>
         <w:tc>
@@ -24016,14 +22204,12 @@
                 <w:lang w:val="en-US"/>
               </w:rPr>
             </w:pPr>
-            <w:proofErr w:type="spellStart"/>
             <w:r>
               <w:rPr>
                 <w:lang w:val="en-US"/>
               </w:rPr>
               <w:t>cnt</w:t>
             </w:r>
-            <w:proofErr w:type="spellEnd"/>
           </w:p>
         </w:tc>
         <w:tc>
@@ -24147,7 +22333,6 @@
             <w:tcW w:w="1413" w:type="dxa"/>
           </w:tcPr>
           <w:p>
-            <w:proofErr w:type="spellStart"/>
             <w:r>
               <w:rPr>
                 <w:lang w:val="en-US"/>
@@ -24157,7 +22342,6 @@
             <w:r>
               <w:t>ble</w:t>
             </w:r>
-            <w:proofErr w:type="spellEnd"/>
           </w:p>
         </w:tc>
         <w:tc>
@@ -24244,21 +22428,7 @@
               <w:rPr>
                 <w:lang w:val="en-US"/>
               </w:rPr>
-              <w:t xml:space="preserve">Bytes to write from the opened file. For the </w:t>
-            </w:r>
-            <w:proofErr w:type="spellStart"/>
-            <w:r>
-              <w:rPr>
-                <w:lang w:val="en-US"/>
-              </w:rPr>
-              <w:t>Multisports</w:t>
-            </w:r>
-            <w:proofErr w:type="spellEnd"/>
-            <w:r>
-              <w:rPr>
-                <w:lang w:val="en-US"/>
-              </w:rPr>
-              <w:t xml:space="preserve"> it is max. 54, for other Spark, Runner, Adventurer it is max. 246 bytes.</w:t>
+              <w:t>Bytes to write from the opened file. For the Multisports it is max. 54, for other Spark, Runner, Adventurer it is max. 246 bytes.</w:t>
             </w:r>
           </w:p>
         </w:tc>
@@ -24380,6 +22550,31 @@
         </w:rPr>
         <w:lastRenderedPageBreak/>
         <w:t>Request file size</w:t>
+      </w:r>
+    </w:p>
+    <w:p>
+      <w:pPr>
+        <w:rPr>
+          <w:lang w:val="en-US"/>
+        </w:rPr>
+      </w:pPr>
+      <w:r>
+        <w:rPr>
+          <w:lang w:val="en-US"/>
+        </w:rPr>
+        <w:t>This call returns the file size. On the Multisports model the file must be opened for reading first (</w:t>
+      </w:r>
+      <w:r>
+        <w:rPr>
+          <w:lang w:val="en-US"/>
+        </w:rPr>
+        <w:t>MSG_OPEN_FILE_READ</w:t>
+      </w:r>
+      <w:r>
+        <w:rPr>
+          <w:lang w:val="en-US"/>
+        </w:rPr>
+        <w:t>).</w:t>
       </w:r>
     </w:p>
     <w:p>
@@ -24555,14 +22750,12 @@
                 <w:lang w:val="en-US"/>
               </w:rPr>
             </w:pPr>
-            <w:proofErr w:type="spellStart"/>
             <w:r>
               <w:rPr>
                 <w:lang w:val="en-US"/>
               </w:rPr>
               <w:t>cnt</w:t>
             </w:r>
-            <w:proofErr w:type="spellEnd"/>
           </w:p>
         </w:tc>
         <w:tc>
@@ -24867,14 +23060,12 @@
                 <w:lang w:val="en-US"/>
               </w:rPr>
             </w:pPr>
-            <w:proofErr w:type="spellStart"/>
             <w:r>
               <w:rPr>
                 <w:lang w:val="en-US"/>
               </w:rPr>
               <w:t>cnt</w:t>
             </w:r>
-            <w:proofErr w:type="spellEnd"/>
           </w:p>
         </w:tc>
         <w:tc>
@@ -24973,6 +23164,12 @@
                 <w:lang w:val="en-US"/>
               </w:rPr>
             </w:pPr>
+            <w:r>
+              <w:rPr>
+                <w:lang w:val="en-US"/>
+              </w:rPr>
+              <w:t>Error</w:t>
+            </w:r>
           </w:p>
         </w:tc>
       </w:tr>
@@ -25094,6 +23291,57 @@
                 <w:lang w:val="en-US"/>
               </w:rPr>
               <w:t>File size in bytes</w:t>
+            </w:r>
+          </w:p>
+        </w:tc>
+      </w:tr>
+      <w:tr>
+        <w:trPr>
+          <w:cnfStyle w:val="000000100000" w:firstRow="0" w:lastRow="0" w:firstColumn="0" w:lastColumn="0" w:oddVBand="0" w:evenVBand="0" w:oddHBand="1" w:evenHBand="0" w:firstRowFirstColumn="0" w:firstRowLastColumn="0" w:lastRowFirstColumn="0" w:lastRowLastColumn="0"/>
+        </w:trPr>
+        <w:tc>
+          <w:tcPr>
+            <w:cnfStyle w:val="001000000000" w:firstRow="0" w:lastRow="0" w:firstColumn="1" w:lastColumn="0" w:oddVBand="0" w:evenVBand="0" w:oddHBand="0" w:evenHBand="0" w:firstRowFirstColumn="0" w:firstRowLastColumn="0" w:lastRowFirstColumn="0" w:lastRowLastColumn="0"/>
+            <w:tcW w:w="1413" w:type="dxa"/>
+          </w:tcPr>
+          <w:p>
+            <w:pPr>
+              <w:rPr>
+                <w:lang w:val="en-US"/>
+              </w:rPr>
+            </w:pPr>
+            <w:r>
+              <w:rPr>
+                <w:lang w:val="en-US"/>
+              </w:rPr>
+              <w:t>Error</w:t>
+            </w:r>
+          </w:p>
+        </w:tc>
+        <w:tc>
+          <w:tcPr>
+            <w:tcW w:w="7229" w:type="dxa"/>
+          </w:tcPr>
+          <w:p>
+            <w:pPr>
+              <w:cnfStyle w:val="000000100000" w:firstRow="0" w:lastRow="0" w:firstColumn="0" w:lastColumn="0" w:oddVBand="0" w:evenVBand="0" w:oddHBand="1" w:evenHBand="0" w:firstRowFirstColumn="0" w:firstRowLastColumn="0" w:lastRowFirstColumn="0" w:lastRowLastColumn="0"/>
+              <w:rPr>
+                <w:lang w:val="en-US"/>
+              </w:rPr>
+            </w:pPr>
+            <w:r>
+              <w:rPr>
+                <w:lang w:val="en-US"/>
+              </w:rPr>
+              <w:t>&gt;0</w:t>
+            </w:r>
+            <w:bookmarkStart w:id="1" w:name="_GoBack"/>
+            <w:bookmarkEnd w:id="1"/>
+            <w:r>
+              <w:rPr>
+                <w:lang w:val="en-US"/>
+              </w:rPr>
+              <w:t xml:space="preserve"> when an error occurs: if the file does not exist or the file has not been opened for reading (Multisport model only). 0 If no error occurred.</w:t>
             </w:r>
           </w:p>
         </w:tc>
@@ -25423,14 +23671,12 @@
                 <w:lang w:val="en-US"/>
               </w:rPr>
             </w:pPr>
-            <w:proofErr w:type="spellStart"/>
             <w:r>
               <w:rPr>
                 <w:lang w:val="en-US"/>
               </w:rPr>
               <w:t>cnt</w:t>
             </w:r>
-            <w:proofErr w:type="spellEnd"/>
           </w:p>
         </w:tc>
         <w:tc>
@@ -25754,14 +24000,12 @@
                 <w:lang w:val="en-US"/>
               </w:rPr>
             </w:pPr>
-            <w:proofErr w:type="spellStart"/>
             <w:r>
               <w:rPr>
                 <w:lang w:val="en-US"/>
               </w:rPr>
               <w:t>cnt</w:t>
             </w:r>
-            <w:proofErr w:type="spellEnd"/>
           </w:p>
         </w:tc>
         <w:tc>
@@ -26045,14 +24289,12 @@
                 <w:lang w:val="en-US"/>
               </w:rPr>
             </w:pPr>
-            <w:proofErr w:type="spellStart"/>
             <w:r>
               <w:rPr>
                 <w:lang w:val="en-US"/>
               </w:rPr>
               <w:t>cnt</w:t>
             </w:r>
-            <w:proofErr w:type="spellEnd"/>
           </w:p>
         </w:tc>
         <w:tc>
@@ -26338,14 +24580,12 @@
                 <w:lang w:val="en-US"/>
               </w:rPr>
             </w:pPr>
-            <w:proofErr w:type="spellStart"/>
             <w:r>
               <w:rPr>
                 <w:lang w:val="en-US"/>
               </w:rPr>
               <w:t>cnt</w:t>
             </w:r>
-            <w:proofErr w:type="spellEnd"/>
           </w:p>
         </w:tc>
         <w:tc>
@@ -26755,11 +24995,9 @@
             <w:shd w:val="clear" w:color="auto" w:fill="C5E0B3" w:themeFill="accent6" w:themeFillTint="66"/>
           </w:tcPr>
           <w:p>
-            <w:proofErr w:type="spellStart"/>
             <w:r>
               <w:t>cnt</w:t>
             </w:r>
-            <w:proofErr w:type="spellEnd"/>
           </w:p>
         </w:tc>
         <w:tc>
@@ -26936,11 +25174,9 @@
             <w:shd w:val="clear" w:color="auto" w:fill="C5E0B3" w:themeFill="accent6" w:themeFillTint="66"/>
           </w:tcPr>
           <w:p>
-            <w:proofErr w:type="spellStart"/>
             <w:r>
               <w:t>cnt</w:t>
             </w:r>
-            <w:proofErr w:type="spellEnd"/>
           </w:p>
         </w:tc>
         <w:tc>
@@ -27200,11 +25436,9 @@
             <w:shd w:val="clear" w:color="auto" w:fill="C5E0B3" w:themeFill="accent6" w:themeFillTint="66"/>
           </w:tcPr>
           <w:p>
-            <w:proofErr w:type="spellStart"/>
             <w:r>
               <w:t>cnt</w:t>
             </w:r>
-            <w:proofErr w:type="spellEnd"/>
           </w:p>
         </w:tc>
         <w:tc>
@@ -27333,11 +25567,9 @@
             <w:shd w:val="clear" w:color="auto" w:fill="C5E0B3" w:themeFill="accent6" w:themeFillTint="66"/>
           </w:tcPr>
           <w:p>
-            <w:proofErr w:type="spellStart"/>
             <w:r>
               <w:t>cnt</w:t>
             </w:r>
-            <w:proofErr w:type="spellEnd"/>
           </w:p>
         </w:tc>
         <w:tc>
@@ -27588,11 +25820,9 @@
             <w:shd w:val="clear" w:color="auto" w:fill="C5E0B3" w:themeFill="accent6" w:themeFillTint="66"/>
           </w:tcPr>
           <w:p>
-            <w:proofErr w:type="spellStart"/>
             <w:r>
               <w:t>cnt</w:t>
             </w:r>
-            <w:proofErr w:type="spellEnd"/>
           </w:p>
         </w:tc>
         <w:tc>
@@ -27721,11 +25951,9 @@
             <w:shd w:val="clear" w:color="auto" w:fill="C5E0B3" w:themeFill="accent6" w:themeFillTint="66"/>
           </w:tcPr>
           <w:p>
-            <w:proofErr w:type="spellStart"/>
             <w:r>
               <w:t>cnt</w:t>
             </w:r>
-            <w:proofErr w:type="spellEnd"/>
           </w:p>
         </w:tc>
         <w:tc>
@@ -27951,11 +26179,9 @@
             <w:shd w:val="clear" w:color="auto" w:fill="C5E0B3" w:themeFill="accent6" w:themeFillTint="66"/>
           </w:tcPr>
           <w:p>
-            <w:proofErr w:type="spellStart"/>
             <w:r>
               <w:t>cnt</w:t>
             </w:r>
-            <w:proofErr w:type="spellEnd"/>
           </w:p>
         </w:tc>
         <w:tc>
@@ -28084,11 +26310,9 @@
             <w:shd w:val="clear" w:color="auto" w:fill="C5E0B3" w:themeFill="accent6" w:themeFillTint="66"/>
           </w:tcPr>
           <w:p>
-            <w:proofErr w:type="spellStart"/>
             <w:r>
               <w:t>cnt</w:t>
             </w:r>
-            <w:proofErr w:type="spellEnd"/>
           </w:p>
         </w:tc>
         <w:tc>
@@ -28311,11 +26535,9 @@
             <w:shd w:val="clear" w:color="auto" w:fill="C5E0B3" w:themeFill="accent6" w:themeFillTint="66"/>
           </w:tcPr>
           <w:p>
-            <w:proofErr w:type="spellStart"/>
             <w:r>
               <w:t>cnt</w:t>
             </w:r>
-            <w:proofErr w:type="spellEnd"/>
           </w:p>
         </w:tc>
         <w:tc>
@@ -28464,11 +26686,9 @@
             <w:shd w:val="clear" w:color="auto" w:fill="C5E0B3" w:themeFill="accent6" w:themeFillTint="66"/>
           </w:tcPr>
           <w:p>
-            <w:proofErr w:type="spellStart"/>
             <w:r>
               <w:t>cnt</w:t>
             </w:r>
-            <w:proofErr w:type="spellEnd"/>
           </w:p>
         </w:tc>
         <w:tc>
@@ -28597,11 +26817,9 @@
             <w:shd w:val="clear" w:color="auto" w:fill="C5E0B3" w:themeFill="accent6" w:themeFillTint="66"/>
           </w:tcPr>
           <w:p>
-            <w:proofErr w:type="spellStart"/>
             <w:r>
               <w:t>cnt</w:t>
             </w:r>
-            <w:proofErr w:type="spellEnd"/>
           </w:p>
         </w:tc>
         <w:tc>
@@ -28816,11 +27034,9 @@
       <w:r>
         <w:t xml:space="preserve">Firmware files (0x000000f0, 0x00000012, </w:t>
       </w:r>
-      <w:proofErr w:type="gramStart"/>
       <w:r>
         <w:t>0x00010200</w:t>
       </w:r>
-      <w:proofErr w:type="gramEnd"/>
       <w:r>
         <w:t>)</w:t>
       </w:r>
@@ -29017,11 +27233,9 @@
             <w:shd w:val="clear" w:color="auto" w:fill="C5E0B3" w:themeFill="accent6" w:themeFillTint="66"/>
           </w:tcPr>
           <w:p>
-            <w:proofErr w:type="spellStart"/>
             <w:r>
               <w:t>cnt</w:t>
             </w:r>
-            <w:proofErr w:type="spellEnd"/>
           </w:p>
         </w:tc>
         <w:tc>
@@ -29198,11 +27412,9 @@
             <w:shd w:val="clear" w:color="auto" w:fill="C5E0B3" w:themeFill="accent6" w:themeFillTint="66"/>
           </w:tcPr>
           <w:p>
-            <w:proofErr w:type="spellStart"/>
             <w:r>
               <w:t>cnt</w:t>
             </w:r>
-            <w:proofErr w:type="spellEnd"/>
           </w:p>
         </w:tc>
         <w:tc>
@@ -32833,7 +31045,7 @@
 </file>
 
 <file path=customXml/itemProps1.xml><?xml version="1.0" encoding="utf-8"?>
-<ds:datastoreItem xmlns:ds="http://schemas.openxmlformats.org/officeDocument/2006/customXml" ds:itemID="{3D7C0FDF-0362-45FA-BAA4-C869392BB770}">
+<ds:datastoreItem xmlns:ds="http://schemas.openxmlformats.org/officeDocument/2006/customXml" ds:itemID="{93953115-5420-4355-A437-5505D618C8D9}">
   <ds:schemaRefs>
     <ds:schemaRef ds:uri="http://schemas.openxmlformats.org/officeDocument/2006/bibliography"/>
   </ds:schemaRefs>

</xml_diff>

<commit_message>
Changed USB packet size for Multisports
</commit_message>
<xml_diff>
--- a/various/documentation/TomTomWatchInterface.docx
+++ b/various/documentation/TomTomWatchInterface.docx
@@ -18311,10 +18311,10 @@
       <w:tblGrid>
         <w:gridCol w:w="1696"/>
         <w:gridCol w:w="1238"/>
-        <w:gridCol w:w="1314"/>
+        <w:gridCol w:w="1172"/>
         <w:gridCol w:w="1559"/>
-        <w:gridCol w:w="1557"/>
-        <w:gridCol w:w="1652"/>
+        <w:gridCol w:w="1560"/>
+        <w:gridCol w:w="1791"/>
       </w:tblGrid>
       <w:tr>
         <w:trPr>
@@ -18347,7 +18347,7 @@
         </w:tc>
         <w:tc>
           <w:tcPr>
-            <w:tcW w:w="1314" w:type="dxa"/>
+            <w:tcW w:w="1172" w:type="dxa"/>
           </w:tcPr>
           <w:p>
             <w:pPr>
@@ -18373,7 +18373,7 @@
         </w:tc>
         <w:tc>
           <w:tcPr>
-            <w:tcW w:w="1557" w:type="dxa"/>
+            <w:tcW w:w="1560" w:type="dxa"/>
           </w:tcPr>
           <w:p>
             <w:pPr>
@@ -18386,12 +18386,17 @@
         </w:tc>
         <w:tc>
           <w:tcPr>
-            <w:tcW w:w="1652" w:type="dxa"/>
+            <w:tcW w:w="1791" w:type="dxa"/>
           </w:tcPr>
           <w:p>
             <w:pPr>
               <w:cnfStyle w:val="100000000000" w:firstRow="1" w:lastRow="0" w:firstColumn="0" w:lastColumn="0" w:oddVBand="0" w:evenVBand="0" w:oddHBand="0" w:evenHBand="0" w:firstRowFirstColumn="0" w:firstRowLastColumn="0" w:lastRowFirstColumn="0" w:lastRowLastColumn="0"/>
             </w:pPr>
+            <w:r>
+              <w:t>RX/</w:t>
+            </w:r>
+            <w:bookmarkStart w:id="1" w:name="_GoBack"/>
+            <w:bookmarkEnd w:id="1"/>
             <w:r>
               <w:t>TX Packet size</w:t>
             </w:r>
@@ -18428,7 +18433,7 @@
         </w:tc>
         <w:tc>
           <w:tcPr>
-            <w:tcW w:w="1314" w:type="dxa"/>
+            <w:tcW w:w="1172" w:type="dxa"/>
           </w:tcPr>
           <w:p>
             <w:pPr>
@@ -18454,7 +18459,7 @@
         </w:tc>
         <w:tc>
           <w:tcPr>
-            <w:tcW w:w="1557" w:type="dxa"/>
+            <w:tcW w:w="1560" w:type="dxa"/>
           </w:tcPr>
           <w:p>
             <w:pPr>
@@ -18467,14 +18472,14 @@
         </w:tc>
         <w:tc>
           <w:tcPr>
-            <w:tcW w:w="1652" w:type="dxa"/>
-          </w:tcPr>
-          <w:p>
-            <w:pPr>
-              <w:cnfStyle w:val="000000100000" w:firstRow="0" w:lastRow="0" w:firstColumn="0" w:lastColumn="0" w:oddVBand="0" w:evenVBand="0" w:oddHBand="1" w:evenHBand="0" w:firstRowFirstColumn="0" w:firstRowLastColumn="0" w:lastRowFirstColumn="0" w:lastRowLastColumn="0"/>
-            </w:pPr>
-            <w:r>
-              <w:t>N+4</w:t>
+            <w:tcW w:w="1791" w:type="dxa"/>
+          </w:tcPr>
+          <w:p>
+            <w:pPr>
+              <w:cnfStyle w:val="000000100000" w:firstRow="0" w:lastRow="0" w:firstColumn="0" w:lastColumn="0" w:oddVBand="0" w:evenVBand="0" w:oddHBand="1" w:evenHBand="0" w:firstRowFirstColumn="0" w:firstRowLastColumn="0" w:lastRowFirstColumn="0" w:lastRowLastColumn="0"/>
+            </w:pPr>
+            <w:r>
+              <w:t>64</w:t>
             </w:r>
           </w:p>
         </w:tc>
@@ -18506,7 +18511,7 @@
         </w:tc>
         <w:tc>
           <w:tcPr>
-            <w:tcW w:w="1314" w:type="dxa"/>
+            <w:tcW w:w="1172" w:type="dxa"/>
           </w:tcPr>
           <w:p>
             <w:pPr>
@@ -18532,7 +18537,7 @@
         </w:tc>
         <w:tc>
           <w:tcPr>
-            <w:tcW w:w="1557" w:type="dxa"/>
+            <w:tcW w:w="1560" w:type="dxa"/>
           </w:tcPr>
           <w:p>
             <w:pPr>
@@ -18545,7 +18550,7 @@
         </w:tc>
         <w:tc>
           <w:tcPr>
-            <w:tcW w:w="1652" w:type="dxa"/>
+            <w:tcW w:w="1791" w:type="dxa"/>
           </w:tcPr>
           <w:p>
             <w:pPr>
@@ -18587,7 +18592,7 @@
         </w:tc>
         <w:tc>
           <w:tcPr>
-            <w:tcW w:w="1314" w:type="dxa"/>
+            <w:tcW w:w="1172" w:type="dxa"/>
           </w:tcPr>
           <w:p>
             <w:pPr>
@@ -18613,7 +18618,7 @@
         </w:tc>
         <w:tc>
           <w:tcPr>
-            <w:tcW w:w="1557" w:type="dxa"/>
+            <w:tcW w:w="1560" w:type="dxa"/>
           </w:tcPr>
           <w:p>
             <w:pPr>
@@ -18626,7 +18631,7 @@
         </w:tc>
         <w:tc>
           <w:tcPr>
-            <w:tcW w:w="1652" w:type="dxa"/>
+            <w:tcW w:w="1791" w:type="dxa"/>
           </w:tcPr>
           <w:p>
             <w:pPr>
@@ -18665,7 +18670,7 @@
         </w:tc>
         <w:tc>
           <w:tcPr>
-            <w:tcW w:w="1314" w:type="dxa"/>
+            <w:tcW w:w="1172" w:type="dxa"/>
           </w:tcPr>
           <w:p>
             <w:pPr>
@@ -18691,7 +18696,7 @@
         </w:tc>
         <w:tc>
           <w:tcPr>
-            <w:tcW w:w="1557" w:type="dxa"/>
+            <w:tcW w:w="1560" w:type="dxa"/>
           </w:tcPr>
           <w:p>
             <w:pPr>
@@ -18704,7 +18709,7 @@
         </w:tc>
         <w:tc>
           <w:tcPr>
-            <w:tcW w:w="1652" w:type="dxa"/>
+            <w:tcW w:w="1791" w:type="dxa"/>
           </w:tcPr>
           <w:p>
             <w:pPr>
@@ -18746,7 +18751,7 @@
         </w:tc>
         <w:tc>
           <w:tcPr>
-            <w:tcW w:w="1314" w:type="dxa"/>
+            <w:tcW w:w="1172" w:type="dxa"/>
           </w:tcPr>
           <w:p>
             <w:pPr>
@@ -18772,7 +18777,7 @@
         </w:tc>
         <w:tc>
           <w:tcPr>
-            <w:tcW w:w="1557" w:type="dxa"/>
+            <w:tcW w:w="1560" w:type="dxa"/>
           </w:tcPr>
           <w:p>
             <w:pPr>
@@ -18785,7 +18790,7 @@
         </w:tc>
         <w:tc>
           <w:tcPr>
-            <w:tcW w:w="1652" w:type="dxa"/>
+            <w:tcW w:w="1791" w:type="dxa"/>
           </w:tcPr>
           <w:p>
             <w:pPr>
@@ -18824,7 +18829,7 @@
         </w:tc>
         <w:tc>
           <w:tcPr>
-            <w:tcW w:w="1314" w:type="dxa"/>
+            <w:tcW w:w="1172" w:type="dxa"/>
           </w:tcPr>
           <w:p>
             <w:pPr>
@@ -18850,7 +18855,7 @@
         </w:tc>
         <w:tc>
           <w:tcPr>
-            <w:tcW w:w="1557" w:type="dxa"/>
+            <w:tcW w:w="1560" w:type="dxa"/>
           </w:tcPr>
           <w:p>
             <w:pPr>
@@ -18863,7 +18868,7 @@
         </w:tc>
         <w:tc>
           <w:tcPr>
-            <w:tcW w:w="1652" w:type="dxa"/>
+            <w:tcW w:w="1791" w:type="dxa"/>
           </w:tcPr>
           <w:p>
             <w:pPr>
@@ -23333,15 +23338,7 @@
               <w:rPr>
                 <w:lang w:val="en-US"/>
               </w:rPr>
-              <w:t>&gt;0</w:t>
-            </w:r>
-            <w:bookmarkStart w:id="1" w:name="_GoBack"/>
-            <w:bookmarkEnd w:id="1"/>
-            <w:r>
-              <w:rPr>
-                <w:lang w:val="en-US"/>
-              </w:rPr>
-              <w:t xml:space="preserve"> when an error occurs: if the file does not exist or the file has not been opened for reading (Multisport model only). 0 If no error occurred.</w:t>
+              <w:t>&gt;0 when an error occurs: if the file does not exist or the file has not been opened for reading (Multisport model only). 0 If no error occurred.</w:t>
             </w:r>
           </w:p>
         </w:tc>
@@ -31045,7 +31042,7 @@
 </file>
 
 <file path=customXml/itemProps1.xml><?xml version="1.0" encoding="utf-8"?>
-<ds:datastoreItem xmlns:ds="http://schemas.openxmlformats.org/officeDocument/2006/customXml" ds:itemID="{93953115-5420-4355-A437-5505D618C8D9}">
+<ds:datastoreItem xmlns:ds="http://schemas.openxmlformats.org/officeDocument/2006/customXml" ds:itemID="{B54D4850-E91D-4E0C-9F27-82CD58918010}">
   <ds:schemaRefs>
     <ds:schemaRef ds:uri="http://schemas.openxmlformats.org/officeDocument/2006/bibliography"/>
   </ds:schemaRefs>

</xml_diff>

<commit_message>
Converted singleton to dependency injection, to provide or Mockito unit tests
</commit_message>
<xml_diff>
--- a/various/documentation/TomTomWatchInterface.docx
+++ b/various/documentation/TomTomWatchInterface.docx
@@ -25642,6 +25642,8 @@
       <w:r>
         <w:br w:type="page"/>
       </w:r>
+      <w:bookmarkStart w:id="46" w:name="_GoBack"/>
+      <w:bookmarkEnd w:id="46"/>
     </w:p>
     <w:p>
       <w:pPr>
@@ -26198,8 +26200,6 @@
             <w:r>
               <w:t xml:space="preserve"> of the race</w:t>
             </w:r>
-            <w:bookmarkStart w:id="46" w:name="_GoBack"/>
-            <w:bookmarkEnd w:id="46"/>
             <w:r>
               <w:t xml:space="preserve"> in meter</w:t>
             </w:r>
@@ -26254,6 +26254,18 @@
             </w:pPr>
             <w:r>
               <w:t xml:space="preserve">Lap distance in meter. </w:t>
+            </w:r>
+            <w:r>
+              <w:t xml:space="preserve">Apparently </w:t>
+            </w:r>
+            <w:r>
+              <w:rPr>
+                <w:i/>
+              </w:rPr>
+              <w:t>the sum</w:t>
+            </w:r>
+            <w:r>
+              <w:t xml:space="preserve"> of the 4 bytes is the lap distance (which makes the maximum lap distance 4*255=1024 meters).</w:t>
             </w:r>
           </w:p>
         </w:tc>
@@ -40332,11 +40344,11 @@
         </c:dLbls>
         <c:marker val="1"/>
         <c:smooth val="0"/>
-        <c:axId val="477246952"/>
-        <c:axId val="477249696"/>
+        <c:axId val="376443040"/>
+        <c:axId val="376439904"/>
       </c:lineChart>
       <c:catAx>
-        <c:axId val="477246952"/>
+        <c:axId val="376443040"/>
         <c:scaling>
           <c:orientation val="minMax"/>
         </c:scaling>
@@ -40433,7 +40445,7 @@
             <a:endParaRPr lang="en-US"/>
           </a:p>
         </c:txPr>
-        <c:crossAx val="477249696"/>
+        <c:crossAx val="376439904"/>
         <c:crosses val="autoZero"/>
         <c:auto val="1"/>
         <c:lblAlgn val="ctr"/>
@@ -40441,7 +40453,7 @@
         <c:noMultiLvlLbl val="0"/>
       </c:catAx>
       <c:valAx>
-        <c:axId val="477249696"/>
+        <c:axId val="376439904"/>
         <c:scaling>
           <c:orientation val="minMax"/>
         </c:scaling>
@@ -40547,7 +40559,7 @@
             <a:endParaRPr lang="en-US"/>
           </a:p>
         </c:txPr>
-        <c:crossAx val="477246952"/>
+        <c:crossAx val="376443040"/>
         <c:crosses val="autoZero"/>
         <c:crossBetween val="between"/>
       </c:valAx>
@@ -41403,7 +41415,7 @@
 </file>
 
 <file path=customXml/itemProps1.xml><?xml version="1.0" encoding="utf-8"?>
-<ds:datastoreItem xmlns:ds="http://schemas.openxmlformats.org/officeDocument/2006/customXml" ds:itemID="{E27A68B7-9292-443D-8227-70EB7D2DD8BE}">
+<ds:datastoreItem xmlns:ds="http://schemas.openxmlformats.org/officeDocument/2006/customXml" ds:itemID="{A0B3530E-76DE-4712-B0B6-BB8B7B2040DD}">
   <ds:schemaRefs>
     <ds:schemaRef ds:uri="http://schemas.openxmlformats.org/officeDocument/2006/bibliography"/>
   </ds:schemaRefs>

</xml_diff>